<commit_message>
Working on Module 9
</commit_message>
<xml_diff>
--- a/Module08/Mod8_HW.docx
+++ b/Module08/Mod8_HW.docx
@@ -27,6 +27,24 @@
     </w:p>
     <w:p>
       <w:pPr>
+        <w:pStyle w:val="Heading2"/>
+        <w:rPr>
+          <w:rFonts w:eastAsia="Times New Roman"/>
+          <w:b/>
+          <w:bCs/>
+        </w:rPr>
+      </w:pPr>
+      <w:r>
+        <w:rPr>
+          <w:rFonts w:eastAsia="Times New Roman"/>
+          <w:b/>
+          <w:bCs/>
+        </w:rPr>
+        <w:t xml:space="preserve">1. [30%] Create an ER diagram for the following database scenario. </w:t>
+      </w:r>
+    </w:p>
+    <w:p>
+      <w:pPr>
         <w:shd w:val="clear" w:color="auto" w:fill="FFFFFF"/>
         <w:spacing w:after="150" w:line="240" w:lineRule="auto"/>
         <w:rPr>
@@ -43,7 +61,7 @@
           <w:sz w:val="21"/>
           <w:szCs w:val="21"/>
         </w:rPr>
-        <w:t>1. [30%] Create an ER diagram for the following database scenario. Make sure to include an indication of the cardinality of relationships and indicate any mandatory relationships (total participation). State any assumptions that you make!</w:t>
+        <w:t>Make sure to include an indication of the cardinality of relationships and indicate any mandatory relationships (total participation). State any assumptions that you make!</w:t>
       </w:r>
     </w:p>
     <w:p>
@@ -79,16 +97,16 @@
         <w:rPr>
           <w:rFonts w:ascii="Helvetica" w:eastAsia="Times New Roman" w:hAnsi="Helvetica" w:cs="Helvetica"/>
           <w:color w:val="212121"/>
-          <w:sz w:val="21"/>
-          <w:szCs w:val="21"/>
-        </w:rPr>
-      </w:pPr>
-      <w:r>
-        <w:rPr>
-          <w:rFonts w:ascii="Helvetica" w:eastAsia="Times New Roman" w:hAnsi="Helvetica" w:cs="Helvetica"/>
-          <w:color w:val="212121"/>
-          <w:sz w:val="21"/>
-          <w:szCs w:val="21"/>
+          <w:sz w:val="18"/>
+          <w:szCs w:val="18"/>
+        </w:rPr>
+      </w:pPr>
+      <w:r>
+        <w:rPr>
+          <w:rFonts w:ascii="Helvetica" w:eastAsia="Times New Roman" w:hAnsi="Helvetica" w:cs="Helvetica"/>
+          <w:color w:val="212121"/>
+          <w:sz w:val="18"/>
+          <w:szCs w:val="18"/>
         </w:rPr>
         <w:t>Movie stars obviously have names (real and screen in some cases).</w:t>
       </w:r>
@@ -104,16 +122,16 @@
         <w:rPr>
           <w:rFonts w:ascii="Helvetica" w:eastAsia="Times New Roman" w:hAnsi="Helvetica" w:cs="Helvetica"/>
           <w:color w:val="212121"/>
-          <w:sz w:val="21"/>
-          <w:szCs w:val="21"/>
-        </w:rPr>
-      </w:pPr>
-      <w:r>
-        <w:rPr>
-          <w:rFonts w:ascii="Helvetica" w:eastAsia="Times New Roman" w:hAnsi="Helvetica" w:cs="Helvetica"/>
-          <w:color w:val="212121"/>
-          <w:sz w:val="21"/>
-          <w:szCs w:val="21"/>
+          <w:sz w:val="18"/>
+          <w:szCs w:val="18"/>
+        </w:rPr>
+      </w:pPr>
+      <w:r>
+        <w:rPr>
+          <w:rFonts w:ascii="Helvetica" w:eastAsia="Times New Roman" w:hAnsi="Helvetica" w:cs="Helvetica"/>
+          <w:color w:val="212121"/>
+          <w:sz w:val="18"/>
+          <w:szCs w:val="18"/>
         </w:rPr>
         <w:t>Movie stars star in movies.</w:t>
       </w:r>
@@ -129,16 +147,16 @@
         <w:rPr>
           <w:rFonts w:ascii="Helvetica" w:eastAsia="Times New Roman" w:hAnsi="Helvetica" w:cs="Helvetica"/>
           <w:color w:val="212121"/>
-          <w:sz w:val="21"/>
-          <w:szCs w:val="21"/>
-        </w:rPr>
-      </w:pPr>
-      <w:r>
-        <w:rPr>
-          <w:rFonts w:ascii="Helvetica" w:eastAsia="Times New Roman" w:hAnsi="Helvetica" w:cs="Helvetica"/>
-          <w:color w:val="212121"/>
-          <w:sz w:val="21"/>
-          <w:szCs w:val="21"/>
+          <w:sz w:val="18"/>
+          <w:szCs w:val="18"/>
+        </w:rPr>
+      </w:pPr>
+      <w:r>
+        <w:rPr>
+          <w:rFonts w:ascii="Helvetica" w:eastAsia="Times New Roman" w:hAnsi="Helvetica" w:cs="Helvetica"/>
+          <w:color w:val="212121"/>
+          <w:sz w:val="18"/>
+          <w:szCs w:val="18"/>
         </w:rPr>
         <w:t>Movies have titles, the year they came out, a genre, a length, and a rating.</w:t>
       </w:r>
@@ -154,16 +172,16 @@
         <w:rPr>
           <w:rFonts w:ascii="Helvetica" w:eastAsia="Times New Roman" w:hAnsi="Helvetica" w:cs="Helvetica"/>
           <w:color w:val="212121"/>
-          <w:sz w:val="21"/>
-          <w:szCs w:val="21"/>
-        </w:rPr>
-      </w:pPr>
-      <w:r>
-        <w:rPr>
-          <w:rFonts w:ascii="Helvetica" w:eastAsia="Times New Roman" w:hAnsi="Helvetica" w:cs="Helvetica"/>
-          <w:color w:val="212121"/>
-          <w:sz w:val="21"/>
-          <w:szCs w:val="21"/>
+          <w:sz w:val="18"/>
+          <w:szCs w:val="18"/>
+        </w:rPr>
+      </w:pPr>
+      <w:r>
+        <w:rPr>
+          <w:rFonts w:ascii="Helvetica" w:eastAsia="Times New Roman" w:hAnsi="Helvetica" w:cs="Helvetica"/>
+          <w:color w:val="212121"/>
+          <w:sz w:val="18"/>
+          <w:szCs w:val="18"/>
         </w:rPr>
         <w:t>A rating can be G, PG, PG-13, or R.</w:t>
       </w:r>
@@ -179,16 +197,16 @@
         <w:rPr>
           <w:rFonts w:ascii="Helvetica" w:eastAsia="Times New Roman" w:hAnsi="Helvetica" w:cs="Helvetica"/>
           <w:color w:val="212121"/>
-          <w:sz w:val="21"/>
-          <w:szCs w:val="21"/>
-        </w:rPr>
-      </w:pPr>
-      <w:r>
-        <w:rPr>
-          <w:rFonts w:ascii="Helvetica" w:eastAsia="Times New Roman" w:hAnsi="Helvetica" w:cs="Helvetica"/>
-          <w:color w:val="212121"/>
-          <w:sz w:val="21"/>
-          <w:szCs w:val="21"/>
+          <w:sz w:val="18"/>
+          <w:szCs w:val="18"/>
+        </w:rPr>
+      </w:pPr>
+      <w:r>
+        <w:rPr>
+          <w:rFonts w:ascii="Helvetica" w:eastAsia="Times New Roman" w:hAnsi="Helvetica" w:cs="Helvetica"/>
+          <w:color w:val="212121"/>
+          <w:sz w:val="18"/>
+          <w:szCs w:val="18"/>
         </w:rPr>
         <w:t>Movies are produced by studios.</w:t>
       </w:r>
@@ -204,16 +222,16 @@
         <w:rPr>
           <w:rFonts w:ascii="Helvetica" w:eastAsia="Times New Roman" w:hAnsi="Helvetica" w:cs="Helvetica"/>
           <w:color w:val="212121"/>
-          <w:sz w:val="21"/>
-          <w:szCs w:val="21"/>
-        </w:rPr>
-      </w:pPr>
-      <w:r>
-        <w:rPr>
-          <w:rFonts w:ascii="Helvetica" w:eastAsia="Times New Roman" w:hAnsi="Helvetica" w:cs="Helvetica"/>
-          <w:color w:val="212121"/>
-          <w:sz w:val="21"/>
-          <w:szCs w:val="21"/>
+          <w:sz w:val="18"/>
+          <w:szCs w:val="18"/>
+        </w:rPr>
+      </w:pPr>
+      <w:r>
+        <w:rPr>
+          <w:rFonts w:ascii="Helvetica" w:eastAsia="Times New Roman" w:hAnsi="Helvetica" w:cs="Helvetica"/>
+          <w:color w:val="212121"/>
+          <w:sz w:val="18"/>
+          <w:szCs w:val="18"/>
         </w:rPr>
         <w:t>There are various different studios around the world.</w:t>
       </w:r>
@@ -229,16 +247,16 @@
         <w:rPr>
           <w:rFonts w:ascii="Helvetica" w:eastAsia="Times New Roman" w:hAnsi="Helvetica" w:cs="Helvetica"/>
           <w:color w:val="212121"/>
-          <w:sz w:val="21"/>
-          <w:szCs w:val="21"/>
-        </w:rPr>
-      </w:pPr>
-      <w:r>
-        <w:rPr>
-          <w:rFonts w:ascii="Helvetica" w:eastAsia="Times New Roman" w:hAnsi="Helvetica" w:cs="Helvetica"/>
-          <w:color w:val="212121"/>
-          <w:sz w:val="21"/>
-          <w:szCs w:val="21"/>
+          <w:sz w:val="18"/>
+          <w:szCs w:val="18"/>
+        </w:rPr>
+      </w:pPr>
+      <w:r>
+        <w:rPr>
+          <w:rFonts w:ascii="Helvetica" w:eastAsia="Times New Roman" w:hAnsi="Helvetica" w:cs="Helvetica"/>
+          <w:color w:val="212121"/>
+          <w:sz w:val="18"/>
+          <w:szCs w:val="18"/>
         </w:rPr>
         <w:t>Movie studios hire actors to be in their movies and pay them a great deal of money (salary).</w:t>
       </w:r>
@@ -259,10 +277,10 @@
           <w:noProof/>
         </w:rPr>
         <w:drawing>
-          <wp:inline distT="0" distB="0" distL="0" distR="0" wp14:anchorId="6A634F3A" wp14:editId="22DBD5A7">
-            <wp:extent cx="5943600" cy="3774440"/>
+          <wp:inline distT="0" distB="0" distL="0" distR="0" wp14:anchorId="5F4DC77C" wp14:editId="4C8331DD">
+            <wp:extent cx="5943600" cy="3678555"/>
             <wp:effectExtent l="0" t="0" r="0" b="0"/>
-            <wp:docPr id="6" name="Picture 6"/>
+            <wp:docPr id="7" name="Picture 7"/>
             <wp:cNvGraphicFramePr>
               <a:graphicFrameLocks xmlns:a="http://schemas.openxmlformats.org/drawingml/2006/main" noChangeAspect="1"/>
             </wp:cNvGraphicFramePr>
@@ -282,7 +300,7 @@
                   <pic:spPr>
                     <a:xfrm>
                       <a:off x="0" y="0"/>
-                      <a:ext cx="5943600" cy="3774440"/>
+                      <a:ext cx="5943600" cy="3678555"/>
                     </a:xfrm>
                     <a:prstGeom prst="rect">
                       <a:avLst/>
@@ -319,7 +337,31 @@
           <w:szCs w:val="21"/>
           <w:u w:val="single"/>
         </w:rPr>
-        <w:t xml:space="preserve">Movies Database </w:t>
+        <w:t xml:space="preserve">Movies </w:t>
+      </w:r>
+      <w:r>
+        <w:rPr>
+          <w:rFonts w:ascii="Helvetica" w:eastAsia="Times New Roman" w:hAnsi="Helvetica" w:cs="Helvetica"/>
+          <w:b/>
+          <w:bCs/>
+          <w:color w:val="212121"/>
+          <w:sz w:val="21"/>
+          <w:szCs w:val="21"/>
+          <w:u w:val="single"/>
+        </w:rPr>
+        <w:t>Schema</w:t>
+      </w:r>
+      <w:r>
+        <w:rPr>
+          <w:rFonts w:ascii="Helvetica" w:eastAsia="Times New Roman" w:hAnsi="Helvetica" w:cs="Helvetica"/>
+          <w:b/>
+          <w:bCs/>
+          <w:color w:val="212121"/>
+          <w:sz w:val="21"/>
+          <w:szCs w:val="21"/>
+          <w:u w:val="single"/>
+        </w:rPr>
+        <w:t xml:space="preserve"> </w:t>
       </w:r>
       <w:r>
         <w:rPr>
@@ -357,16 +399,34 @@
           <w:sz w:val="21"/>
           <w:szCs w:val="21"/>
         </w:rPr>
-        <w:t>Movies exist prior to a Studio starting to produce them</w:t>
-      </w:r>
-      <w:r>
-        <w:rPr>
-          <w:rFonts w:ascii="Helvetica" w:eastAsia="Times New Roman" w:hAnsi="Helvetica" w:cs="Helvetica"/>
-          <w:color w:val="212121"/>
-          <w:sz w:val="21"/>
-          <w:szCs w:val="21"/>
-        </w:rPr>
-        <w:t xml:space="preserve"> and prior to Stars being associated with them.</w:t>
+        <w:t>I realize I included relationships not described in the assignment details (e.g. Interest between a Star and a Movie), and this could be interpreted as over</w:t>
+      </w:r>
+      <w:r>
+        <w:rPr>
+          <w:rFonts w:ascii="Helvetica" w:eastAsia="Times New Roman" w:hAnsi="Helvetica" w:cs="Helvetica"/>
+          <w:color w:val="212121"/>
+          <w:sz w:val="21"/>
+          <w:szCs w:val="21"/>
+        </w:rPr>
+        <w:t>-</w:t>
+      </w:r>
+      <w:r>
+        <w:rPr>
+          <w:rFonts w:ascii="Helvetica" w:eastAsia="Times New Roman" w:hAnsi="Helvetica" w:cs="Helvetica"/>
+          <w:color w:val="212121"/>
+          <w:sz w:val="21"/>
+          <w:szCs w:val="21"/>
+        </w:rPr>
+        <w:t>engineering. I hope for grading purposes you understand that I was having fun and learning from the assignment.</w:t>
+      </w:r>
+      <w:r>
+        <w:rPr>
+          <w:rFonts w:ascii="Helvetica" w:eastAsia="Times New Roman" w:hAnsi="Helvetica" w:cs="Helvetica"/>
+          <w:color w:val="212121"/>
+          <w:sz w:val="21"/>
+          <w:szCs w:val="21"/>
+        </w:rPr>
+        <w:t xml:space="preserve"> Thank you!</w:t>
       </w:r>
     </w:p>
     <w:p>
@@ -392,34 +452,16 @@
           <w:sz w:val="21"/>
           <w:szCs w:val="21"/>
         </w:rPr>
-        <w:t>Star</w:t>
-      </w:r>
-      <w:r>
-        <w:rPr>
-          <w:rFonts w:ascii="Helvetica" w:eastAsia="Times New Roman" w:hAnsi="Helvetica" w:cs="Helvetica"/>
-          <w:color w:val="212121"/>
-          <w:sz w:val="21"/>
-          <w:szCs w:val="21"/>
-        </w:rPr>
-        <w:t>s</w:t>
-      </w:r>
-      <w:r>
-        <w:rPr>
-          <w:rFonts w:ascii="Helvetica" w:eastAsia="Times New Roman" w:hAnsi="Helvetica" w:cs="Helvetica"/>
-          <w:color w:val="212121"/>
-          <w:sz w:val="21"/>
-          <w:szCs w:val="21"/>
-        </w:rPr>
-        <w:t xml:space="preserve"> and Movies can be interested in each other prior to being in a contract between the Producer/Star/Movie</w:t>
-      </w:r>
-      <w:r>
-        <w:rPr>
-          <w:rFonts w:ascii="Helvetica" w:eastAsia="Times New Roman" w:hAnsi="Helvetica" w:cs="Helvetica"/>
-          <w:color w:val="212121"/>
-          <w:sz w:val="21"/>
-          <w:szCs w:val="21"/>
-        </w:rPr>
-        <w:t>. This can capture the IMBD information about movies that are “in development.”</w:t>
+        <w:t>Movies exist prior to a Studio starting to produce them</w:t>
+      </w:r>
+      <w:r>
+        <w:rPr>
+          <w:rFonts w:ascii="Helvetica" w:eastAsia="Times New Roman" w:hAnsi="Helvetica" w:cs="Helvetica"/>
+          <w:color w:val="212121"/>
+          <w:sz w:val="21"/>
+          <w:szCs w:val="21"/>
+        </w:rPr>
+        <w:t xml:space="preserve"> and prior to Stars being associated with them.</w:t>
       </w:r>
     </w:p>
     <w:p>
@@ -446,7 +488,34 @@
           <w:szCs w:val="21"/>
         </w:rPr>
         <w:lastRenderedPageBreak/>
-        <w:t>Stars can be in relationships with Studios prior to, and outside of being in a contract for a Movie. Some Stars are in an exclusive relationship with one Studio, but not all Stars are, so this is handled by a relationship attribute instead of cardinality.</w:t>
+        <w:t>Star</w:t>
+      </w:r>
+      <w:r>
+        <w:rPr>
+          <w:rFonts w:ascii="Helvetica" w:eastAsia="Times New Roman" w:hAnsi="Helvetica" w:cs="Helvetica"/>
+          <w:color w:val="212121"/>
+          <w:sz w:val="21"/>
+          <w:szCs w:val="21"/>
+        </w:rPr>
+        <w:t>s</w:t>
+      </w:r>
+      <w:r>
+        <w:rPr>
+          <w:rFonts w:ascii="Helvetica" w:eastAsia="Times New Roman" w:hAnsi="Helvetica" w:cs="Helvetica"/>
+          <w:color w:val="212121"/>
+          <w:sz w:val="21"/>
+          <w:szCs w:val="21"/>
+        </w:rPr>
+        <w:t xml:space="preserve"> and Movies can be interested in each other prior to being in a contract between the Producer/Star/Movie</w:t>
+      </w:r>
+      <w:r>
+        <w:rPr>
+          <w:rFonts w:ascii="Helvetica" w:eastAsia="Times New Roman" w:hAnsi="Helvetica" w:cs="Helvetica"/>
+          <w:color w:val="212121"/>
+          <w:sz w:val="21"/>
+          <w:szCs w:val="21"/>
+        </w:rPr>
+        <w:t>. This can capture the IMBD information about movies that are “in development.”</w:t>
       </w:r>
     </w:p>
     <w:p>
@@ -472,16 +541,7 @@
           <w:sz w:val="21"/>
           <w:szCs w:val="21"/>
         </w:rPr>
-        <w:t>A Movie can have many Genres</w:t>
-      </w:r>
-      <w:r>
-        <w:rPr>
-          <w:rFonts w:ascii="Helvetica" w:eastAsia="Times New Roman" w:hAnsi="Helvetica" w:cs="Helvetica"/>
-          <w:color w:val="212121"/>
-          <w:sz w:val="21"/>
-          <w:szCs w:val="21"/>
-        </w:rPr>
-        <w:t>.</w:t>
+        <w:t>Stars can be in relationships with Studios prior to, and outside of being in a contract for a Movie. Some Stars are in an exclusive relationship with one Studio, but not all Stars are, so this is handled by a relationship attribute instead of cardinality.</w:t>
       </w:r>
     </w:p>
     <w:p>
@@ -507,7 +567,16 @@
           <w:sz w:val="21"/>
           <w:szCs w:val="21"/>
         </w:rPr>
-        <w:t>Every Movie has at least one Genre.</w:t>
+        <w:t>A Movie can have many Genres</w:t>
+      </w:r>
+      <w:r>
+        <w:rPr>
+          <w:rFonts w:ascii="Helvetica" w:eastAsia="Times New Roman" w:hAnsi="Helvetica" w:cs="Helvetica"/>
+          <w:color w:val="212121"/>
+          <w:sz w:val="21"/>
+          <w:szCs w:val="21"/>
+        </w:rPr>
+        <w:t>.</w:t>
       </w:r>
     </w:p>
     <w:p>
@@ -533,25 +602,7 @@
           <w:sz w:val="21"/>
           <w:szCs w:val="21"/>
         </w:rPr>
-        <w:t xml:space="preserve">A Movie can exist before it has been </w:t>
-      </w:r>
-      <w:r>
-        <w:rPr>
-          <w:rFonts w:ascii="Helvetica" w:eastAsia="Times New Roman" w:hAnsi="Helvetica" w:cs="Helvetica"/>
-          <w:color w:val="212121"/>
-          <w:sz w:val="21"/>
-          <w:szCs w:val="21"/>
-        </w:rPr>
-        <w:t>given</w:t>
-      </w:r>
-      <w:r>
-        <w:rPr>
-          <w:rFonts w:ascii="Helvetica" w:eastAsia="Times New Roman" w:hAnsi="Helvetica" w:cs="Helvetica"/>
-          <w:color w:val="212121"/>
-          <w:sz w:val="21"/>
-          <w:szCs w:val="21"/>
-        </w:rPr>
-        <w:t xml:space="preserve"> a Rating.</w:t>
+        <w:t>Every Movie has at least one Genre.</w:t>
       </w:r>
     </w:p>
     <w:p>
@@ -577,7 +628,25 @@
           <w:sz w:val="21"/>
           <w:szCs w:val="21"/>
         </w:rPr>
-        <w:t>Several Producers can work together to Produce a Movie.</w:t>
+        <w:t xml:space="preserve">A Movie can exist before it has been </w:t>
+      </w:r>
+      <w:r>
+        <w:rPr>
+          <w:rFonts w:ascii="Helvetica" w:eastAsia="Times New Roman" w:hAnsi="Helvetica" w:cs="Helvetica"/>
+          <w:color w:val="212121"/>
+          <w:sz w:val="21"/>
+          <w:szCs w:val="21"/>
+        </w:rPr>
+        <w:t>given</w:t>
+      </w:r>
+      <w:r>
+        <w:rPr>
+          <w:rFonts w:ascii="Helvetica" w:eastAsia="Times New Roman" w:hAnsi="Helvetica" w:cs="Helvetica"/>
+          <w:color w:val="212121"/>
+          <w:sz w:val="21"/>
+          <w:szCs w:val="21"/>
+        </w:rPr>
+        <w:t xml:space="preserve"> a Rating.</w:t>
       </w:r>
     </w:p>
     <w:p>
@@ -603,43 +672,7 @@
           <w:sz w:val="21"/>
           <w:szCs w:val="21"/>
         </w:rPr>
-        <w:t>The ID “StudioMovieProducesID” is the unique identifier for the relationship “Produces” between Studio and Movie. This ID is a required attribute of the “Hire” relationship between Studio, Star, and Movie. The “</w:t>
-      </w:r>
-      <w:r>
-        <w:rPr>
-          <w:rFonts w:ascii="Helvetica" w:eastAsia="Times New Roman" w:hAnsi="Helvetica" w:cs="Helvetica"/>
-          <w:color w:val="212121"/>
-          <w:sz w:val="21"/>
-          <w:szCs w:val="21"/>
-        </w:rPr>
-        <w:t>StudioMovieProducesID</w:t>
-      </w:r>
-      <w:r>
-        <w:rPr>
-          <w:rFonts w:ascii="Helvetica" w:eastAsia="Times New Roman" w:hAnsi="Helvetica" w:cs="Helvetica"/>
-          <w:color w:val="212121"/>
-          <w:sz w:val="21"/>
-          <w:szCs w:val="21"/>
-        </w:rPr>
-        <w:t>” can be referenced in multiple Hire relationships, but is unique to one Produces relationship</w:t>
-      </w:r>
-      <w:r>
-        <w:rPr>
-          <w:rFonts w:ascii="Helvetica" w:eastAsia="Times New Roman" w:hAnsi="Helvetica" w:cs="Helvetica"/>
-          <w:color w:val="212121"/>
-          <w:sz w:val="21"/>
-          <w:szCs w:val="21"/>
-        </w:rPr>
-        <w:t>.</w:t>
-      </w:r>
-      <w:r>
-        <w:rPr>
-          <w:rFonts w:ascii="Helvetica" w:eastAsia="Times New Roman" w:hAnsi="Helvetica" w:cs="Helvetica"/>
-          <w:color w:val="212121"/>
-          <w:sz w:val="21"/>
-          <w:szCs w:val="21"/>
-        </w:rPr>
-        <w:t xml:space="preserve"> Some of this functionality must be enforced in the business logic layer (application code and/or stored procedures).</w:t>
+        <w:t>Several Producers can work together to Produce a Movie.</w:t>
       </w:r>
     </w:p>
     <w:p>
@@ -665,7 +698,1298 @@
           <w:sz w:val="21"/>
           <w:szCs w:val="21"/>
         </w:rPr>
+        <w:t>The ID “StudioMovieProducesID” is the unique identifier for the relationship “Produces” between Studio and Movie. This ID is a required attribute of the “Hire” relationship between Studio, Star, and Movie. The “</w:t>
+      </w:r>
+      <w:r>
+        <w:rPr>
+          <w:rFonts w:ascii="Helvetica" w:eastAsia="Times New Roman" w:hAnsi="Helvetica" w:cs="Helvetica"/>
+          <w:color w:val="212121"/>
+          <w:sz w:val="21"/>
+          <w:szCs w:val="21"/>
+        </w:rPr>
+        <w:t>StudioMovieProducesID</w:t>
+      </w:r>
+      <w:r>
+        <w:rPr>
+          <w:rFonts w:ascii="Helvetica" w:eastAsia="Times New Roman" w:hAnsi="Helvetica" w:cs="Helvetica"/>
+          <w:color w:val="212121"/>
+          <w:sz w:val="21"/>
+          <w:szCs w:val="21"/>
+        </w:rPr>
+        <w:t>” can be referenced in multiple Hire relationships, but is unique to one Produces relationship</w:t>
+      </w:r>
+      <w:r>
+        <w:rPr>
+          <w:rFonts w:ascii="Helvetica" w:eastAsia="Times New Roman" w:hAnsi="Helvetica" w:cs="Helvetica"/>
+          <w:color w:val="212121"/>
+          <w:sz w:val="21"/>
+          <w:szCs w:val="21"/>
+        </w:rPr>
+        <w:t>.</w:t>
+      </w:r>
+      <w:r>
+        <w:rPr>
+          <w:rFonts w:ascii="Helvetica" w:eastAsia="Times New Roman" w:hAnsi="Helvetica" w:cs="Helvetica"/>
+          <w:color w:val="212121"/>
+          <w:sz w:val="21"/>
+          <w:szCs w:val="21"/>
+        </w:rPr>
+        <w:t xml:space="preserve"> Some of this functionality must be enforced in the business logic layer (application code and/or stored procedures).</w:t>
+      </w:r>
+    </w:p>
+    <w:p>
+      <w:pPr>
+        <w:pStyle w:val="ListParagraph"/>
+        <w:numPr>
+          <w:ilvl w:val="0"/>
+          <w:numId w:val="4"/>
+        </w:numPr>
+        <w:shd w:val="clear" w:color="auto" w:fill="FFFFFF"/>
+        <w:spacing w:before="100" w:beforeAutospacing="1" w:after="100" w:afterAutospacing="1" w:line="240" w:lineRule="auto"/>
+        <w:rPr>
+          <w:rFonts w:ascii="Helvetica" w:eastAsia="Times New Roman" w:hAnsi="Helvetica" w:cs="Helvetica"/>
+          <w:color w:val="212121"/>
+          <w:sz w:val="21"/>
+          <w:szCs w:val="21"/>
+        </w:rPr>
+      </w:pPr>
+      <w:r>
+        <w:rPr>
+          <w:rFonts w:ascii="Helvetica" w:eastAsia="Times New Roman" w:hAnsi="Helvetica" w:cs="Helvetica"/>
+          <w:color w:val="212121"/>
+          <w:sz w:val="21"/>
+          <w:szCs w:val="21"/>
+        </w:rPr>
         <w:t>I do not have enough information in the description to determine if a Star could be under multiple contracts for a single Movie with multiple Producers, but this model will support that functional requirement if it needs to be supported.</w:t>
+      </w:r>
+    </w:p>
+    <w:p>
+      <w:pPr>
+        <w:pStyle w:val="Heading2"/>
+        <w:rPr>
+          <w:rFonts w:eastAsia="Times New Roman"/>
+          <w:b/>
+          <w:bCs/>
+        </w:rPr>
+      </w:pPr>
+      <w:r>
+        <w:rPr>
+          <w:rFonts w:eastAsia="Times New Roman"/>
+          <w:b/>
+          <w:bCs/>
+        </w:rPr>
+        <w:t>2. [10%] Convert Task 1's ER diagram to a table.</w:t>
+      </w:r>
+    </w:p>
+    <w:p>
+      <w:r>
+        <w:rPr>
+          <w:b/>
+          <w:bCs/>
+        </w:rPr>
+        <w:t>Star</w:t>
+      </w:r>
+      <w:r>
+        <w:rPr>
+          <w:b/>
+          <w:bCs/>
+        </w:rPr>
+        <w:t xml:space="preserve"> </w:t>
+      </w:r>
+      <w:r>
+        <w:t>(</w:t>
+      </w:r>
+      <w:r>
+        <w:rPr>
+          <w:u w:val="single"/>
+        </w:rPr>
+        <w:t>StarID</w:t>
+      </w:r>
+      <w:r>
+        <w:t xml:space="preserve">, </w:t>
+      </w:r>
+      <w:r>
+        <w:t>First_Name, Middle_Name, Last_Name</w:t>
+      </w:r>
+      <w:r>
+        <w:t>)</w:t>
+      </w:r>
+    </w:p>
+    <w:p>
+      <w:pPr>
+        <w:rPr>
+          <w:rFonts w:ascii="Helvetica" w:eastAsia="Times New Roman" w:hAnsi="Helvetica" w:cs="Helvetica"/>
+          <w:color w:val="212121"/>
+          <w:sz w:val="21"/>
+          <w:szCs w:val="21"/>
+        </w:rPr>
+      </w:pPr>
+      <w:r>
+        <w:rPr>
+          <w:rFonts w:ascii="Helvetica" w:eastAsia="Times New Roman" w:hAnsi="Helvetica" w:cs="Helvetica"/>
+          <w:b/>
+          <w:bCs/>
+          <w:color w:val="212121"/>
+          <w:sz w:val="21"/>
+          <w:szCs w:val="21"/>
+        </w:rPr>
+        <w:t>Alias</w:t>
+      </w:r>
+      <w:r>
+        <w:rPr>
+          <w:rFonts w:ascii="Helvetica" w:eastAsia="Times New Roman" w:hAnsi="Helvetica" w:cs="Helvetica"/>
+          <w:color w:val="212121"/>
+          <w:sz w:val="21"/>
+          <w:szCs w:val="21"/>
+        </w:rPr>
+        <w:t xml:space="preserve"> (</w:t>
+      </w:r>
+      <w:r>
+        <w:rPr>
+          <w:rFonts w:ascii="Helvetica" w:eastAsia="Times New Roman" w:hAnsi="Helvetica" w:cs="Helvetica"/>
+          <w:color w:val="212121"/>
+          <w:sz w:val="21"/>
+          <w:szCs w:val="21"/>
+          <w:u w:val="single"/>
+        </w:rPr>
+        <w:t>StarID</w:t>
+      </w:r>
+      <w:r>
+        <w:rPr>
+          <w:rFonts w:ascii="Helvetica" w:eastAsia="Times New Roman" w:hAnsi="Helvetica" w:cs="Helvetica"/>
+          <w:color w:val="212121"/>
+          <w:sz w:val="21"/>
+          <w:szCs w:val="21"/>
+        </w:rPr>
+        <w:t xml:space="preserve">, </w:t>
+      </w:r>
+      <w:r>
+        <w:rPr>
+          <w:rFonts w:ascii="Helvetica" w:eastAsia="Times New Roman" w:hAnsi="Helvetica" w:cs="Helvetica"/>
+          <w:color w:val="212121"/>
+          <w:sz w:val="21"/>
+          <w:szCs w:val="21"/>
+          <w:u w:val="single"/>
+        </w:rPr>
+        <w:t>Alias_First</w:t>
+      </w:r>
+      <w:r>
+        <w:rPr>
+          <w:rFonts w:ascii="Helvetica" w:eastAsia="Times New Roman" w:hAnsi="Helvetica" w:cs="Helvetica"/>
+          <w:color w:val="212121"/>
+          <w:sz w:val="21"/>
+          <w:szCs w:val="21"/>
+        </w:rPr>
+        <w:t xml:space="preserve">, </w:t>
+      </w:r>
+      <w:r>
+        <w:rPr>
+          <w:rFonts w:ascii="Helvetica" w:eastAsia="Times New Roman" w:hAnsi="Helvetica" w:cs="Helvetica"/>
+          <w:color w:val="212121"/>
+          <w:sz w:val="21"/>
+          <w:szCs w:val="21"/>
+          <w:u w:val="single"/>
+        </w:rPr>
+        <w:t>Alias_Middle</w:t>
+      </w:r>
+      <w:r>
+        <w:rPr>
+          <w:rFonts w:ascii="Helvetica" w:eastAsia="Times New Roman" w:hAnsi="Helvetica" w:cs="Helvetica"/>
+          <w:color w:val="212121"/>
+          <w:sz w:val="21"/>
+          <w:szCs w:val="21"/>
+        </w:rPr>
+        <w:t xml:space="preserve">, </w:t>
+      </w:r>
+      <w:r>
+        <w:rPr>
+          <w:rFonts w:ascii="Helvetica" w:eastAsia="Times New Roman" w:hAnsi="Helvetica" w:cs="Helvetica"/>
+          <w:color w:val="212121"/>
+          <w:sz w:val="21"/>
+          <w:szCs w:val="21"/>
+          <w:u w:val="single"/>
+        </w:rPr>
+        <w:t>Alias_Last</w:t>
+      </w:r>
+      <w:r>
+        <w:rPr>
+          <w:rFonts w:ascii="Helvetica" w:eastAsia="Times New Roman" w:hAnsi="Helvetica" w:cs="Helvetica"/>
+          <w:color w:val="212121"/>
+          <w:sz w:val="21"/>
+          <w:szCs w:val="21"/>
+        </w:rPr>
+        <w:t>)</w:t>
+      </w:r>
+    </w:p>
+    <w:p>
+      <w:pPr>
+        <w:rPr>
+          <w:rFonts w:ascii="Helvetica" w:eastAsia="Times New Roman" w:hAnsi="Helvetica" w:cs="Helvetica"/>
+          <w:color w:val="212121"/>
+          <w:sz w:val="21"/>
+          <w:szCs w:val="21"/>
+        </w:rPr>
+      </w:pPr>
+      <w:r>
+        <w:rPr>
+          <w:rFonts w:ascii="Helvetica" w:eastAsia="Times New Roman" w:hAnsi="Helvetica" w:cs="Helvetica"/>
+          <w:b/>
+          <w:bCs/>
+          <w:color w:val="212121"/>
+          <w:sz w:val="21"/>
+          <w:szCs w:val="21"/>
+        </w:rPr>
+        <w:t>Country</w:t>
+      </w:r>
+      <w:r>
+        <w:rPr>
+          <w:rFonts w:ascii="Helvetica" w:eastAsia="Times New Roman" w:hAnsi="Helvetica" w:cs="Helvetica"/>
+          <w:color w:val="212121"/>
+          <w:sz w:val="21"/>
+          <w:szCs w:val="21"/>
+        </w:rPr>
+        <w:t xml:space="preserve"> (</w:t>
+      </w:r>
+      <w:r>
+        <w:rPr>
+          <w:rFonts w:ascii="Helvetica" w:eastAsia="Times New Roman" w:hAnsi="Helvetica" w:cs="Helvetica"/>
+          <w:color w:val="212121"/>
+          <w:sz w:val="21"/>
+          <w:szCs w:val="21"/>
+          <w:u w:val="single"/>
+        </w:rPr>
+        <w:t>Country_Name</w:t>
+      </w:r>
+      <w:r>
+        <w:rPr>
+          <w:rFonts w:ascii="Helvetica" w:eastAsia="Times New Roman" w:hAnsi="Helvetica" w:cs="Helvetica"/>
+          <w:color w:val="212121"/>
+          <w:sz w:val="21"/>
+          <w:szCs w:val="21"/>
+        </w:rPr>
+        <w:t>)</w:t>
+      </w:r>
+    </w:p>
+    <w:p>
+      <w:pPr>
+        <w:rPr>
+          <w:rFonts w:ascii="Helvetica" w:eastAsia="Times New Roman" w:hAnsi="Helvetica" w:cs="Helvetica"/>
+          <w:color w:val="212121"/>
+          <w:sz w:val="21"/>
+          <w:szCs w:val="21"/>
+        </w:rPr>
+      </w:pPr>
+      <w:r>
+        <w:rPr>
+          <w:rFonts w:ascii="Helvetica" w:eastAsia="Times New Roman" w:hAnsi="Helvetica" w:cs="Helvetica"/>
+          <w:b/>
+          <w:bCs/>
+          <w:color w:val="212121"/>
+          <w:sz w:val="21"/>
+          <w:szCs w:val="21"/>
+        </w:rPr>
+        <w:t>Rating</w:t>
+      </w:r>
+      <w:r>
+        <w:rPr>
+          <w:rFonts w:ascii="Helvetica" w:eastAsia="Times New Roman" w:hAnsi="Helvetica" w:cs="Helvetica"/>
+          <w:color w:val="212121"/>
+          <w:sz w:val="21"/>
+          <w:szCs w:val="21"/>
+        </w:rPr>
+        <w:t xml:space="preserve"> (</w:t>
+      </w:r>
+      <w:r>
+        <w:rPr>
+          <w:rFonts w:ascii="Helvetica" w:eastAsia="Times New Roman" w:hAnsi="Helvetica" w:cs="Helvetica"/>
+          <w:color w:val="212121"/>
+          <w:sz w:val="21"/>
+          <w:szCs w:val="21"/>
+          <w:u w:val="single"/>
+        </w:rPr>
+        <w:t>RatingID</w:t>
+      </w:r>
+      <w:r>
+        <w:rPr>
+          <w:rFonts w:ascii="Helvetica" w:eastAsia="Times New Roman" w:hAnsi="Helvetica" w:cs="Helvetica"/>
+          <w:color w:val="212121"/>
+          <w:sz w:val="21"/>
+          <w:szCs w:val="21"/>
+        </w:rPr>
+        <w:t>, Description)</w:t>
+      </w:r>
+    </w:p>
+    <w:p>
+      <w:pPr>
+        <w:rPr>
+          <w:rFonts w:ascii="Helvetica" w:eastAsia="Times New Roman" w:hAnsi="Helvetica" w:cs="Helvetica"/>
+          <w:color w:val="212121"/>
+          <w:sz w:val="21"/>
+          <w:szCs w:val="21"/>
+        </w:rPr>
+      </w:pPr>
+      <w:r>
+        <w:rPr>
+          <w:rFonts w:ascii="Helvetica" w:eastAsia="Times New Roman" w:hAnsi="Helvetica" w:cs="Helvetica"/>
+          <w:b/>
+          <w:bCs/>
+          <w:color w:val="212121"/>
+          <w:sz w:val="21"/>
+          <w:szCs w:val="21"/>
+        </w:rPr>
+        <w:t>Studio</w:t>
+      </w:r>
+      <w:r>
+        <w:rPr>
+          <w:rFonts w:ascii="Helvetica" w:eastAsia="Times New Roman" w:hAnsi="Helvetica" w:cs="Helvetica"/>
+          <w:color w:val="212121"/>
+          <w:sz w:val="21"/>
+          <w:szCs w:val="21"/>
+        </w:rPr>
+        <w:t xml:space="preserve"> (</w:t>
+      </w:r>
+      <w:r>
+        <w:rPr>
+          <w:rFonts w:ascii="Helvetica" w:eastAsia="Times New Roman" w:hAnsi="Helvetica" w:cs="Helvetica"/>
+          <w:color w:val="212121"/>
+          <w:sz w:val="21"/>
+          <w:szCs w:val="21"/>
+          <w:u w:val="single"/>
+        </w:rPr>
+        <w:t>StudioID</w:t>
+      </w:r>
+      <w:r>
+        <w:rPr>
+          <w:rFonts w:ascii="Helvetica" w:eastAsia="Times New Roman" w:hAnsi="Helvetica" w:cs="Helvetica"/>
+          <w:color w:val="212121"/>
+          <w:sz w:val="21"/>
+          <w:szCs w:val="21"/>
+        </w:rPr>
+        <w:t>, Name</w:t>
+      </w:r>
+      <w:r>
+        <w:rPr>
+          <w:rFonts w:ascii="Helvetica" w:eastAsia="Times New Roman" w:hAnsi="Helvetica" w:cs="Helvetica"/>
+          <w:color w:val="212121"/>
+          <w:sz w:val="21"/>
+          <w:szCs w:val="21"/>
+        </w:rPr>
+        <w:t>, Country_Name</w:t>
+      </w:r>
+      <w:r>
+        <w:rPr>
+          <w:rFonts w:ascii="Helvetica" w:eastAsia="Times New Roman" w:hAnsi="Helvetica" w:cs="Helvetica"/>
+          <w:color w:val="212121"/>
+          <w:sz w:val="21"/>
+          <w:szCs w:val="21"/>
+        </w:rPr>
+        <w:t>)</w:t>
+      </w:r>
+    </w:p>
+    <w:p>
+      <w:pPr>
+        <w:rPr>
+          <w:rFonts w:ascii="Helvetica" w:eastAsia="Times New Roman" w:hAnsi="Helvetica" w:cs="Helvetica"/>
+          <w:color w:val="212121"/>
+          <w:sz w:val="21"/>
+          <w:szCs w:val="21"/>
+        </w:rPr>
+      </w:pPr>
+      <w:r>
+        <w:rPr>
+          <w:rFonts w:ascii="Helvetica" w:eastAsia="Times New Roman" w:hAnsi="Helvetica" w:cs="Helvetica"/>
+          <w:b/>
+          <w:bCs/>
+          <w:color w:val="212121"/>
+          <w:sz w:val="21"/>
+          <w:szCs w:val="21"/>
+        </w:rPr>
+        <w:t>Movie</w:t>
+      </w:r>
+      <w:r>
+        <w:rPr>
+          <w:rFonts w:ascii="Helvetica" w:eastAsia="Times New Roman" w:hAnsi="Helvetica" w:cs="Helvetica"/>
+          <w:color w:val="212121"/>
+          <w:sz w:val="21"/>
+          <w:szCs w:val="21"/>
+        </w:rPr>
+        <w:t xml:space="preserve"> (</w:t>
+      </w:r>
+      <w:r>
+        <w:rPr>
+          <w:rFonts w:ascii="Helvetica" w:eastAsia="Times New Roman" w:hAnsi="Helvetica" w:cs="Helvetica"/>
+          <w:color w:val="212121"/>
+          <w:sz w:val="21"/>
+          <w:szCs w:val="21"/>
+          <w:u w:val="single"/>
+        </w:rPr>
+        <w:t>MovieID</w:t>
+      </w:r>
+      <w:r>
+        <w:rPr>
+          <w:rFonts w:ascii="Helvetica" w:eastAsia="Times New Roman" w:hAnsi="Helvetica" w:cs="Helvetica"/>
+          <w:color w:val="212121"/>
+          <w:sz w:val="21"/>
+          <w:szCs w:val="21"/>
+        </w:rPr>
+        <w:t>, Title, Length, ReleaseYear</w:t>
+      </w:r>
+      <w:r>
+        <w:rPr>
+          <w:rFonts w:ascii="Helvetica" w:eastAsia="Times New Roman" w:hAnsi="Helvetica" w:cs="Helvetica"/>
+          <w:color w:val="212121"/>
+          <w:sz w:val="21"/>
+          <w:szCs w:val="21"/>
+        </w:rPr>
+        <w:t>, RatingID</w:t>
+      </w:r>
+      <w:r>
+        <w:rPr>
+          <w:rFonts w:ascii="Helvetica" w:eastAsia="Times New Roman" w:hAnsi="Helvetica" w:cs="Helvetica"/>
+          <w:color w:val="212121"/>
+          <w:sz w:val="21"/>
+          <w:szCs w:val="21"/>
+        </w:rPr>
+        <w:t>)</w:t>
+      </w:r>
+    </w:p>
+    <w:p>
+      <w:pPr>
+        <w:rPr>
+          <w:rFonts w:ascii="Helvetica" w:eastAsia="Times New Roman" w:hAnsi="Helvetica" w:cs="Helvetica"/>
+          <w:color w:val="212121"/>
+          <w:sz w:val="21"/>
+          <w:szCs w:val="21"/>
+        </w:rPr>
+      </w:pPr>
+      <w:r>
+        <w:rPr>
+          <w:rFonts w:ascii="Helvetica" w:eastAsia="Times New Roman" w:hAnsi="Helvetica" w:cs="Helvetica"/>
+          <w:b/>
+          <w:bCs/>
+          <w:color w:val="212121"/>
+          <w:sz w:val="21"/>
+          <w:szCs w:val="21"/>
+        </w:rPr>
+        <w:t>Genre</w:t>
+      </w:r>
+      <w:r>
+        <w:rPr>
+          <w:rFonts w:ascii="Helvetica" w:eastAsia="Times New Roman" w:hAnsi="Helvetica" w:cs="Helvetica"/>
+          <w:color w:val="212121"/>
+          <w:sz w:val="21"/>
+          <w:szCs w:val="21"/>
+        </w:rPr>
+        <w:t xml:space="preserve"> (</w:t>
+      </w:r>
+      <w:r>
+        <w:rPr>
+          <w:rFonts w:ascii="Helvetica" w:eastAsia="Times New Roman" w:hAnsi="Helvetica" w:cs="Helvetica"/>
+          <w:color w:val="212121"/>
+          <w:sz w:val="21"/>
+          <w:szCs w:val="21"/>
+          <w:u w:val="single"/>
+        </w:rPr>
+        <w:t>GenreID</w:t>
+      </w:r>
+      <w:r>
+        <w:rPr>
+          <w:rFonts w:ascii="Helvetica" w:eastAsia="Times New Roman" w:hAnsi="Helvetica" w:cs="Helvetica"/>
+          <w:color w:val="212121"/>
+          <w:sz w:val="21"/>
+          <w:szCs w:val="21"/>
+        </w:rPr>
+        <w:t>, Genre_Name</w:t>
+      </w:r>
+      <w:r>
+        <w:rPr>
+          <w:rFonts w:ascii="Helvetica" w:eastAsia="Times New Roman" w:hAnsi="Helvetica" w:cs="Helvetica"/>
+          <w:color w:val="212121"/>
+          <w:sz w:val="21"/>
+          <w:szCs w:val="21"/>
+        </w:rPr>
+        <w:t>)</w:t>
+      </w:r>
+    </w:p>
+    <w:p>
+      <w:pPr>
+        <w:rPr>
+          <w:rFonts w:ascii="Helvetica" w:eastAsia="Times New Roman" w:hAnsi="Helvetica" w:cs="Helvetica"/>
+          <w:color w:val="212121"/>
+          <w:sz w:val="21"/>
+          <w:szCs w:val="21"/>
+        </w:rPr>
+      </w:pPr>
+      <w:r>
+        <w:rPr>
+          <w:rFonts w:ascii="Helvetica" w:eastAsia="Times New Roman" w:hAnsi="Helvetica" w:cs="Helvetica"/>
+          <w:b/>
+          <w:bCs/>
+          <w:color w:val="212121"/>
+          <w:sz w:val="21"/>
+          <w:szCs w:val="21"/>
+        </w:rPr>
+        <w:t>Studio_Star</w:t>
+      </w:r>
+      <w:r>
+        <w:rPr>
+          <w:rFonts w:ascii="Helvetica" w:eastAsia="Times New Roman" w:hAnsi="Helvetica" w:cs="Helvetica"/>
+          <w:color w:val="212121"/>
+          <w:sz w:val="21"/>
+          <w:szCs w:val="21"/>
+        </w:rPr>
+        <w:t xml:space="preserve"> (</w:t>
+      </w:r>
+      <w:r>
+        <w:rPr>
+          <w:rFonts w:ascii="Helvetica" w:eastAsia="Times New Roman" w:hAnsi="Helvetica" w:cs="Helvetica"/>
+          <w:color w:val="212121"/>
+          <w:sz w:val="21"/>
+          <w:szCs w:val="21"/>
+          <w:u w:val="single"/>
+        </w:rPr>
+        <w:t>StudioID</w:t>
+      </w:r>
+      <w:r>
+        <w:rPr>
+          <w:rFonts w:ascii="Helvetica" w:eastAsia="Times New Roman" w:hAnsi="Helvetica" w:cs="Helvetica"/>
+          <w:color w:val="212121"/>
+          <w:sz w:val="21"/>
+          <w:szCs w:val="21"/>
+        </w:rPr>
+        <w:t xml:space="preserve">, </w:t>
+      </w:r>
+      <w:r>
+        <w:rPr>
+          <w:rFonts w:ascii="Helvetica" w:eastAsia="Times New Roman" w:hAnsi="Helvetica" w:cs="Helvetica"/>
+          <w:color w:val="212121"/>
+          <w:sz w:val="21"/>
+          <w:szCs w:val="21"/>
+          <w:u w:val="single"/>
+        </w:rPr>
+        <w:t>StarID</w:t>
+      </w:r>
+      <w:r>
+        <w:rPr>
+          <w:rFonts w:ascii="Helvetica" w:eastAsia="Times New Roman" w:hAnsi="Helvetica" w:cs="Helvetica"/>
+          <w:color w:val="212121"/>
+          <w:sz w:val="21"/>
+          <w:szCs w:val="21"/>
+        </w:rPr>
+        <w:t>, Exclusive</w:t>
+      </w:r>
+      <w:r>
+        <w:rPr>
+          <w:rFonts w:ascii="Helvetica" w:eastAsia="Times New Roman" w:hAnsi="Helvetica" w:cs="Helvetica"/>
+          <w:color w:val="212121"/>
+          <w:sz w:val="21"/>
+          <w:szCs w:val="21"/>
+        </w:rPr>
+        <w:t>_</w:t>
+      </w:r>
+      <w:r>
+        <w:rPr>
+          <w:rFonts w:ascii="Helvetica" w:eastAsia="Times New Roman" w:hAnsi="Helvetica" w:cs="Helvetica"/>
+          <w:color w:val="212121"/>
+          <w:sz w:val="21"/>
+          <w:szCs w:val="21"/>
+        </w:rPr>
+        <w:t>Ind)</w:t>
+      </w:r>
+    </w:p>
+    <w:p>
+      <w:pPr>
+        <w:rPr>
+          <w:rFonts w:ascii="Helvetica" w:eastAsia="Times New Roman" w:hAnsi="Helvetica" w:cs="Helvetica"/>
+          <w:color w:val="212121"/>
+          <w:sz w:val="21"/>
+          <w:szCs w:val="21"/>
+        </w:rPr>
+      </w:pPr>
+      <w:r>
+        <w:rPr>
+          <w:rFonts w:ascii="Helvetica" w:eastAsia="Times New Roman" w:hAnsi="Helvetica" w:cs="Helvetica"/>
+          <w:b/>
+          <w:bCs/>
+          <w:color w:val="212121"/>
+          <w:sz w:val="21"/>
+          <w:szCs w:val="21"/>
+        </w:rPr>
+        <w:t>Studio_Movie_Star</w:t>
+      </w:r>
+      <w:r>
+        <w:rPr>
+          <w:rFonts w:ascii="Helvetica" w:eastAsia="Times New Roman" w:hAnsi="Helvetica" w:cs="Helvetica"/>
+          <w:b/>
+          <w:bCs/>
+          <w:color w:val="212121"/>
+          <w:sz w:val="21"/>
+          <w:szCs w:val="21"/>
+        </w:rPr>
+        <w:t>_Hired</w:t>
+      </w:r>
+      <w:r>
+        <w:rPr>
+          <w:rFonts w:ascii="Helvetica" w:eastAsia="Times New Roman" w:hAnsi="Helvetica" w:cs="Helvetica"/>
+          <w:color w:val="212121"/>
+          <w:sz w:val="21"/>
+          <w:szCs w:val="21"/>
+        </w:rPr>
+        <w:t xml:space="preserve"> (</w:t>
+      </w:r>
+      <w:r>
+        <w:rPr>
+          <w:rFonts w:ascii="Helvetica" w:eastAsia="Times New Roman" w:hAnsi="Helvetica" w:cs="Helvetica"/>
+          <w:color w:val="212121"/>
+          <w:sz w:val="21"/>
+          <w:szCs w:val="21"/>
+          <w:u w:val="single"/>
+        </w:rPr>
+        <w:t>StudioID</w:t>
+      </w:r>
+      <w:r>
+        <w:rPr>
+          <w:rFonts w:ascii="Helvetica" w:eastAsia="Times New Roman" w:hAnsi="Helvetica" w:cs="Helvetica"/>
+          <w:color w:val="212121"/>
+          <w:sz w:val="21"/>
+          <w:szCs w:val="21"/>
+        </w:rPr>
+        <w:t xml:space="preserve">, </w:t>
+      </w:r>
+      <w:r>
+        <w:rPr>
+          <w:rFonts w:ascii="Helvetica" w:eastAsia="Times New Roman" w:hAnsi="Helvetica" w:cs="Helvetica"/>
+          <w:color w:val="212121"/>
+          <w:sz w:val="21"/>
+          <w:szCs w:val="21"/>
+          <w:u w:val="single"/>
+        </w:rPr>
+        <w:t>StarID</w:t>
+      </w:r>
+      <w:r>
+        <w:rPr>
+          <w:rFonts w:ascii="Helvetica" w:eastAsia="Times New Roman" w:hAnsi="Helvetica" w:cs="Helvetica"/>
+          <w:color w:val="212121"/>
+          <w:sz w:val="21"/>
+          <w:szCs w:val="21"/>
+        </w:rPr>
+        <w:t xml:space="preserve">, </w:t>
+      </w:r>
+      <w:r>
+        <w:rPr>
+          <w:rFonts w:ascii="Helvetica" w:eastAsia="Times New Roman" w:hAnsi="Helvetica" w:cs="Helvetica"/>
+          <w:color w:val="212121"/>
+          <w:sz w:val="21"/>
+          <w:szCs w:val="21"/>
+          <w:u w:val="single"/>
+        </w:rPr>
+        <w:t>MovieID</w:t>
+      </w:r>
+      <w:r>
+        <w:rPr>
+          <w:rFonts w:ascii="Helvetica" w:eastAsia="Times New Roman" w:hAnsi="Helvetica" w:cs="Helvetica"/>
+          <w:color w:val="212121"/>
+          <w:sz w:val="21"/>
+          <w:szCs w:val="21"/>
+          <w:u w:val="single"/>
+        </w:rPr>
+        <w:t>,</w:t>
+      </w:r>
+      <w:r>
+        <w:rPr>
+          <w:rFonts w:ascii="Helvetica" w:eastAsia="Times New Roman" w:hAnsi="Helvetica" w:cs="Helvetica"/>
+          <w:color w:val="212121"/>
+          <w:sz w:val="21"/>
+          <w:szCs w:val="21"/>
+        </w:rPr>
+        <w:t xml:space="preserve"> Salary</w:t>
+      </w:r>
+      <w:r>
+        <w:rPr>
+          <w:rFonts w:ascii="Helvetica" w:eastAsia="Times New Roman" w:hAnsi="Helvetica" w:cs="Helvetica"/>
+          <w:color w:val="212121"/>
+          <w:sz w:val="21"/>
+          <w:szCs w:val="21"/>
+        </w:rPr>
+        <w:t>)</w:t>
+      </w:r>
+    </w:p>
+    <w:p>
+      <w:pPr>
+        <w:rPr>
+          <w:rFonts w:ascii="Helvetica" w:eastAsia="Times New Roman" w:hAnsi="Helvetica" w:cs="Helvetica"/>
+          <w:color w:val="212121"/>
+          <w:sz w:val="21"/>
+          <w:szCs w:val="21"/>
+        </w:rPr>
+      </w:pPr>
+      <w:r>
+        <w:rPr>
+          <w:rFonts w:ascii="Helvetica" w:eastAsia="Times New Roman" w:hAnsi="Helvetica" w:cs="Helvetica"/>
+          <w:b/>
+          <w:bCs/>
+          <w:color w:val="212121"/>
+          <w:sz w:val="21"/>
+          <w:szCs w:val="21"/>
+        </w:rPr>
+        <w:t>Studio_Movie</w:t>
+      </w:r>
+      <w:r>
+        <w:rPr>
+          <w:rFonts w:ascii="Helvetica" w:eastAsia="Times New Roman" w:hAnsi="Helvetica" w:cs="Helvetica"/>
+          <w:b/>
+          <w:bCs/>
+          <w:color w:val="212121"/>
+          <w:sz w:val="21"/>
+          <w:szCs w:val="21"/>
+        </w:rPr>
+        <w:t>_Produces</w:t>
+      </w:r>
+      <w:r>
+        <w:rPr>
+          <w:rFonts w:ascii="Helvetica" w:eastAsia="Times New Roman" w:hAnsi="Helvetica" w:cs="Helvetica"/>
+          <w:color w:val="212121"/>
+          <w:sz w:val="21"/>
+          <w:szCs w:val="21"/>
+        </w:rPr>
+        <w:t xml:space="preserve"> (</w:t>
+      </w:r>
+      <w:r>
+        <w:rPr>
+          <w:rFonts w:ascii="Helvetica" w:eastAsia="Times New Roman" w:hAnsi="Helvetica" w:cs="Helvetica"/>
+          <w:color w:val="212121"/>
+          <w:sz w:val="21"/>
+          <w:szCs w:val="21"/>
+          <w:u w:val="single"/>
+        </w:rPr>
+        <w:t>StudioID</w:t>
+      </w:r>
+      <w:r>
+        <w:rPr>
+          <w:rFonts w:ascii="Helvetica" w:eastAsia="Times New Roman" w:hAnsi="Helvetica" w:cs="Helvetica"/>
+          <w:color w:val="212121"/>
+          <w:sz w:val="21"/>
+          <w:szCs w:val="21"/>
+        </w:rPr>
+        <w:t xml:space="preserve">, </w:t>
+      </w:r>
+      <w:r>
+        <w:rPr>
+          <w:rFonts w:ascii="Helvetica" w:eastAsia="Times New Roman" w:hAnsi="Helvetica" w:cs="Helvetica"/>
+          <w:color w:val="212121"/>
+          <w:sz w:val="21"/>
+          <w:szCs w:val="21"/>
+          <w:u w:val="single"/>
+        </w:rPr>
+        <w:t>MovieID</w:t>
+      </w:r>
+      <w:r>
+        <w:rPr>
+          <w:rFonts w:ascii="Helvetica" w:eastAsia="Times New Roman" w:hAnsi="Helvetica" w:cs="Helvetica"/>
+          <w:color w:val="212121"/>
+          <w:sz w:val="21"/>
+          <w:szCs w:val="21"/>
+        </w:rPr>
+        <w:t>)</w:t>
+      </w:r>
+    </w:p>
+    <w:p>
+      <w:pPr>
+        <w:rPr>
+          <w:rFonts w:ascii="Helvetica" w:eastAsia="Times New Roman" w:hAnsi="Helvetica" w:cs="Helvetica"/>
+          <w:color w:val="212121"/>
+          <w:sz w:val="21"/>
+          <w:szCs w:val="21"/>
+        </w:rPr>
+      </w:pPr>
+      <w:r>
+        <w:rPr>
+          <w:rFonts w:ascii="Helvetica" w:eastAsia="Times New Roman" w:hAnsi="Helvetica" w:cs="Helvetica"/>
+          <w:b/>
+          <w:bCs/>
+          <w:color w:val="212121"/>
+          <w:sz w:val="21"/>
+          <w:szCs w:val="21"/>
+        </w:rPr>
+        <w:t>Movie_Genre</w:t>
+      </w:r>
+      <w:r>
+        <w:rPr>
+          <w:rFonts w:ascii="Helvetica" w:eastAsia="Times New Roman" w:hAnsi="Helvetica" w:cs="Helvetica"/>
+          <w:color w:val="212121"/>
+          <w:sz w:val="21"/>
+          <w:szCs w:val="21"/>
+        </w:rPr>
+        <w:t xml:space="preserve"> (</w:t>
+      </w:r>
+      <w:r>
+        <w:rPr>
+          <w:rFonts w:ascii="Helvetica" w:eastAsia="Times New Roman" w:hAnsi="Helvetica" w:cs="Helvetica"/>
+          <w:color w:val="212121"/>
+          <w:sz w:val="21"/>
+          <w:szCs w:val="21"/>
+          <w:u w:val="single"/>
+        </w:rPr>
+        <w:t>MovieID</w:t>
+      </w:r>
+      <w:r>
+        <w:rPr>
+          <w:rFonts w:ascii="Helvetica" w:eastAsia="Times New Roman" w:hAnsi="Helvetica" w:cs="Helvetica"/>
+          <w:color w:val="212121"/>
+          <w:sz w:val="21"/>
+          <w:szCs w:val="21"/>
+        </w:rPr>
+        <w:t xml:space="preserve">, </w:t>
+      </w:r>
+      <w:r>
+        <w:rPr>
+          <w:rFonts w:ascii="Helvetica" w:eastAsia="Times New Roman" w:hAnsi="Helvetica" w:cs="Helvetica"/>
+          <w:color w:val="212121"/>
+          <w:sz w:val="21"/>
+          <w:szCs w:val="21"/>
+          <w:u w:val="single"/>
+        </w:rPr>
+        <w:t>GenreID</w:t>
+      </w:r>
+      <w:r>
+        <w:rPr>
+          <w:rFonts w:ascii="Helvetica" w:eastAsia="Times New Roman" w:hAnsi="Helvetica" w:cs="Helvetica"/>
+          <w:color w:val="212121"/>
+          <w:sz w:val="21"/>
+          <w:szCs w:val="21"/>
+        </w:rPr>
+        <w:t>)</w:t>
+      </w:r>
+    </w:p>
+    <w:p>
+      <w:pPr>
+        <w:rPr>
+          <w:rFonts w:ascii="Helvetica" w:eastAsia="Times New Roman" w:hAnsi="Helvetica" w:cs="Helvetica"/>
+          <w:color w:val="212121"/>
+          <w:sz w:val="21"/>
+          <w:szCs w:val="21"/>
+        </w:rPr>
+      </w:pPr>
+      <w:r>
+        <w:rPr>
+          <w:rFonts w:ascii="Helvetica" w:eastAsia="Times New Roman" w:hAnsi="Helvetica" w:cs="Helvetica"/>
+          <w:b/>
+          <w:bCs/>
+          <w:color w:val="212121"/>
+          <w:sz w:val="21"/>
+          <w:szCs w:val="21"/>
+        </w:rPr>
+        <w:t>Movie_Star_Interest</w:t>
+      </w:r>
+      <w:r>
+        <w:rPr>
+          <w:rFonts w:ascii="Helvetica" w:eastAsia="Times New Roman" w:hAnsi="Helvetica" w:cs="Helvetica"/>
+          <w:color w:val="212121"/>
+          <w:sz w:val="21"/>
+          <w:szCs w:val="21"/>
+        </w:rPr>
+        <w:t xml:space="preserve"> (StarID, MovieID)</w:t>
+      </w:r>
+    </w:p>
+    <w:p>
+      <w:pPr>
+        <w:rPr>
+          <w:rFonts w:ascii="Helvetica" w:eastAsia="Times New Roman" w:hAnsi="Helvetica" w:cs="Helvetica"/>
+          <w:b/>
+          <w:bCs/>
+          <w:color w:val="212121"/>
+          <w:sz w:val="21"/>
+          <w:szCs w:val="21"/>
+          <w:u w:val="single"/>
+        </w:rPr>
+      </w:pPr>
+      <w:r>
+        <w:rPr>
+          <w:rFonts w:ascii="Helvetica" w:eastAsia="Times New Roman" w:hAnsi="Helvetica" w:cs="Helvetica"/>
+          <w:b/>
+          <w:bCs/>
+          <w:color w:val="212121"/>
+          <w:sz w:val="21"/>
+          <w:szCs w:val="21"/>
+          <w:u w:val="single"/>
+        </w:rPr>
+        <w:t>Database Considerations</w:t>
+      </w:r>
+    </w:p>
+    <w:p>
+      <w:pPr>
+        <w:pStyle w:val="ListParagraph"/>
+        <w:numPr>
+          <w:ilvl w:val="0"/>
+          <w:numId w:val="5"/>
+        </w:numPr>
+        <w:rPr>
+          <w:rFonts w:ascii="Helvetica" w:eastAsia="Times New Roman" w:hAnsi="Helvetica" w:cs="Helvetica"/>
+          <w:color w:val="212121"/>
+          <w:sz w:val="21"/>
+          <w:szCs w:val="21"/>
+        </w:rPr>
+      </w:pPr>
+      <w:r>
+        <w:rPr>
+          <w:rFonts w:ascii="Helvetica" w:eastAsia="Times New Roman" w:hAnsi="Helvetica" w:cs="Helvetica"/>
+          <w:color w:val="212121"/>
+          <w:sz w:val="21"/>
+          <w:szCs w:val="21"/>
+        </w:rPr>
+        <w:t xml:space="preserve">I </w:t>
+      </w:r>
+      <w:r>
+        <w:rPr>
+          <w:rFonts w:ascii="Helvetica" w:eastAsia="Times New Roman" w:hAnsi="Helvetica" w:cs="Helvetica"/>
+          <w:color w:val="212121"/>
+          <w:sz w:val="21"/>
+          <w:szCs w:val="21"/>
+        </w:rPr>
+        <w:t>named</w:t>
+      </w:r>
+      <w:r>
+        <w:rPr>
+          <w:rFonts w:ascii="Helvetica" w:eastAsia="Times New Roman" w:hAnsi="Helvetica" w:cs="Helvetica"/>
+          <w:color w:val="212121"/>
+          <w:sz w:val="21"/>
+          <w:szCs w:val="21"/>
+        </w:rPr>
+        <w:t xml:space="preserve"> tables that represent relationship using the ENTITY-A_ENTITY-B notation.</w:t>
+      </w:r>
+    </w:p>
+    <w:p>
+      <w:pPr>
+        <w:pStyle w:val="ListParagraph"/>
+        <w:numPr>
+          <w:ilvl w:val="0"/>
+          <w:numId w:val="5"/>
+        </w:numPr>
+        <w:rPr>
+          <w:rFonts w:ascii="Helvetica" w:eastAsia="Times New Roman" w:hAnsi="Helvetica" w:cs="Helvetica"/>
+          <w:color w:val="212121"/>
+          <w:sz w:val="21"/>
+          <w:szCs w:val="21"/>
+        </w:rPr>
+      </w:pPr>
+      <w:r>
+        <w:rPr>
+          <w:rFonts w:ascii="Helvetica" w:eastAsia="Times New Roman" w:hAnsi="Helvetica" w:cs="Helvetica"/>
+          <w:color w:val="212121"/>
+          <w:sz w:val="21"/>
+          <w:szCs w:val="21"/>
+        </w:rPr>
+        <w:t xml:space="preserve">In the </w:t>
+      </w:r>
+      <w:r>
+        <w:rPr>
+          <w:rFonts w:ascii="Helvetica" w:eastAsia="Times New Roman" w:hAnsi="Helvetica" w:cs="Helvetica"/>
+          <w:b/>
+          <w:bCs/>
+          <w:color w:val="212121"/>
+          <w:sz w:val="21"/>
+          <w:szCs w:val="21"/>
+        </w:rPr>
+        <w:t>Movie</w:t>
+      </w:r>
+      <w:r>
+        <w:rPr>
+          <w:rFonts w:ascii="Helvetica" w:eastAsia="Times New Roman" w:hAnsi="Helvetica" w:cs="Helvetica"/>
+          <w:color w:val="212121"/>
+          <w:sz w:val="21"/>
+          <w:szCs w:val="21"/>
+        </w:rPr>
+        <w:t xml:space="preserve"> table, the RatingID will need to allow NULLS until a movie has been completed and rated by the Motion Picture Association, OR we could create an “Unrated” rating in the </w:t>
+      </w:r>
+      <w:r>
+        <w:rPr>
+          <w:rFonts w:ascii="Helvetica" w:eastAsia="Times New Roman" w:hAnsi="Helvetica" w:cs="Helvetica"/>
+          <w:b/>
+          <w:bCs/>
+          <w:color w:val="212121"/>
+          <w:sz w:val="21"/>
+          <w:szCs w:val="21"/>
+        </w:rPr>
+        <w:t>Rating</w:t>
+      </w:r>
+      <w:r>
+        <w:rPr>
+          <w:rFonts w:ascii="Helvetica" w:eastAsia="Times New Roman" w:hAnsi="Helvetica" w:cs="Helvetica"/>
+          <w:color w:val="212121"/>
+          <w:sz w:val="21"/>
+          <w:szCs w:val="21"/>
+        </w:rPr>
+        <w:t xml:space="preserve"> table.</w:t>
+      </w:r>
+    </w:p>
+    <w:p>
+      <w:pPr>
+        <w:pStyle w:val="ListParagraph"/>
+        <w:numPr>
+          <w:ilvl w:val="0"/>
+          <w:numId w:val="5"/>
+        </w:numPr>
+        <w:rPr>
+          <w:rFonts w:ascii="Helvetica" w:eastAsia="Times New Roman" w:hAnsi="Helvetica" w:cs="Helvetica"/>
+          <w:color w:val="212121"/>
+          <w:sz w:val="21"/>
+          <w:szCs w:val="21"/>
+        </w:rPr>
+      </w:pPr>
+      <w:r>
+        <w:rPr>
+          <w:rFonts w:ascii="Helvetica" w:eastAsia="Times New Roman" w:hAnsi="Helvetica" w:cs="Helvetica"/>
+          <w:color w:val="212121"/>
+          <w:sz w:val="21"/>
+          <w:szCs w:val="21"/>
+        </w:rPr>
+        <w:t>For the</w:t>
+      </w:r>
+      <w:r>
+        <w:rPr>
+          <w:rFonts w:ascii="Helvetica" w:eastAsia="Times New Roman" w:hAnsi="Helvetica" w:cs="Helvetica"/>
+          <w:color w:val="212121"/>
+          <w:sz w:val="21"/>
+          <w:szCs w:val="21"/>
+        </w:rPr>
+        <w:t xml:space="preserve"> </w:t>
+      </w:r>
+      <w:r>
+        <w:rPr>
+          <w:rFonts w:ascii="Helvetica" w:eastAsia="Times New Roman" w:hAnsi="Helvetica" w:cs="Helvetica"/>
+          <w:color w:val="212121"/>
+          <w:sz w:val="21"/>
+          <w:szCs w:val="21"/>
+        </w:rPr>
+        <w:t>relationship</w:t>
+      </w:r>
+      <w:r>
+        <w:rPr>
+          <w:rFonts w:ascii="Helvetica" w:eastAsia="Times New Roman" w:hAnsi="Helvetica" w:cs="Helvetica"/>
+          <w:color w:val="212121"/>
+          <w:sz w:val="21"/>
+          <w:szCs w:val="21"/>
+        </w:rPr>
+        <w:t xml:space="preserve"> table </w:t>
+      </w:r>
+      <w:r>
+        <w:rPr>
+          <w:rFonts w:ascii="Helvetica" w:eastAsia="Times New Roman" w:hAnsi="Helvetica" w:cs="Helvetica"/>
+          <w:color w:val="212121"/>
+          <w:sz w:val="21"/>
+          <w:szCs w:val="21"/>
+        </w:rPr>
+        <w:t>that tracks</w:t>
+      </w:r>
+      <w:r>
+        <w:rPr>
+          <w:rFonts w:ascii="Helvetica" w:eastAsia="Times New Roman" w:hAnsi="Helvetica" w:cs="Helvetica"/>
+          <w:color w:val="212121"/>
+          <w:sz w:val="21"/>
+          <w:szCs w:val="21"/>
+        </w:rPr>
+        <w:t xml:space="preserve"> interest between a movie star and movie</w:t>
+      </w:r>
+      <w:r>
+        <w:rPr>
+          <w:rFonts w:ascii="Helvetica" w:eastAsia="Times New Roman" w:hAnsi="Helvetica" w:cs="Helvetica"/>
+          <w:color w:val="212121"/>
+          <w:sz w:val="21"/>
+          <w:szCs w:val="21"/>
+        </w:rPr>
+        <w:t xml:space="preserve">, I </w:t>
+      </w:r>
+      <w:r>
+        <w:rPr>
+          <w:rFonts w:ascii="Helvetica" w:eastAsia="Times New Roman" w:hAnsi="Helvetica" w:cs="Helvetica"/>
+          <w:color w:val="212121"/>
+          <w:sz w:val="21"/>
+          <w:szCs w:val="21"/>
+        </w:rPr>
+        <w:t xml:space="preserve">added </w:t>
+      </w:r>
+      <w:r>
+        <w:rPr>
+          <w:rFonts w:ascii="Helvetica" w:eastAsia="Times New Roman" w:hAnsi="Helvetica" w:cs="Helvetica"/>
+          <w:color w:val="212121"/>
+          <w:sz w:val="21"/>
+          <w:szCs w:val="21"/>
+        </w:rPr>
+        <w:t xml:space="preserve">the </w:t>
+      </w:r>
+      <w:r>
+        <w:rPr>
+          <w:rFonts w:ascii="Helvetica" w:eastAsia="Times New Roman" w:hAnsi="Helvetica" w:cs="Helvetica"/>
+          <w:color w:val="212121"/>
+          <w:sz w:val="21"/>
+          <w:szCs w:val="21"/>
+        </w:rPr>
+        <w:t xml:space="preserve">word “Interest” </w:t>
+      </w:r>
+      <w:r>
+        <w:rPr>
+          <w:rFonts w:ascii="Helvetica" w:eastAsia="Times New Roman" w:hAnsi="Helvetica" w:cs="Helvetica"/>
+          <w:color w:val="212121"/>
+          <w:sz w:val="21"/>
+          <w:szCs w:val="21"/>
+        </w:rPr>
+        <w:t>to</w:t>
+      </w:r>
+      <w:r>
+        <w:rPr>
+          <w:rFonts w:ascii="Helvetica" w:eastAsia="Times New Roman" w:hAnsi="Helvetica" w:cs="Helvetica"/>
+          <w:color w:val="212121"/>
+          <w:sz w:val="21"/>
+          <w:szCs w:val="21"/>
+        </w:rPr>
+        <w:t xml:space="preserve"> the table name to be more clear about what the table is representing.</w:t>
+      </w:r>
+    </w:p>
+    <w:p>
+      <w:pPr>
+        <w:pStyle w:val="ListParagraph"/>
+        <w:numPr>
+          <w:ilvl w:val="0"/>
+          <w:numId w:val="5"/>
+        </w:numPr>
+        <w:rPr>
+          <w:rFonts w:ascii="Helvetica" w:eastAsia="Times New Roman" w:hAnsi="Helvetica" w:cs="Helvetica"/>
+          <w:color w:val="212121"/>
+          <w:sz w:val="21"/>
+          <w:szCs w:val="21"/>
+        </w:rPr>
+      </w:pPr>
+      <w:r>
+        <w:rPr>
+          <w:rFonts w:ascii="Helvetica" w:eastAsia="Times New Roman" w:hAnsi="Helvetica" w:cs="Helvetica"/>
+          <w:color w:val="212121"/>
+          <w:sz w:val="21"/>
+          <w:szCs w:val="21"/>
+        </w:rPr>
+        <w:t xml:space="preserve">For the relationship table that tracks </w:t>
+      </w:r>
+      <w:r>
+        <w:rPr>
+          <w:rFonts w:ascii="Helvetica" w:eastAsia="Times New Roman" w:hAnsi="Helvetica" w:cs="Helvetica"/>
+          <w:color w:val="212121"/>
+          <w:sz w:val="21"/>
+          <w:szCs w:val="21"/>
+        </w:rPr>
+        <w:t>that a studio is producing a</w:t>
+      </w:r>
+      <w:r>
+        <w:rPr>
+          <w:rFonts w:ascii="Helvetica" w:eastAsia="Times New Roman" w:hAnsi="Helvetica" w:cs="Helvetica"/>
+          <w:color w:val="212121"/>
+          <w:sz w:val="21"/>
+          <w:szCs w:val="21"/>
+        </w:rPr>
+        <w:t xml:space="preserve"> movie, I added the word “</w:t>
+      </w:r>
+      <w:r>
+        <w:rPr>
+          <w:rFonts w:ascii="Helvetica" w:eastAsia="Times New Roman" w:hAnsi="Helvetica" w:cs="Helvetica"/>
+          <w:color w:val="212121"/>
+          <w:sz w:val="21"/>
+          <w:szCs w:val="21"/>
+        </w:rPr>
+        <w:t>Produces</w:t>
+      </w:r>
+      <w:r>
+        <w:rPr>
+          <w:rFonts w:ascii="Helvetica" w:eastAsia="Times New Roman" w:hAnsi="Helvetica" w:cs="Helvetica"/>
+          <w:color w:val="212121"/>
+          <w:sz w:val="21"/>
+          <w:szCs w:val="21"/>
+        </w:rPr>
+        <w:t>” to the table name to be more clear about what the table is representing.</w:t>
+      </w:r>
+    </w:p>
+    <w:p>
+      <w:pPr>
+        <w:pStyle w:val="ListParagraph"/>
+        <w:numPr>
+          <w:ilvl w:val="0"/>
+          <w:numId w:val="5"/>
+        </w:numPr>
+        <w:rPr>
+          <w:rFonts w:ascii="Helvetica" w:eastAsia="Times New Roman" w:hAnsi="Helvetica" w:cs="Helvetica"/>
+          <w:color w:val="212121"/>
+          <w:sz w:val="21"/>
+          <w:szCs w:val="21"/>
+        </w:rPr>
+      </w:pPr>
+      <w:r>
+        <w:rPr>
+          <w:rFonts w:ascii="Helvetica" w:eastAsia="Times New Roman" w:hAnsi="Helvetica" w:cs="Helvetica"/>
+          <w:color w:val="212121"/>
+          <w:sz w:val="21"/>
+          <w:szCs w:val="21"/>
+        </w:rPr>
+        <w:lastRenderedPageBreak/>
+        <w:t xml:space="preserve">For the relationship table that tracks </w:t>
+      </w:r>
+      <w:r>
+        <w:rPr>
+          <w:rFonts w:ascii="Helvetica" w:eastAsia="Times New Roman" w:hAnsi="Helvetica" w:cs="Helvetica"/>
+          <w:color w:val="212121"/>
+          <w:sz w:val="21"/>
+          <w:szCs w:val="21"/>
+        </w:rPr>
+        <w:t>the “hired for” relationship between Studio, Movie and Star</w:t>
+      </w:r>
+      <w:r>
+        <w:rPr>
+          <w:rFonts w:ascii="Helvetica" w:eastAsia="Times New Roman" w:hAnsi="Helvetica" w:cs="Helvetica"/>
+          <w:color w:val="212121"/>
+          <w:sz w:val="21"/>
+          <w:szCs w:val="21"/>
+        </w:rPr>
+        <w:t>, I added the word “</w:t>
+      </w:r>
+      <w:r>
+        <w:rPr>
+          <w:rFonts w:ascii="Helvetica" w:eastAsia="Times New Roman" w:hAnsi="Helvetica" w:cs="Helvetica"/>
+          <w:color w:val="212121"/>
+          <w:sz w:val="21"/>
+          <w:szCs w:val="21"/>
+        </w:rPr>
+        <w:t>Hired</w:t>
+      </w:r>
+      <w:r>
+        <w:rPr>
+          <w:rFonts w:ascii="Helvetica" w:eastAsia="Times New Roman" w:hAnsi="Helvetica" w:cs="Helvetica"/>
+          <w:color w:val="212121"/>
+          <w:sz w:val="21"/>
+          <w:szCs w:val="21"/>
+        </w:rPr>
+        <w:t>” to the table name to be more clear about what the table is representing.</w:t>
+      </w:r>
+    </w:p>
+    <w:p>
+      <w:pPr>
+        <w:pStyle w:val="Heading2"/>
+        <w:rPr>
+          <w:rFonts w:eastAsia="Times New Roman"/>
+          <w:b/>
+          <w:bCs/>
+        </w:rPr>
+      </w:pPr>
+      <w:r>
+        <w:rPr>
+          <w:rFonts w:eastAsia="Times New Roman"/>
+          <w:b/>
+          <w:bCs/>
+        </w:rPr>
+        <w:t xml:space="preserve">3. </w:t>
+      </w:r>
+      <w:r>
+        <w:rPr>
+          <w:rFonts w:eastAsia="Times New Roman"/>
+          <w:b/>
+          <w:bCs/>
+        </w:rPr>
+        <w:t xml:space="preserve">[40%] Create an ER diagram for the following database scenario. </w:t>
       </w:r>
     </w:p>
     <w:p>
@@ -685,40 +2009,8 @@
           <w:color w:val="212121"/>
           <w:sz w:val="21"/>
           <w:szCs w:val="21"/>
-          <w:highlight w:val="yellow"/>
-        </w:rPr>
-        <w:t>2. [10%] Convert Task 1's ER diagram to a table.</w:t>
-      </w:r>
-    </w:p>
-    <w:p>
-      <w:pPr>
-        <w:rPr>
-          <w:rFonts w:ascii="Helvetica" w:eastAsia="Times New Roman" w:hAnsi="Helvetica" w:cs="Helvetica"/>
-          <w:color w:val="212121"/>
-          <w:sz w:val="21"/>
-          <w:szCs w:val="21"/>
-        </w:rPr>
-      </w:pPr>
-    </w:p>
-    <w:p>
-      <w:pPr>
-        <w:shd w:val="clear" w:color="auto" w:fill="FFFFFF"/>
-        <w:spacing w:after="150" w:line="240" w:lineRule="auto"/>
-        <w:rPr>
-          <w:rFonts w:ascii="Helvetica" w:eastAsia="Times New Roman" w:hAnsi="Helvetica" w:cs="Helvetica"/>
-          <w:color w:val="212121"/>
-          <w:sz w:val="21"/>
-          <w:szCs w:val="21"/>
-        </w:rPr>
-      </w:pPr>
-      <w:r>
-        <w:rPr>
-          <w:rFonts w:ascii="Helvetica" w:eastAsia="Times New Roman" w:hAnsi="Helvetica" w:cs="Helvetica"/>
-          <w:color w:val="212121"/>
-          <w:sz w:val="21"/>
-          <w:szCs w:val="21"/>
-        </w:rPr>
-        <w:t>3. [40%] Create an ER diagram for the following database scenario. Make sure to include an indication of the cardinality of relationships and indicate any mandatory relationships (total participation). State any assumptions that you make!</w:t>
+        </w:rPr>
+        <w:t>Make sure to include an indication of the cardinality of relationships and indicate any mandatory relationships (total participation). State any assumptions that you make!</w:t>
       </w:r>
     </w:p>
     <w:p>
@@ -754,16 +2046,16 @@
         <w:rPr>
           <w:rFonts w:ascii="Helvetica" w:eastAsia="Times New Roman" w:hAnsi="Helvetica" w:cs="Helvetica"/>
           <w:color w:val="212121"/>
-          <w:sz w:val="21"/>
-          <w:szCs w:val="21"/>
-        </w:rPr>
-      </w:pPr>
-      <w:r>
-        <w:rPr>
-          <w:rFonts w:ascii="Helvetica" w:eastAsia="Times New Roman" w:hAnsi="Helvetica" w:cs="Helvetica"/>
-          <w:color w:val="212121"/>
-          <w:sz w:val="21"/>
-          <w:szCs w:val="21"/>
+          <w:sz w:val="18"/>
+          <w:szCs w:val="18"/>
+        </w:rPr>
+      </w:pPr>
+      <w:r>
+        <w:rPr>
+          <w:rFonts w:ascii="Helvetica" w:eastAsia="Times New Roman" w:hAnsi="Helvetica" w:cs="Helvetica"/>
+          <w:color w:val="212121"/>
+          <w:sz w:val="18"/>
+          <w:szCs w:val="18"/>
         </w:rPr>
         <w:t>Hospital staff consists of doctors and nurses.</w:t>
       </w:r>
@@ -779,16 +2071,16 @@
         <w:rPr>
           <w:rFonts w:ascii="Helvetica" w:eastAsia="Times New Roman" w:hAnsi="Helvetica" w:cs="Helvetica"/>
           <w:color w:val="212121"/>
-          <w:sz w:val="21"/>
-          <w:szCs w:val="21"/>
-        </w:rPr>
-      </w:pPr>
-      <w:r>
-        <w:rPr>
-          <w:rFonts w:ascii="Helvetica" w:eastAsia="Times New Roman" w:hAnsi="Helvetica" w:cs="Helvetica"/>
-          <w:color w:val="212121"/>
-          <w:sz w:val="21"/>
-          <w:szCs w:val="21"/>
+          <w:sz w:val="18"/>
+          <w:szCs w:val="18"/>
+        </w:rPr>
+      </w:pPr>
+      <w:r>
+        <w:rPr>
+          <w:rFonts w:ascii="Helvetica" w:eastAsia="Times New Roman" w:hAnsi="Helvetica" w:cs="Helvetica"/>
+          <w:color w:val="212121"/>
+          <w:sz w:val="18"/>
+          <w:szCs w:val="18"/>
         </w:rPr>
         <w:t>All hospital staff have a hospital ID, name (first name, middle initial, and last name), and phone number.</w:t>
       </w:r>
@@ -804,16 +2096,16 @@
         <w:rPr>
           <w:rFonts w:ascii="Helvetica" w:eastAsia="Times New Roman" w:hAnsi="Helvetica" w:cs="Helvetica"/>
           <w:color w:val="212121"/>
-          <w:sz w:val="21"/>
-          <w:szCs w:val="21"/>
-        </w:rPr>
-      </w:pPr>
-      <w:r>
-        <w:rPr>
-          <w:rFonts w:ascii="Helvetica" w:eastAsia="Times New Roman" w:hAnsi="Helvetica" w:cs="Helvetica"/>
-          <w:color w:val="212121"/>
-          <w:sz w:val="21"/>
-          <w:szCs w:val="21"/>
+          <w:sz w:val="18"/>
+          <w:szCs w:val="18"/>
+        </w:rPr>
+      </w:pPr>
+      <w:r>
+        <w:rPr>
+          <w:rFonts w:ascii="Helvetica" w:eastAsia="Times New Roman" w:hAnsi="Helvetica" w:cs="Helvetica"/>
+          <w:color w:val="212121"/>
+          <w:sz w:val="18"/>
+          <w:szCs w:val="18"/>
         </w:rPr>
         <w:t>Doctors have an office and up to three specializations.</w:t>
       </w:r>
@@ -829,16 +2121,16 @@
         <w:rPr>
           <w:rFonts w:ascii="Helvetica" w:eastAsia="Times New Roman" w:hAnsi="Helvetica" w:cs="Helvetica"/>
           <w:color w:val="212121"/>
-          <w:sz w:val="21"/>
-          <w:szCs w:val="21"/>
-        </w:rPr>
-      </w:pPr>
-      <w:r>
-        <w:rPr>
-          <w:rFonts w:ascii="Helvetica" w:eastAsia="Times New Roman" w:hAnsi="Helvetica" w:cs="Helvetica"/>
-          <w:color w:val="212121"/>
-          <w:sz w:val="21"/>
-          <w:szCs w:val="21"/>
+          <w:sz w:val="18"/>
+          <w:szCs w:val="18"/>
+        </w:rPr>
+      </w:pPr>
+      <w:r>
+        <w:rPr>
+          <w:rFonts w:ascii="Helvetica" w:eastAsia="Times New Roman" w:hAnsi="Helvetica" w:cs="Helvetica"/>
+          <w:color w:val="212121"/>
+          <w:sz w:val="18"/>
+          <w:szCs w:val="18"/>
         </w:rPr>
         <w:t>Doctors have nurses that work with/assist them.</w:t>
       </w:r>
@@ -854,16 +2146,16 @@
         <w:rPr>
           <w:rFonts w:ascii="Helvetica" w:eastAsia="Times New Roman" w:hAnsi="Helvetica" w:cs="Helvetica"/>
           <w:color w:val="212121"/>
-          <w:sz w:val="21"/>
-          <w:szCs w:val="21"/>
-        </w:rPr>
-      </w:pPr>
-      <w:r>
-        <w:rPr>
-          <w:rFonts w:ascii="Helvetica" w:eastAsia="Times New Roman" w:hAnsi="Helvetica" w:cs="Helvetica"/>
-          <w:color w:val="212121"/>
-          <w:sz w:val="21"/>
-          <w:szCs w:val="21"/>
+          <w:sz w:val="18"/>
+          <w:szCs w:val="18"/>
+        </w:rPr>
+      </w:pPr>
+      <w:r>
+        <w:rPr>
+          <w:rFonts w:ascii="Helvetica" w:eastAsia="Times New Roman" w:hAnsi="Helvetica" w:cs="Helvetica"/>
+          <w:color w:val="212121"/>
+          <w:sz w:val="18"/>
+          <w:szCs w:val="18"/>
         </w:rPr>
         <w:t>Nurses have one specialization and belong to a specific department in the hospital.</w:t>
       </w:r>
@@ -879,16 +2171,16 @@
         <w:rPr>
           <w:rFonts w:ascii="Helvetica" w:eastAsia="Times New Roman" w:hAnsi="Helvetica" w:cs="Helvetica"/>
           <w:color w:val="212121"/>
-          <w:sz w:val="21"/>
-          <w:szCs w:val="21"/>
-        </w:rPr>
-      </w:pPr>
-      <w:r>
-        <w:rPr>
-          <w:rFonts w:ascii="Helvetica" w:eastAsia="Times New Roman" w:hAnsi="Helvetica" w:cs="Helvetica"/>
-          <w:color w:val="212121"/>
-          <w:sz w:val="21"/>
-          <w:szCs w:val="21"/>
+          <w:sz w:val="18"/>
+          <w:szCs w:val="18"/>
+        </w:rPr>
+      </w:pPr>
+      <w:r>
+        <w:rPr>
+          <w:rFonts w:ascii="Helvetica" w:eastAsia="Times New Roman" w:hAnsi="Helvetica" w:cs="Helvetica"/>
+          <w:color w:val="212121"/>
+          <w:sz w:val="18"/>
+          <w:szCs w:val="18"/>
         </w:rPr>
         <w:t>All nurses work with doctors (no exception). Many nurses can work with one doctor.</w:t>
       </w:r>
@@ -904,16 +2196,16 @@
         <w:rPr>
           <w:rFonts w:ascii="Helvetica" w:eastAsia="Times New Roman" w:hAnsi="Helvetica" w:cs="Helvetica"/>
           <w:color w:val="212121"/>
-          <w:sz w:val="21"/>
-          <w:szCs w:val="21"/>
-        </w:rPr>
-      </w:pPr>
-      <w:r>
-        <w:rPr>
-          <w:rFonts w:ascii="Helvetica" w:eastAsia="Times New Roman" w:hAnsi="Helvetica" w:cs="Helvetica"/>
-          <w:color w:val="212121"/>
-          <w:sz w:val="21"/>
-          <w:szCs w:val="21"/>
+          <w:sz w:val="18"/>
+          <w:szCs w:val="18"/>
+        </w:rPr>
+      </w:pPr>
+      <w:r>
+        <w:rPr>
+          <w:rFonts w:ascii="Helvetica" w:eastAsia="Times New Roman" w:hAnsi="Helvetica" w:cs="Helvetica"/>
+          <w:color w:val="212121"/>
+          <w:sz w:val="18"/>
+          <w:szCs w:val="18"/>
         </w:rPr>
         <w:t>Doctors sometimes consult with a colleague (who is another doctor).</w:t>
       </w:r>
@@ -929,16 +2221,16 @@
         <w:rPr>
           <w:rFonts w:ascii="Helvetica" w:eastAsia="Times New Roman" w:hAnsi="Helvetica" w:cs="Helvetica"/>
           <w:color w:val="212121"/>
-          <w:sz w:val="21"/>
-          <w:szCs w:val="21"/>
-        </w:rPr>
-      </w:pPr>
-      <w:r>
-        <w:rPr>
-          <w:rFonts w:ascii="Helvetica" w:eastAsia="Times New Roman" w:hAnsi="Helvetica" w:cs="Helvetica"/>
-          <w:color w:val="212121"/>
-          <w:sz w:val="21"/>
-          <w:szCs w:val="21"/>
+          <w:sz w:val="18"/>
+          <w:szCs w:val="18"/>
+        </w:rPr>
+      </w:pPr>
+      <w:r>
+        <w:rPr>
+          <w:rFonts w:ascii="Helvetica" w:eastAsia="Times New Roman" w:hAnsi="Helvetica" w:cs="Helvetica"/>
+          <w:color w:val="212121"/>
+          <w:sz w:val="18"/>
+          <w:szCs w:val="18"/>
         </w:rPr>
         <w:t>Doctors treat patients.</w:t>
       </w:r>
@@ -954,16 +2246,16 @@
         <w:rPr>
           <w:rFonts w:ascii="Helvetica" w:eastAsia="Times New Roman" w:hAnsi="Helvetica" w:cs="Helvetica"/>
           <w:color w:val="212121"/>
-          <w:sz w:val="21"/>
-          <w:szCs w:val="21"/>
-        </w:rPr>
-      </w:pPr>
-      <w:r>
-        <w:rPr>
-          <w:rFonts w:ascii="Helvetica" w:eastAsia="Times New Roman" w:hAnsi="Helvetica" w:cs="Helvetica"/>
-          <w:color w:val="212121"/>
-          <w:sz w:val="21"/>
-          <w:szCs w:val="21"/>
+          <w:sz w:val="18"/>
+          <w:szCs w:val="18"/>
+        </w:rPr>
+      </w:pPr>
+      <w:r>
+        <w:rPr>
+          <w:rFonts w:ascii="Helvetica" w:eastAsia="Times New Roman" w:hAnsi="Helvetica" w:cs="Helvetica"/>
+          <w:color w:val="212121"/>
+          <w:sz w:val="18"/>
+          <w:szCs w:val="18"/>
         </w:rPr>
         <w:t>Patient information is collected by the hospital and include SS# (social security number), name, insurance, date of admission, and date checked out.</w:t>
       </w:r>
@@ -979,16 +2271,16 @@
         <w:rPr>
           <w:rFonts w:ascii="Helvetica" w:eastAsia="Times New Roman" w:hAnsi="Helvetica" w:cs="Helvetica"/>
           <w:color w:val="212121"/>
-          <w:sz w:val="21"/>
-          <w:szCs w:val="21"/>
-        </w:rPr>
-      </w:pPr>
-      <w:r>
-        <w:rPr>
-          <w:rFonts w:ascii="Helvetica" w:eastAsia="Times New Roman" w:hAnsi="Helvetica" w:cs="Helvetica"/>
-          <w:color w:val="212121"/>
-          <w:sz w:val="21"/>
-          <w:szCs w:val="21"/>
+          <w:sz w:val="18"/>
+          <w:szCs w:val="18"/>
+        </w:rPr>
+      </w:pPr>
+      <w:r>
+        <w:rPr>
+          <w:rFonts w:ascii="Helvetica" w:eastAsia="Times New Roman" w:hAnsi="Helvetica" w:cs="Helvetica"/>
+          <w:color w:val="212121"/>
+          <w:sz w:val="18"/>
+          <w:szCs w:val="18"/>
         </w:rPr>
         <w:t>A patient can undergo a number of tests.</w:t>
       </w:r>
@@ -1004,16 +2296,16 @@
         <w:rPr>
           <w:rFonts w:ascii="Helvetica" w:eastAsia="Times New Roman" w:hAnsi="Helvetica" w:cs="Helvetica"/>
           <w:color w:val="212121"/>
-          <w:sz w:val="21"/>
-          <w:szCs w:val="21"/>
-        </w:rPr>
-      </w:pPr>
-      <w:r>
-        <w:rPr>
-          <w:rFonts w:ascii="Helvetica" w:eastAsia="Times New Roman" w:hAnsi="Helvetica" w:cs="Helvetica"/>
-          <w:color w:val="212121"/>
-          <w:sz w:val="21"/>
-          <w:szCs w:val="21"/>
+          <w:sz w:val="18"/>
+          <w:szCs w:val="18"/>
+        </w:rPr>
+      </w:pPr>
+      <w:r>
+        <w:rPr>
+          <w:rFonts w:ascii="Helvetica" w:eastAsia="Times New Roman" w:hAnsi="Helvetica" w:cs="Helvetica"/>
+          <w:color w:val="212121"/>
+          <w:sz w:val="18"/>
+          <w:szCs w:val="18"/>
         </w:rPr>
         <w:t>Doctors perform tests.</w:t>
       </w:r>
@@ -1029,16 +2321,16 @@
         <w:rPr>
           <w:rFonts w:ascii="Helvetica" w:eastAsia="Times New Roman" w:hAnsi="Helvetica" w:cs="Helvetica"/>
           <w:color w:val="212121"/>
-          <w:sz w:val="21"/>
-          <w:szCs w:val="21"/>
-        </w:rPr>
-      </w:pPr>
-      <w:r>
-        <w:rPr>
-          <w:rFonts w:ascii="Helvetica" w:eastAsia="Times New Roman" w:hAnsi="Helvetica" w:cs="Helvetica"/>
-          <w:color w:val="212121"/>
-          <w:sz w:val="21"/>
-          <w:szCs w:val="21"/>
+          <w:sz w:val="18"/>
+          <w:szCs w:val="18"/>
+        </w:rPr>
+      </w:pPr>
+      <w:r>
+        <w:rPr>
+          <w:rFonts w:ascii="Helvetica" w:eastAsia="Times New Roman" w:hAnsi="Helvetica" w:cs="Helvetica"/>
+          <w:color w:val="212121"/>
+          <w:sz w:val="18"/>
+          <w:szCs w:val="18"/>
         </w:rPr>
         <w:t>Tests have a unique ID, name, a result, and a date and time the test was performed.</w:t>
       </w:r>
@@ -1058,11 +2350,10 @@
         <w:rPr>
           <w:noProof/>
         </w:rPr>
-        <w:lastRenderedPageBreak/>
         <w:drawing>
-          <wp:inline distT="0" distB="0" distL="0" distR="0" wp14:anchorId="7B2D4074" wp14:editId="100EAB18">
-            <wp:extent cx="5943600" cy="5172710"/>
-            <wp:effectExtent l="0" t="0" r="0" b="8890"/>
+          <wp:inline distT="0" distB="0" distL="0" distR="0" wp14:anchorId="7067600D" wp14:editId="67F13400">
+            <wp:extent cx="5194080" cy="4453812"/>
+            <wp:effectExtent l="0" t="0" r="6985" b="4445"/>
             <wp:docPr id="1" name="Picture 1"/>
             <wp:cNvGraphicFramePr>
               <a:graphicFrameLocks xmlns:a="http://schemas.openxmlformats.org/drawingml/2006/main" noChangeAspect="1"/>
@@ -1083,7 +2374,7 @@
                   <pic:spPr>
                     <a:xfrm>
                       <a:off x="0" y="0"/>
-                      <a:ext cx="5943600" cy="5172710"/>
+                      <a:ext cx="5201022" cy="4459765"/>
                     </a:xfrm>
                     <a:prstGeom prst="rect">
                       <a:avLst/>
@@ -1120,6 +2411,7 @@
           <w:szCs w:val="21"/>
           <w:u w:val="single"/>
         </w:rPr>
+        <w:lastRenderedPageBreak/>
         <w:t xml:space="preserve">Hospital Database </w:t>
       </w:r>
       <w:r>
@@ -1219,151 +2511,105 @@
           <w:sz w:val="21"/>
           <w:szCs w:val="21"/>
         </w:rPr>
-        <w:t xml:space="preserve">Each department is for </w:t>
-      </w:r>
-      <w:r>
-        <w:rPr>
-          <w:rFonts w:ascii="Helvetica" w:eastAsia="Times New Roman" w:hAnsi="Helvetica" w:cs="Helvetica"/>
-          <w:color w:val="212121"/>
-          <w:sz w:val="21"/>
-          <w:szCs w:val="21"/>
-        </w:rPr>
-        <w:t xml:space="preserve">only </w:t>
-      </w:r>
-      <w:r>
-        <w:rPr>
-          <w:rFonts w:ascii="Helvetica" w:eastAsia="Times New Roman" w:hAnsi="Helvetica" w:cs="Helvetica"/>
-          <w:color w:val="212121"/>
-          <w:sz w:val="21"/>
-          <w:szCs w:val="21"/>
-        </w:rPr>
-        <w:t xml:space="preserve">one hospital. </w:t>
-      </w:r>
-      <w:r>
-        <w:rPr>
-          <w:rFonts w:ascii="Helvetica" w:eastAsia="Times New Roman" w:hAnsi="Helvetica" w:cs="Helvetica"/>
-          <w:color w:val="212121"/>
-          <w:sz w:val="21"/>
-          <w:szCs w:val="21"/>
-        </w:rPr>
-        <w:t>As written, t</w:t>
-      </w:r>
-      <w:r>
-        <w:rPr>
-          <w:rFonts w:ascii="Helvetica" w:eastAsia="Times New Roman" w:hAnsi="Helvetica" w:cs="Helvetica"/>
-          <w:color w:val="212121"/>
-          <w:sz w:val="21"/>
-          <w:szCs w:val="21"/>
-        </w:rPr>
-        <w:t xml:space="preserve">his model </w:t>
-      </w:r>
-      <w:r>
-        <w:rPr>
-          <w:rFonts w:ascii="Helvetica" w:eastAsia="Times New Roman" w:hAnsi="Helvetica" w:cs="Helvetica"/>
-          <w:color w:val="212121"/>
-          <w:sz w:val="21"/>
-          <w:szCs w:val="21"/>
-        </w:rPr>
-        <w:t>can</w:t>
-      </w:r>
-      <w:r>
-        <w:rPr>
-          <w:rFonts w:ascii="Helvetica" w:eastAsia="Times New Roman" w:hAnsi="Helvetica" w:cs="Helvetica"/>
-          <w:color w:val="212121"/>
-          <w:sz w:val="21"/>
-          <w:szCs w:val="21"/>
-        </w:rPr>
-        <w:t xml:space="preserve">not work to track similar departments across hospitals; however, if </w:t>
-      </w:r>
-      <w:r>
-        <w:rPr>
-          <w:rFonts w:ascii="Helvetica" w:eastAsia="Times New Roman" w:hAnsi="Helvetica" w:cs="Helvetica"/>
-          <w:color w:val="212121"/>
-          <w:sz w:val="21"/>
-          <w:szCs w:val="21"/>
-        </w:rPr>
-        <w:t xml:space="preserve">that functionality is required, then </w:t>
-      </w:r>
-      <w:r>
-        <w:rPr>
-          <w:rFonts w:ascii="Helvetica" w:eastAsia="Times New Roman" w:hAnsi="Helvetica" w:cs="Helvetica"/>
-          <w:color w:val="212121"/>
-          <w:sz w:val="21"/>
-          <w:szCs w:val="21"/>
-        </w:rPr>
-        <w:t xml:space="preserve">DepartmentType </w:t>
-      </w:r>
-      <w:r>
-        <w:rPr>
-          <w:rFonts w:ascii="Helvetica" w:eastAsia="Times New Roman" w:hAnsi="Helvetica" w:cs="Helvetica"/>
-          <w:color w:val="212121"/>
-          <w:sz w:val="21"/>
-          <w:szCs w:val="21"/>
-        </w:rPr>
-        <w:t>can be created as a</w:t>
-      </w:r>
-      <w:r>
-        <w:rPr>
-          <w:rFonts w:ascii="Helvetica" w:eastAsia="Times New Roman" w:hAnsi="Helvetica" w:cs="Helvetica"/>
-          <w:color w:val="212121"/>
-          <w:sz w:val="21"/>
-          <w:szCs w:val="21"/>
-        </w:rPr>
-        <w:t xml:space="preserve"> reference table, and each Department </w:t>
-      </w:r>
-      <w:r>
-        <w:rPr>
-          <w:rFonts w:ascii="Helvetica" w:eastAsia="Times New Roman" w:hAnsi="Helvetica" w:cs="Helvetica"/>
-          <w:color w:val="212121"/>
-          <w:sz w:val="21"/>
-          <w:szCs w:val="21"/>
-        </w:rPr>
-        <w:t>can be</w:t>
-      </w:r>
-      <w:r>
-        <w:rPr>
-          <w:rFonts w:ascii="Helvetica" w:eastAsia="Times New Roman" w:hAnsi="Helvetica" w:cs="Helvetica"/>
-          <w:color w:val="212121"/>
-          <w:sz w:val="21"/>
-          <w:szCs w:val="21"/>
-        </w:rPr>
-        <w:t xml:space="preserve"> identified </w:t>
-      </w:r>
-      <w:r>
-        <w:rPr>
-          <w:rFonts w:ascii="Helvetica" w:eastAsia="Times New Roman" w:hAnsi="Helvetica" w:cs="Helvetica"/>
-          <w:color w:val="212121"/>
-          <w:sz w:val="21"/>
-          <w:szCs w:val="21"/>
-        </w:rPr>
-        <w:t>with</w:t>
-      </w:r>
-      <w:r>
-        <w:rPr>
-          <w:rFonts w:ascii="Helvetica" w:eastAsia="Times New Roman" w:hAnsi="Helvetica" w:cs="Helvetica"/>
-          <w:color w:val="212121"/>
-          <w:sz w:val="21"/>
-          <w:szCs w:val="21"/>
-        </w:rPr>
-        <w:t xml:space="preserve"> a DepartmentType</w:t>
-      </w:r>
-      <w:r>
-        <w:rPr>
-          <w:rFonts w:ascii="Helvetica" w:eastAsia="Times New Roman" w:hAnsi="Helvetica" w:cs="Helvetica"/>
-          <w:color w:val="212121"/>
-          <w:sz w:val="21"/>
-          <w:szCs w:val="21"/>
-        </w:rPr>
-        <w:t>. We could</w:t>
-      </w:r>
-      <w:r>
-        <w:rPr>
-          <w:rFonts w:ascii="Helvetica" w:eastAsia="Times New Roman" w:hAnsi="Helvetica" w:cs="Helvetica"/>
-          <w:color w:val="212121"/>
-          <w:sz w:val="21"/>
-          <w:szCs w:val="21"/>
-        </w:rPr>
-        <w:t xml:space="preserve"> then compare same department types across multiple hospitals.</w:t>
+        <w:t>I decided that Doctors also needed to be assigned a Department, and that all staff are assigned at least one Department.</w:t>
+      </w:r>
+    </w:p>
+    <w:p>
+      <w:pPr>
+        <w:pStyle w:val="ListParagraph"/>
+        <w:numPr>
+          <w:ilvl w:val="1"/>
+          <w:numId w:val="3"/>
+        </w:numPr>
+        <w:shd w:val="clear" w:color="auto" w:fill="FFFFFF"/>
+        <w:spacing w:before="100" w:beforeAutospacing="1" w:after="100" w:afterAutospacing="1" w:line="240" w:lineRule="auto"/>
+        <w:rPr>
+          <w:rFonts w:ascii="Helvetica" w:eastAsia="Times New Roman" w:hAnsi="Helvetica" w:cs="Helvetica"/>
+          <w:color w:val="212121"/>
+          <w:sz w:val="21"/>
+          <w:szCs w:val="21"/>
+        </w:rPr>
+      </w:pPr>
+      <w:r>
+        <w:rPr>
+          <w:rFonts w:ascii="Helvetica" w:eastAsia="Times New Roman" w:hAnsi="Helvetica" w:cs="Helvetica"/>
+          <w:color w:val="212121"/>
+          <w:sz w:val="21"/>
+          <w:szCs w:val="21"/>
+        </w:rPr>
+        <w:t xml:space="preserve">Nurses having a functional requirement that they have a single department will need </w:t>
+      </w:r>
+      <w:r>
+        <w:rPr>
+          <w:rFonts w:ascii="Helvetica" w:eastAsia="Times New Roman" w:hAnsi="Helvetica" w:cs="Helvetica"/>
+          <w:color w:val="212121"/>
+          <w:sz w:val="21"/>
+          <w:szCs w:val="21"/>
+        </w:rPr>
+        <w:t>to be enforced by code in the software or stored procedures.</w:t>
+      </w:r>
+      <w:r>
+        <w:rPr>
+          <w:rFonts w:ascii="Helvetica" w:eastAsia="Times New Roman" w:hAnsi="Helvetica" w:cs="Helvetica"/>
+          <w:color w:val="212121"/>
+          <w:sz w:val="21"/>
+          <w:szCs w:val="21"/>
+        </w:rPr>
+        <w:t xml:space="preserve"> Alternatively, the Department relationship could be between only Nurses and Doctors could have a relationship with the Hospital, instead of Department, but I did not create that in </w:t>
+      </w:r>
+      <w:r>
+        <w:rPr>
+          <w:rFonts w:ascii="Helvetica" w:eastAsia="Times New Roman" w:hAnsi="Helvetica" w:cs="Helvetica"/>
+          <w:color w:val="212121"/>
+          <w:sz w:val="21"/>
+          <w:szCs w:val="21"/>
+        </w:rPr>
+        <w:t>this mod</w:t>
+      </w:r>
+      <w:r>
+        <w:rPr>
+          <w:rFonts w:ascii="Helvetica" w:eastAsia="Times New Roman" w:hAnsi="Helvetica" w:cs="Helvetica"/>
+          <w:color w:val="212121"/>
+          <w:sz w:val="21"/>
+          <w:szCs w:val="21"/>
+        </w:rPr>
+        <w:t>el. In my model, Doctors can be in a relationship with multiple Departments, so I believe it will be flexible enough</w:t>
+      </w:r>
+      <w:r>
+        <w:rPr>
+          <w:rFonts w:ascii="Helvetica" w:eastAsia="Times New Roman" w:hAnsi="Helvetica" w:cs="Helvetica"/>
+          <w:color w:val="212121"/>
+          <w:sz w:val="21"/>
+          <w:szCs w:val="21"/>
+        </w:rPr>
+        <w:t xml:space="preserve"> to not restrict and flexible enough to </w:t>
+      </w:r>
+      <w:r>
+        <w:rPr>
+          <w:rFonts w:ascii="Helvetica" w:eastAsia="Times New Roman" w:hAnsi="Helvetica" w:cs="Helvetica"/>
+          <w:color w:val="212121"/>
+          <w:sz w:val="21"/>
+          <w:szCs w:val="21"/>
+        </w:rPr>
+        <w:t>provide greater reporting functionality</w:t>
+      </w:r>
+      <w:r>
+        <w:rPr>
+          <w:rFonts w:ascii="Helvetica" w:eastAsia="Times New Roman" w:hAnsi="Helvetica" w:cs="Helvetica"/>
+          <w:color w:val="212121"/>
+          <w:sz w:val="21"/>
+          <w:szCs w:val="21"/>
+        </w:rPr>
+        <w:t xml:space="preserve"> (i.e. report the Departments a Doctor works for/with)</w:t>
+      </w:r>
+      <w:r>
+        <w:rPr>
+          <w:rFonts w:ascii="Helvetica" w:eastAsia="Times New Roman" w:hAnsi="Helvetica" w:cs="Helvetica"/>
+          <w:color w:val="212121"/>
+          <w:sz w:val="21"/>
+          <w:szCs w:val="21"/>
+        </w:rPr>
+        <w:t>.</w:t>
       </w:r>
     </w:p>
     <w:p>
@@ -1389,16 +2635,151 @@
           <w:sz w:val="21"/>
           <w:szCs w:val="21"/>
         </w:rPr>
-        <w:t>It would be possible in this system, by SSI, to track a Patient across multiple hospitals.</w:t>
-      </w:r>
-      <w:r>
-        <w:rPr>
-          <w:rFonts w:ascii="Helvetica" w:eastAsia="Times New Roman" w:hAnsi="Helvetica" w:cs="Helvetica"/>
-          <w:color w:val="212121"/>
-          <w:sz w:val="21"/>
-          <w:szCs w:val="21"/>
-        </w:rPr>
-        <w:t xml:space="preserve"> However, the HIPPA and other security concerns are extremely important to address in the database due to health records, and using SSI.</w:t>
+        <w:t xml:space="preserve">Each department is for </w:t>
+      </w:r>
+      <w:r>
+        <w:rPr>
+          <w:rFonts w:ascii="Helvetica" w:eastAsia="Times New Roman" w:hAnsi="Helvetica" w:cs="Helvetica"/>
+          <w:color w:val="212121"/>
+          <w:sz w:val="21"/>
+          <w:szCs w:val="21"/>
+        </w:rPr>
+        <w:t xml:space="preserve">only </w:t>
+      </w:r>
+      <w:r>
+        <w:rPr>
+          <w:rFonts w:ascii="Helvetica" w:eastAsia="Times New Roman" w:hAnsi="Helvetica" w:cs="Helvetica"/>
+          <w:color w:val="212121"/>
+          <w:sz w:val="21"/>
+          <w:szCs w:val="21"/>
+        </w:rPr>
+        <w:t xml:space="preserve">one hospital. </w:t>
+      </w:r>
+      <w:r>
+        <w:rPr>
+          <w:rFonts w:ascii="Helvetica" w:eastAsia="Times New Roman" w:hAnsi="Helvetica" w:cs="Helvetica"/>
+          <w:color w:val="212121"/>
+          <w:sz w:val="21"/>
+          <w:szCs w:val="21"/>
+        </w:rPr>
+        <w:t>As written, t</w:t>
+      </w:r>
+      <w:r>
+        <w:rPr>
+          <w:rFonts w:ascii="Helvetica" w:eastAsia="Times New Roman" w:hAnsi="Helvetica" w:cs="Helvetica"/>
+          <w:color w:val="212121"/>
+          <w:sz w:val="21"/>
+          <w:szCs w:val="21"/>
+        </w:rPr>
+        <w:t xml:space="preserve">his model </w:t>
+      </w:r>
+      <w:r>
+        <w:rPr>
+          <w:rFonts w:ascii="Helvetica" w:eastAsia="Times New Roman" w:hAnsi="Helvetica" w:cs="Helvetica"/>
+          <w:color w:val="212121"/>
+          <w:sz w:val="21"/>
+          <w:szCs w:val="21"/>
+        </w:rPr>
+        <w:t>can</w:t>
+      </w:r>
+      <w:r>
+        <w:rPr>
+          <w:rFonts w:ascii="Helvetica" w:eastAsia="Times New Roman" w:hAnsi="Helvetica" w:cs="Helvetica"/>
+          <w:color w:val="212121"/>
+          <w:sz w:val="21"/>
+          <w:szCs w:val="21"/>
+        </w:rPr>
+        <w:t xml:space="preserve">not work to track similar departments across hospitals; however, if </w:t>
+      </w:r>
+      <w:r>
+        <w:rPr>
+          <w:rFonts w:ascii="Helvetica" w:eastAsia="Times New Roman" w:hAnsi="Helvetica" w:cs="Helvetica"/>
+          <w:color w:val="212121"/>
+          <w:sz w:val="21"/>
+          <w:szCs w:val="21"/>
+        </w:rPr>
+        <w:t xml:space="preserve">that functionality is required, then </w:t>
+      </w:r>
+      <w:r>
+        <w:rPr>
+          <w:rFonts w:ascii="Helvetica" w:eastAsia="Times New Roman" w:hAnsi="Helvetica" w:cs="Helvetica"/>
+          <w:color w:val="212121"/>
+          <w:sz w:val="21"/>
+          <w:szCs w:val="21"/>
+        </w:rPr>
+        <w:t xml:space="preserve">DepartmentType </w:t>
+      </w:r>
+      <w:r>
+        <w:rPr>
+          <w:rFonts w:ascii="Helvetica" w:eastAsia="Times New Roman" w:hAnsi="Helvetica" w:cs="Helvetica"/>
+          <w:color w:val="212121"/>
+          <w:sz w:val="21"/>
+          <w:szCs w:val="21"/>
+        </w:rPr>
+        <w:t>can be created as a</w:t>
+      </w:r>
+      <w:r>
+        <w:rPr>
+          <w:rFonts w:ascii="Helvetica" w:eastAsia="Times New Roman" w:hAnsi="Helvetica" w:cs="Helvetica"/>
+          <w:color w:val="212121"/>
+          <w:sz w:val="21"/>
+          <w:szCs w:val="21"/>
+        </w:rPr>
+        <w:t xml:space="preserve"> reference table, and each Department </w:t>
+      </w:r>
+      <w:r>
+        <w:rPr>
+          <w:rFonts w:ascii="Helvetica" w:eastAsia="Times New Roman" w:hAnsi="Helvetica" w:cs="Helvetica"/>
+          <w:color w:val="212121"/>
+          <w:sz w:val="21"/>
+          <w:szCs w:val="21"/>
+        </w:rPr>
+        <w:t>can be</w:t>
+      </w:r>
+      <w:r>
+        <w:rPr>
+          <w:rFonts w:ascii="Helvetica" w:eastAsia="Times New Roman" w:hAnsi="Helvetica" w:cs="Helvetica"/>
+          <w:color w:val="212121"/>
+          <w:sz w:val="21"/>
+          <w:szCs w:val="21"/>
+        </w:rPr>
+        <w:t xml:space="preserve"> identified </w:t>
+      </w:r>
+      <w:r>
+        <w:rPr>
+          <w:rFonts w:ascii="Helvetica" w:eastAsia="Times New Roman" w:hAnsi="Helvetica" w:cs="Helvetica"/>
+          <w:color w:val="212121"/>
+          <w:sz w:val="21"/>
+          <w:szCs w:val="21"/>
+        </w:rPr>
+        <w:t>with</w:t>
+      </w:r>
+      <w:r>
+        <w:rPr>
+          <w:rFonts w:ascii="Helvetica" w:eastAsia="Times New Roman" w:hAnsi="Helvetica" w:cs="Helvetica"/>
+          <w:color w:val="212121"/>
+          <w:sz w:val="21"/>
+          <w:szCs w:val="21"/>
+        </w:rPr>
+        <w:t xml:space="preserve"> a DepartmentType</w:t>
+      </w:r>
+      <w:r>
+        <w:rPr>
+          <w:rFonts w:ascii="Helvetica" w:eastAsia="Times New Roman" w:hAnsi="Helvetica" w:cs="Helvetica"/>
+          <w:color w:val="212121"/>
+          <w:sz w:val="21"/>
+          <w:szCs w:val="21"/>
+        </w:rPr>
+        <w:t>. We could</w:t>
+      </w:r>
+      <w:r>
+        <w:rPr>
+          <w:rFonts w:ascii="Helvetica" w:eastAsia="Times New Roman" w:hAnsi="Helvetica" w:cs="Helvetica"/>
+          <w:color w:val="212121"/>
+          <w:sz w:val="21"/>
+          <w:szCs w:val="21"/>
+        </w:rPr>
+        <w:t xml:space="preserve"> then compare same department types across multiple hospitals.</w:t>
       </w:r>
     </w:p>
     <w:p>
@@ -1424,25 +2805,16 @@
           <w:sz w:val="21"/>
           <w:szCs w:val="21"/>
         </w:rPr>
-        <w:t>All doctors have an office: as is implied by the “total” annotation on the “</w:t>
-      </w:r>
-      <w:r>
-        <w:rPr>
-          <w:rFonts w:ascii="Helvetica" w:eastAsia="Times New Roman" w:hAnsi="Helvetica" w:cs="Helvetica"/>
-          <w:color w:val="212121"/>
-          <w:sz w:val="21"/>
-          <w:szCs w:val="21"/>
-        </w:rPr>
-        <w:t>Doctor_Office”</w:t>
-      </w:r>
-      <w:r>
-        <w:rPr>
-          <w:rFonts w:ascii="Helvetica" w:eastAsia="Times New Roman" w:hAnsi="Helvetica" w:cs="Helvetica"/>
-          <w:color w:val="212121"/>
-          <w:sz w:val="21"/>
-          <w:szCs w:val="21"/>
-        </w:rPr>
-        <w:t xml:space="preserve"> relationship.</w:t>
+        <w:t>It would be possible in this system, by SSI, to track a Patient across multiple hospitals.</w:t>
+      </w:r>
+      <w:r>
+        <w:rPr>
+          <w:rFonts w:ascii="Helvetica" w:eastAsia="Times New Roman" w:hAnsi="Helvetica" w:cs="Helvetica"/>
+          <w:color w:val="212121"/>
+          <w:sz w:val="21"/>
+          <w:szCs w:val="21"/>
+        </w:rPr>
+        <w:t xml:space="preserve"> However, the HIPPA and other security concerns are extremely important to address in the database due to health records, and using SSI.</w:t>
       </w:r>
     </w:p>
     <w:p>
@@ -1468,43 +2840,25 @@
           <w:sz w:val="21"/>
           <w:szCs w:val="21"/>
         </w:rPr>
-        <w:t xml:space="preserve">Because </w:t>
-      </w:r>
-      <w:r>
-        <w:rPr>
-          <w:rFonts w:ascii="Helvetica" w:eastAsia="Times New Roman" w:hAnsi="Helvetica" w:cs="Helvetica"/>
-          <w:color w:val="212121"/>
-          <w:sz w:val="21"/>
-          <w:szCs w:val="21"/>
-        </w:rPr>
-        <w:t>Office Numbers (i.e. OfficeShortDescription)</w:t>
-      </w:r>
-      <w:r>
-        <w:rPr>
-          <w:rFonts w:ascii="Helvetica" w:eastAsia="Times New Roman" w:hAnsi="Helvetica" w:cs="Helvetica"/>
-          <w:color w:val="212121"/>
-          <w:sz w:val="21"/>
-          <w:szCs w:val="21"/>
-        </w:rPr>
-        <w:t xml:space="preserve"> may be duplicated across hospitals, a separate OfficeID, unique to the database, </w:t>
-      </w:r>
-      <w:r>
-        <w:rPr>
-          <w:rFonts w:ascii="Helvetica" w:eastAsia="Times New Roman" w:hAnsi="Helvetica" w:cs="Helvetica"/>
-          <w:color w:val="212121"/>
-          <w:sz w:val="21"/>
-          <w:szCs w:val="21"/>
-        </w:rPr>
-        <w:t>is used as the index</w:t>
-      </w:r>
-      <w:r>
-        <w:rPr>
-          <w:rFonts w:ascii="Helvetica" w:eastAsia="Times New Roman" w:hAnsi="Helvetica" w:cs="Helvetica"/>
-          <w:color w:val="212121"/>
-          <w:sz w:val="21"/>
-          <w:szCs w:val="21"/>
-        </w:rPr>
-        <w:t xml:space="preserve"> for the table.</w:t>
+        <w:t>All doctors have an office: as is implied by the “total” annotation on the “</w:t>
+      </w:r>
+      <w:r>
+        <w:rPr>
+          <w:rFonts w:ascii="Helvetica" w:eastAsia="Times New Roman" w:hAnsi="Helvetica" w:cs="Helvetica"/>
+          <w:color w:val="212121"/>
+          <w:sz w:val="21"/>
+          <w:szCs w:val="21"/>
+        </w:rPr>
+        <w:t>Doctor_Office”</w:t>
+      </w:r>
+      <w:r>
+        <w:rPr>
+          <w:rFonts w:ascii="Helvetica" w:eastAsia="Times New Roman" w:hAnsi="Helvetica" w:cs="Helvetica"/>
+          <w:color w:val="212121"/>
+          <w:sz w:val="21"/>
+          <w:szCs w:val="21"/>
+        </w:rPr>
+        <w:t xml:space="preserve"> relationship.</w:t>
       </w:r>
     </w:p>
     <w:p>
@@ -1530,44 +2884,79 @@
           <w:sz w:val="21"/>
           <w:szCs w:val="21"/>
         </w:rPr>
-        <w:t xml:space="preserve">The functional requirements for doctors having no more than three specializations, and nurses having one specialization will need to be handled in the Business Logic/Tier </w:t>
-      </w:r>
-      <w:r>
-        <w:rPr>
-          <w:rFonts w:ascii="Helvetica" w:eastAsia="Times New Roman" w:hAnsi="Helvetica" w:cs="Helvetica"/>
-          <w:color w:val="212121"/>
-          <w:sz w:val="21"/>
-          <w:szCs w:val="21"/>
-        </w:rPr>
-        <w:t>and/</w:t>
-      </w:r>
-      <w:r>
-        <w:rPr>
-          <w:rFonts w:ascii="Helvetica" w:eastAsia="Times New Roman" w:hAnsi="Helvetica" w:cs="Helvetica"/>
-          <w:color w:val="212121"/>
-          <w:sz w:val="21"/>
-          <w:szCs w:val="21"/>
-        </w:rPr>
-        <w:t xml:space="preserve">or </w:t>
-      </w:r>
-      <w:r>
-        <w:rPr>
-          <w:rFonts w:ascii="Helvetica" w:eastAsia="Times New Roman" w:hAnsi="Helvetica" w:cs="Helvetica"/>
-          <w:color w:val="212121"/>
-          <w:sz w:val="21"/>
-          <w:szCs w:val="21"/>
-        </w:rPr>
-        <w:lastRenderedPageBreak/>
-        <w:t>programmatically in stored procedures.</w:t>
-      </w:r>
-      <w:r>
-        <w:rPr>
-          <w:rFonts w:ascii="Helvetica" w:eastAsia="Times New Roman" w:hAnsi="Helvetica" w:cs="Helvetica"/>
-          <w:color w:val="212121"/>
-          <w:sz w:val="21"/>
-          <w:szCs w:val="21"/>
-        </w:rPr>
-        <w:t xml:space="preserve"> The count of specializations per Staff person can be inferred from the relation table, as is noted in the schema.</w:t>
+        <w:t xml:space="preserve">Because </w:t>
+      </w:r>
+      <w:r>
+        <w:rPr>
+          <w:rFonts w:ascii="Helvetica" w:eastAsia="Times New Roman" w:hAnsi="Helvetica" w:cs="Helvetica"/>
+          <w:color w:val="212121"/>
+          <w:sz w:val="21"/>
+          <w:szCs w:val="21"/>
+        </w:rPr>
+        <w:t xml:space="preserve">Office Numbers (i.e. </w:t>
+      </w:r>
+      <w:r>
+        <w:rPr>
+          <w:rFonts w:ascii="Helvetica" w:eastAsia="Times New Roman" w:hAnsi="Helvetica" w:cs="Helvetica"/>
+          <w:color w:val="212121"/>
+          <w:sz w:val="21"/>
+          <w:szCs w:val="21"/>
+        </w:rPr>
+        <w:t>OfficeName</w:t>
+      </w:r>
+      <w:r>
+        <w:rPr>
+          <w:rFonts w:ascii="Helvetica" w:eastAsia="Times New Roman" w:hAnsi="Helvetica" w:cs="Helvetica"/>
+          <w:color w:val="212121"/>
+          <w:sz w:val="21"/>
+          <w:szCs w:val="21"/>
+        </w:rPr>
+        <w:t>)</w:t>
+      </w:r>
+      <w:r>
+        <w:rPr>
+          <w:rFonts w:ascii="Helvetica" w:eastAsia="Times New Roman" w:hAnsi="Helvetica" w:cs="Helvetica"/>
+          <w:color w:val="212121"/>
+          <w:sz w:val="21"/>
+          <w:szCs w:val="21"/>
+        </w:rPr>
+        <w:t xml:space="preserve"> may be duplicated across hospitals, </w:t>
+      </w:r>
+      <w:r>
+        <w:rPr>
+          <w:rFonts w:ascii="Helvetica" w:eastAsia="Times New Roman" w:hAnsi="Helvetica" w:cs="Helvetica"/>
+          <w:color w:val="212121"/>
+          <w:sz w:val="21"/>
+          <w:szCs w:val="21"/>
+        </w:rPr>
+        <w:t>I added a</w:t>
+      </w:r>
+      <w:r>
+        <w:rPr>
+          <w:rFonts w:ascii="Helvetica" w:eastAsia="Times New Roman" w:hAnsi="Helvetica" w:cs="Helvetica"/>
+          <w:color w:val="212121"/>
+          <w:sz w:val="21"/>
+          <w:szCs w:val="21"/>
+        </w:rPr>
+        <w:t xml:space="preserve"> separate OfficeID, unique to the database, </w:t>
+      </w:r>
+      <w:r>
+        <w:rPr>
+          <w:rFonts w:ascii="Helvetica" w:eastAsia="Times New Roman" w:hAnsi="Helvetica" w:cs="Helvetica"/>
+          <w:color w:val="212121"/>
+          <w:sz w:val="21"/>
+          <w:szCs w:val="21"/>
+        </w:rPr>
+        <w:t>is used as the index</w:t>
+      </w:r>
+      <w:r>
+        <w:rPr>
+          <w:rFonts w:ascii="Helvetica" w:eastAsia="Times New Roman" w:hAnsi="Helvetica" w:cs="Helvetica"/>
+          <w:color w:val="212121"/>
+          <w:sz w:val="21"/>
+          <w:szCs w:val="21"/>
+        </w:rPr>
+        <w:t xml:space="preserve"> for the table.</w:t>
       </w:r>
     </w:p>
     <w:p>
@@ -1593,61 +2982,16 @@
           <w:sz w:val="21"/>
           <w:szCs w:val="21"/>
         </w:rPr>
-        <w:t xml:space="preserve">The Doctor who orders a Test for a Patient is stored in the </w:t>
-      </w:r>
-      <w:r>
-        <w:rPr>
-          <w:rFonts w:ascii="Helvetica" w:eastAsia="Times New Roman" w:hAnsi="Helvetica" w:cs="Helvetica"/>
-          <w:color w:val="212121"/>
-          <w:sz w:val="21"/>
-          <w:szCs w:val="21"/>
-        </w:rPr>
-        <w:t>Patient_Test</w:t>
-      </w:r>
-      <w:r>
-        <w:rPr>
-          <w:rFonts w:ascii="Helvetica" w:eastAsia="Times New Roman" w:hAnsi="Helvetica" w:cs="Helvetica"/>
-          <w:color w:val="212121"/>
-          <w:sz w:val="21"/>
-          <w:szCs w:val="21"/>
-        </w:rPr>
-        <w:t xml:space="preserve"> relationship </w:t>
-      </w:r>
-      <w:r>
-        <w:rPr>
-          <w:rFonts w:ascii="Helvetica" w:eastAsia="Times New Roman" w:hAnsi="Helvetica" w:cs="Helvetica"/>
-          <w:color w:val="212121"/>
-          <w:sz w:val="21"/>
-          <w:szCs w:val="21"/>
-        </w:rPr>
-        <w:t>as</w:t>
-      </w:r>
-      <w:r>
-        <w:rPr>
-          <w:rFonts w:ascii="Helvetica" w:eastAsia="Times New Roman" w:hAnsi="Helvetica" w:cs="Helvetica"/>
-          <w:color w:val="212121"/>
-          <w:sz w:val="21"/>
-          <w:szCs w:val="21"/>
-        </w:rPr>
-        <w:t xml:space="preserve"> the </w:t>
-      </w:r>
-      <w:r>
-        <w:rPr>
-          <w:rFonts w:ascii="Helvetica" w:eastAsia="Times New Roman" w:hAnsi="Helvetica" w:cs="Helvetica"/>
-          <w:color w:val="212121"/>
-          <w:sz w:val="21"/>
-          <w:szCs w:val="21"/>
-        </w:rPr>
-        <w:t>Ordering_</w:t>
-      </w:r>
-      <w:r>
-        <w:rPr>
-          <w:rFonts w:ascii="Helvetica" w:eastAsia="Times New Roman" w:hAnsi="Helvetica" w:cs="Helvetica"/>
-          <w:color w:val="212121"/>
-          <w:sz w:val="21"/>
-          <w:szCs w:val="21"/>
-        </w:rPr>
-        <w:t>DoctorID attribute. This attribute is required (both the database and the Business Logic tier enforce).</w:t>
+        <w:t xml:space="preserve">To the office table, I added an indicator as to whether the office has a window, and a size attribute just because </w:t>
+      </w:r>
+      <w:r>
+        <w:rPr>
+          <w:rFonts w:ascii="Helvetica" w:eastAsia="Times New Roman" w:hAnsi="Helvetica" w:cs="Helvetica"/>
+          <w:color w:val="212121"/>
+          <w:sz w:val="21"/>
+          <w:szCs w:val="21"/>
+        </w:rPr>
+        <w:t>it seemed interesting.</w:t>
       </w:r>
     </w:p>
     <w:p>
@@ -1673,7 +3017,34 @@
           <w:sz w:val="21"/>
           <w:szCs w:val="21"/>
         </w:rPr>
-        <w:t>Patients can have multiple insurers.</w:t>
+        <w:t xml:space="preserve">The functional requirements for doctors having no more than three specializations, and nurses having one specialization will need to be handled in the Business Logic/Tier </w:t>
+      </w:r>
+      <w:r>
+        <w:rPr>
+          <w:rFonts w:ascii="Helvetica" w:eastAsia="Times New Roman" w:hAnsi="Helvetica" w:cs="Helvetica"/>
+          <w:color w:val="212121"/>
+          <w:sz w:val="21"/>
+          <w:szCs w:val="21"/>
+        </w:rPr>
+        <w:t>and/</w:t>
+      </w:r>
+      <w:r>
+        <w:rPr>
+          <w:rFonts w:ascii="Helvetica" w:eastAsia="Times New Roman" w:hAnsi="Helvetica" w:cs="Helvetica"/>
+          <w:color w:val="212121"/>
+          <w:sz w:val="21"/>
+          <w:szCs w:val="21"/>
+        </w:rPr>
+        <w:t>or programmatically in stored procedures.</w:t>
+      </w:r>
+      <w:r>
+        <w:rPr>
+          <w:rFonts w:ascii="Helvetica" w:eastAsia="Times New Roman" w:hAnsi="Helvetica" w:cs="Helvetica"/>
+          <w:color w:val="212121"/>
+          <w:sz w:val="21"/>
+          <w:szCs w:val="21"/>
+        </w:rPr>
+        <w:t xml:space="preserve"> The count of specializations per Staff person can be inferred from the relation table, as is noted in the schema.</w:t>
       </w:r>
     </w:p>
     <w:p>
@@ -1699,7 +3070,61 @@
           <w:sz w:val="21"/>
           <w:szCs w:val="21"/>
         </w:rPr>
-        <w:t>All Departments are in a Hospital.</w:t>
+        <w:t xml:space="preserve">The Doctor who orders a Test for a Patient is stored in the </w:t>
+      </w:r>
+      <w:r>
+        <w:rPr>
+          <w:rFonts w:ascii="Helvetica" w:eastAsia="Times New Roman" w:hAnsi="Helvetica" w:cs="Helvetica"/>
+          <w:color w:val="212121"/>
+          <w:sz w:val="21"/>
+          <w:szCs w:val="21"/>
+        </w:rPr>
+        <w:t>Patient_Test</w:t>
+      </w:r>
+      <w:r>
+        <w:rPr>
+          <w:rFonts w:ascii="Helvetica" w:eastAsia="Times New Roman" w:hAnsi="Helvetica" w:cs="Helvetica"/>
+          <w:color w:val="212121"/>
+          <w:sz w:val="21"/>
+          <w:szCs w:val="21"/>
+        </w:rPr>
+        <w:t xml:space="preserve"> relationship </w:t>
+      </w:r>
+      <w:r>
+        <w:rPr>
+          <w:rFonts w:ascii="Helvetica" w:eastAsia="Times New Roman" w:hAnsi="Helvetica" w:cs="Helvetica"/>
+          <w:color w:val="212121"/>
+          <w:sz w:val="21"/>
+          <w:szCs w:val="21"/>
+        </w:rPr>
+        <w:t>as</w:t>
+      </w:r>
+      <w:r>
+        <w:rPr>
+          <w:rFonts w:ascii="Helvetica" w:eastAsia="Times New Roman" w:hAnsi="Helvetica" w:cs="Helvetica"/>
+          <w:color w:val="212121"/>
+          <w:sz w:val="21"/>
+          <w:szCs w:val="21"/>
+        </w:rPr>
+        <w:t xml:space="preserve"> the </w:t>
+      </w:r>
+      <w:r>
+        <w:rPr>
+          <w:rFonts w:ascii="Helvetica" w:eastAsia="Times New Roman" w:hAnsi="Helvetica" w:cs="Helvetica"/>
+          <w:color w:val="212121"/>
+          <w:sz w:val="21"/>
+          <w:szCs w:val="21"/>
+        </w:rPr>
+        <w:t>Ordering_</w:t>
+      </w:r>
+      <w:r>
+        <w:rPr>
+          <w:rFonts w:ascii="Helvetica" w:eastAsia="Times New Roman" w:hAnsi="Helvetica" w:cs="Helvetica"/>
+          <w:color w:val="212121"/>
+          <w:sz w:val="21"/>
+          <w:szCs w:val="21"/>
+        </w:rPr>
+        <w:t>DoctorID attribute. This attribute is required (both the database and the Business Logic tier enforce).</w:t>
       </w:r>
     </w:p>
     <w:p>
@@ -1725,7 +3150,7 @@
           <w:sz w:val="21"/>
           <w:szCs w:val="21"/>
         </w:rPr>
-        <w:t>All Staff are in a Department.</w:t>
+        <w:t>Patients can have multiple insurers.</w:t>
       </w:r>
     </w:p>
     <w:p>
@@ -1751,12 +3176,16 @@
           <w:sz w:val="21"/>
           <w:szCs w:val="21"/>
         </w:rPr>
-        <w:t>All Tests are for a Patient and do not exist without an associated Patient.</w:t>
+        <w:t>All Departments are in a Hospital.</w:t>
       </w:r>
     </w:p>
     <w:p>
       <w:pPr>
         <w:pStyle w:val="ListParagraph"/>
+        <w:numPr>
+          <w:ilvl w:val="0"/>
+          <w:numId w:val="3"/>
+        </w:numPr>
         <w:shd w:val="clear" w:color="auto" w:fill="FFFFFF"/>
         <w:spacing w:before="100" w:beforeAutospacing="1" w:after="100" w:afterAutospacing="1" w:line="240" w:lineRule="auto"/>
         <w:rPr>
@@ -1766,6 +3195,966 @@
           <w:szCs w:val="21"/>
         </w:rPr>
       </w:pPr>
+      <w:r>
+        <w:rPr>
+          <w:rFonts w:ascii="Helvetica" w:eastAsia="Times New Roman" w:hAnsi="Helvetica" w:cs="Helvetica"/>
+          <w:color w:val="212121"/>
+          <w:sz w:val="21"/>
+          <w:szCs w:val="21"/>
+        </w:rPr>
+        <w:t>All Staff are in a Department.</w:t>
+      </w:r>
+    </w:p>
+    <w:p>
+      <w:pPr>
+        <w:pStyle w:val="ListParagraph"/>
+        <w:numPr>
+          <w:ilvl w:val="0"/>
+          <w:numId w:val="3"/>
+        </w:numPr>
+        <w:shd w:val="clear" w:color="auto" w:fill="FFFFFF"/>
+        <w:spacing w:before="100" w:beforeAutospacing="1" w:after="100" w:afterAutospacing="1" w:line="240" w:lineRule="auto"/>
+        <w:rPr>
+          <w:rFonts w:ascii="Helvetica" w:eastAsia="Times New Roman" w:hAnsi="Helvetica" w:cs="Helvetica"/>
+          <w:color w:val="212121"/>
+          <w:sz w:val="21"/>
+          <w:szCs w:val="21"/>
+        </w:rPr>
+      </w:pPr>
+      <w:r>
+        <w:rPr>
+          <w:rFonts w:ascii="Helvetica" w:eastAsia="Times New Roman" w:hAnsi="Helvetica" w:cs="Helvetica"/>
+          <w:color w:val="212121"/>
+          <w:sz w:val="21"/>
+          <w:szCs w:val="21"/>
+        </w:rPr>
+        <w:t>All Tests are for a Patient and do not exist without an associated Patient.</w:t>
+      </w:r>
+    </w:p>
+    <w:p>
+      <w:pPr>
+        <w:pStyle w:val="Heading2"/>
+        <w:rPr>
+          <w:rFonts w:eastAsia="Times New Roman"/>
+          <w:b/>
+          <w:bCs/>
+        </w:rPr>
+      </w:pPr>
+      <w:r>
+        <w:rPr>
+          <w:rFonts w:eastAsia="Times New Roman"/>
+          <w:b/>
+          <w:bCs/>
+        </w:rPr>
+        <w:t>4. [20%] Convert Task 3's ER diagram to a table.</w:t>
+      </w:r>
+    </w:p>
+    <w:p>
+      <w:r>
+        <w:rPr>
+          <w:b/>
+          <w:bCs/>
+        </w:rPr>
+        <w:t>Hospital</w:t>
+      </w:r>
+      <w:r>
+        <w:rPr>
+          <w:b/>
+          <w:bCs/>
+        </w:rPr>
+        <w:t xml:space="preserve"> </w:t>
+      </w:r>
+      <w:r>
+        <w:t>(</w:t>
+      </w:r>
+      <w:r>
+        <w:rPr>
+          <w:u w:val="single"/>
+        </w:rPr>
+        <w:t>HospitalID</w:t>
+      </w:r>
+      <w:r>
+        <w:t xml:space="preserve">, </w:t>
+      </w:r>
+      <w:r>
+        <w:t>HospitalName</w:t>
+      </w:r>
+      <w:r>
+        <w:t>)</w:t>
+      </w:r>
+    </w:p>
+    <w:p>
+      <w:pPr>
+        <w:rPr>
+          <w:rFonts w:ascii="Helvetica" w:eastAsia="Times New Roman" w:hAnsi="Helvetica" w:cs="Helvetica"/>
+          <w:color w:val="212121"/>
+          <w:sz w:val="21"/>
+          <w:szCs w:val="21"/>
+        </w:rPr>
+      </w:pPr>
+      <w:r>
+        <w:rPr>
+          <w:rFonts w:ascii="Helvetica" w:eastAsia="Times New Roman" w:hAnsi="Helvetica" w:cs="Helvetica"/>
+          <w:b/>
+          <w:bCs/>
+          <w:color w:val="212121"/>
+          <w:sz w:val="21"/>
+          <w:szCs w:val="21"/>
+        </w:rPr>
+        <w:t>Office</w:t>
+      </w:r>
+      <w:r>
+        <w:rPr>
+          <w:rFonts w:ascii="Helvetica" w:eastAsia="Times New Roman" w:hAnsi="Helvetica" w:cs="Helvetica"/>
+          <w:color w:val="212121"/>
+          <w:sz w:val="21"/>
+          <w:szCs w:val="21"/>
+        </w:rPr>
+        <w:t xml:space="preserve"> (</w:t>
+      </w:r>
+      <w:r>
+        <w:rPr>
+          <w:rFonts w:ascii="Helvetica" w:eastAsia="Times New Roman" w:hAnsi="Helvetica" w:cs="Helvetica"/>
+          <w:color w:val="212121"/>
+          <w:sz w:val="21"/>
+          <w:szCs w:val="21"/>
+          <w:u w:val="single"/>
+        </w:rPr>
+        <w:t>Office_ID,</w:t>
+      </w:r>
+      <w:r>
+        <w:rPr>
+          <w:rFonts w:ascii="Helvetica" w:eastAsia="Times New Roman" w:hAnsi="Helvetica" w:cs="Helvetica"/>
+          <w:color w:val="212121"/>
+          <w:sz w:val="21"/>
+          <w:szCs w:val="21"/>
+        </w:rPr>
+        <w:t>OfficeName, HospitalID, W</w:t>
+      </w:r>
+      <w:r>
+        <w:rPr>
+          <w:rFonts w:ascii="Helvetica" w:eastAsia="Times New Roman" w:hAnsi="Helvetica" w:cs="Helvetica"/>
+          <w:color w:val="212121"/>
+          <w:sz w:val="21"/>
+          <w:szCs w:val="21"/>
+        </w:rPr>
+        <w:t>i</w:t>
+      </w:r>
+      <w:r>
+        <w:rPr>
+          <w:rFonts w:ascii="Helvetica" w:eastAsia="Times New Roman" w:hAnsi="Helvetica" w:cs="Helvetica"/>
+          <w:color w:val="212121"/>
+          <w:sz w:val="21"/>
+          <w:szCs w:val="21"/>
+        </w:rPr>
+        <w:t>ndowInd, Size</w:t>
+      </w:r>
+      <w:r>
+        <w:rPr>
+          <w:rFonts w:ascii="Helvetica" w:eastAsia="Times New Roman" w:hAnsi="Helvetica" w:cs="Helvetica"/>
+          <w:color w:val="212121"/>
+          <w:sz w:val="21"/>
+          <w:szCs w:val="21"/>
+        </w:rPr>
+        <w:t>)</w:t>
+      </w:r>
+    </w:p>
+    <w:p>
+      <w:pPr>
+        <w:rPr>
+          <w:rFonts w:ascii="Helvetica" w:eastAsia="Times New Roman" w:hAnsi="Helvetica" w:cs="Helvetica"/>
+          <w:color w:val="212121"/>
+          <w:sz w:val="21"/>
+          <w:szCs w:val="21"/>
+        </w:rPr>
+      </w:pPr>
+      <w:r>
+        <w:rPr>
+          <w:rFonts w:ascii="Helvetica" w:eastAsia="Times New Roman" w:hAnsi="Helvetica" w:cs="Helvetica"/>
+          <w:b/>
+          <w:bCs/>
+          <w:color w:val="212121"/>
+          <w:sz w:val="21"/>
+          <w:szCs w:val="21"/>
+        </w:rPr>
+        <w:t>Department</w:t>
+      </w:r>
+      <w:r>
+        <w:rPr>
+          <w:rFonts w:ascii="Helvetica" w:eastAsia="Times New Roman" w:hAnsi="Helvetica" w:cs="Helvetica"/>
+          <w:color w:val="212121"/>
+          <w:sz w:val="21"/>
+          <w:szCs w:val="21"/>
+        </w:rPr>
+        <w:t xml:space="preserve"> (</w:t>
+      </w:r>
+      <w:r>
+        <w:rPr>
+          <w:rFonts w:ascii="Helvetica" w:eastAsia="Times New Roman" w:hAnsi="Helvetica" w:cs="Helvetica"/>
+          <w:color w:val="212121"/>
+          <w:sz w:val="21"/>
+          <w:szCs w:val="21"/>
+          <w:u w:val="single"/>
+        </w:rPr>
+        <w:t>DepartmentID</w:t>
+      </w:r>
+      <w:r>
+        <w:rPr>
+          <w:rFonts w:ascii="Helvetica" w:eastAsia="Times New Roman" w:hAnsi="Helvetica" w:cs="Helvetica"/>
+          <w:color w:val="212121"/>
+          <w:sz w:val="21"/>
+          <w:szCs w:val="21"/>
+        </w:rPr>
+        <w:t xml:space="preserve">, </w:t>
+      </w:r>
+      <w:r>
+        <w:rPr>
+          <w:rFonts w:ascii="Helvetica" w:eastAsia="Times New Roman" w:hAnsi="Helvetica" w:cs="Helvetica"/>
+          <w:color w:val="212121"/>
+          <w:sz w:val="21"/>
+          <w:szCs w:val="21"/>
+        </w:rPr>
+        <w:t xml:space="preserve">HospitalID, </w:t>
+      </w:r>
+      <w:r>
+        <w:rPr>
+          <w:rFonts w:ascii="Helvetica" w:eastAsia="Times New Roman" w:hAnsi="Helvetica" w:cs="Helvetica"/>
+          <w:color w:val="212121"/>
+          <w:sz w:val="21"/>
+          <w:szCs w:val="21"/>
+        </w:rPr>
+        <w:t>Department_Name</w:t>
+      </w:r>
+      <w:r>
+        <w:rPr>
+          <w:rFonts w:ascii="Helvetica" w:eastAsia="Times New Roman" w:hAnsi="Helvetica" w:cs="Helvetica"/>
+          <w:color w:val="212121"/>
+          <w:sz w:val="21"/>
+          <w:szCs w:val="21"/>
+        </w:rPr>
+        <w:t>)</w:t>
+      </w:r>
+    </w:p>
+    <w:p>
+      <w:pPr>
+        <w:rPr>
+          <w:rFonts w:ascii="Helvetica" w:eastAsia="Times New Roman" w:hAnsi="Helvetica" w:cs="Helvetica"/>
+          <w:color w:val="212121"/>
+          <w:sz w:val="21"/>
+          <w:szCs w:val="21"/>
+        </w:rPr>
+      </w:pPr>
+      <w:r>
+        <w:rPr>
+          <w:rFonts w:ascii="Helvetica" w:eastAsia="Times New Roman" w:hAnsi="Helvetica" w:cs="Helvetica"/>
+          <w:b/>
+          <w:bCs/>
+          <w:color w:val="212121"/>
+          <w:sz w:val="21"/>
+          <w:szCs w:val="21"/>
+        </w:rPr>
+        <w:t>Staff</w:t>
+      </w:r>
+      <w:r>
+        <w:rPr>
+          <w:rFonts w:ascii="Helvetica" w:eastAsia="Times New Roman" w:hAnsi="Helvetica" w:cs="Helvetica"/>
+          <w:color w:val="212121"/>
+          <w:sz w:val="21"/>
+          <w:szCs w:val="21"/>
+        </w:rPr>
+        <w:t xml:space="preserve"> (</w:t>
+      </w:r>
+      <w:r>
+        <w:rPr>
+          <w:rFonts w:ascii="Helvetica" w:eastAsia="Times New Roman" w:hAnsi="Helvetica" w:cs="Helvetica"/>
+          <w:color w:val="212121"/>
+          <w:sz w:val="21"/>
+          <w:szCs w:val="21"/>
+          <w:u w:val="single"/>
+        </w:rPr>
+        <w:t>HospitalStaffID</w:t>
+      </w:r>
+      <w:r>
+        <w:rPr>
+          <w:rFonts w:ascii="Helvetica" w:eastAsia="Times New Roman" w:hAnsi="Helvetica" w:cs="Helvetica"/>
+          <w:color w:val="212121"/>
+          <w:sz w:val="21"/>
+          <w:szCs w:val="21"/>
+        </w:rPr>
+        <w:t>, First_Name, MI_Name, Last_Name)</w:t>
+      </w:r>
+    </w:p>
+    <w:p>
+      <w:pPr>
+        <w:rPr>
+          <w:rFonts w:ascii="Helvetica" w:eastAsia="Times New Roman" w:hAnsi="Helvetica" w:cs="Helvetica"/>
+          <w:color w:val="212121"/>
+          <w:sz w:val="21"/>
+          <w:szCs w:val="21"/>
+        </w:rPr>
+      </w:pPr>
+      <w:r>
+        <w:rPr>
+          <w:rFonts w:ascii="Helvetica" w:eastAsia="Times New Roman" w:hAnsi="Helvetica" w:cs="Helvetica"/>
+          <w:b/>
+          <w:bCs/>
+          <w:color w:val="212121"/>
+          <w:sz w:val="21"/>
+          <w:szCs w:val="21"/>
+        </w:rPr>
+        <w:t>Staff_Phone</w:t>
+      </w:r>
+      <w:r>
+        <w:rPr>
+          <w:rFonts w:ascii="Helvetica" w:eastAsia="Times New Roman" w:hAnsi="Helvetica" w:cs="Helvetica"/>
+          <w:color w:val="212121"/>
+          <w:sz w:val="21"/>
+          <w:szCs w:val="21"/>
+        </w:rPr>
+        <w:t xml:space="preserve"> (</w:t>
+      </w:r>
+      <w:r>
+        <w:rPr>
+          <w:rFonts w:ascii="Helvetica" w:eastAsia="Times New Roman" w:hAnsi="Helvetica" w:cs="Helvetica"/>
+          <w:color w:val="212121"/>
+          <w:sz w:val="21"/>
+          <w:szCs w:val="21"/>
+          <w:u w:val="single"/>
+        </w:rPr>
+        <w:t>HospitalStaffID</w:t>
+      </w:r>
+      <w:r>
+        <w:rPr>
+          <w:rFonts w:ascii="Helvetica" w:eastAsia="Times New Roman" w:hAnsi="Helvetica" w:cs="Helvetica"/>
+          <w:color w:val="212121"/>
+          <w:sz w:val="21"/>
+          <w:szCs w:val="21"/>
+          <w:u w:val="single"/>
+        </w:rPr>
+        <w:t>, Phone_Number,</w:t>
+      </w:r>
+      <w:r>
+        <w:rPr>
+          <w:rFonts w:ascii="Helvetica" w:eastAsia="Times New Roman" w:hAnsi="Helvetica" w:cs="Helvetica"/>
+          <w:color w:val="212121"/>
+          <w:sz w:val="21"/>
+          <w:szCs w:val="21"/>
+        </w:rPr>
+        <w:t xml:space="preserve"> Phone_Type)</w:t>
+      </w:r>
+    </w:p>
+    <w:p>
+      <w:pPr>
+        <w:rPr>
+          <w:rFonts w:ascii="Helvetica" w:eastAsia="Times New Roman" w:hAnsi="Helvetica" w:cs="Helvetica"/>
+          <w:color w:val="212121"/>
+          <w:sz w:val="21"/>
+          <w:szCs w:val="21"/>
+        </w:rPr>
+      </w:pPr>
+      <w:r>
+        <w:rPr>
+          <w:rFonts w:ascii="Helvetica" w:eastAsia="Times New Roman" w:hAnsi="Helvetica" w:cs="Helvetica"/>
+          <w:b/>
+          <w:bCs/>
+          <w:color w:val="212121"/>
+          <w:sz w:val="21"/>
+          <w:szCs w:val="21"/>
+        </w:rPr>
+        <w:t>Staff_Department</w:t>
+      </w:r>
+      <w:r>
+        <w:rPr>
+          <w:rFonts w:ascii="Helvetica" w:eastAsia="Times New Roman" w:hAnsi="Helvetica" w:cs="Helvetica"/>
+          <w:color w:val="212121"/>
+          <w:sz w:val="21"/>
+          <w:szCs w:val="21"/>
+        </w:rPr>
+        <w:t xml:space="preserve"> (</w:t>
+      </w:r>
+      <w:r>
+        <w:rPr>
+          <w:rFonts w:ascii="Helvetica" w:eastAsia="Times New Roman" w:hAnsi="Helvetica" w:cs="Helvetica"/>
+          <w:color w:val="212121"/>
+          <w:sz w:val="21"/>
+          <w:szCs w:val="21"/>
+          <w:u w:val="single"/>
+        </w:rPr>
+        <w:t>HospitalStaffID</w:t>
+      </w:r>
+      <w:r>
+        <w:rPr>
+          <w:rFonts w:ascii="Helvetica" w:eastAsia="Times New Roman" w:hAnsi="Helvetica" w:cs="Helvetica"/>
+          <w:color w:val="212121"/>
+          <w:sz w:val="21"/>
+          <w:szCs w:val="21"/>
+          <w:u w:val="single"/>
+        </w:rPr>
+        <w:t xml:space="preserve">, </w:t>
+      </w:r>
+      <w:r>
+        <w:rPr>
+          <w:rFonts w:ascii="Helvetica" w:eastAsia="Times New Roman" w:hAnsi="Helvetica" w:cs="Helvetica"/>
+          <w:color w:val="212121"/>
+          <w:sz w:val="21"/>
+          <w:szCs w:val="21"/>
+          <w:u w:val="single"/>
+        </w:rPr>
+        <w:t>DepartmentID</w:t>
+      </w:r>
+      <w:r>
+        <w:rPr>
+          <w:rFonts w:ascii="Helvetica" w:eastAsia="Times New Roman" w:hAnsi="Helvetica" w:cs="Helvetica"/>
+          <w:color w:val="212121"/>
+          <w:sz w:val="21"/>
+          <w:szCs w:val="21"/>
+        </w:rPr>
+        <w:t>)</w:t>
+      </w:r>
+    </w:p>
+    <w:p>
+      <w:pPr>
+        <w:rPr>
+          <w:rFonts w:ascii="Helvetica" w:eastAsia="Times New Roman" w:hAnsi="Helvetica" w:cs="Helvetica"/>
+          <w:color w:val="212121"/>
+          <w:sz w:val="21"/>
+          <w:szCs w:val="21"/>
+        </w:rPr>
+      </w:pPr>
+      <w:r>
+        <w:rPr>
+          <w:rFonts w:ascii="Helvetica" w:eastAsia="Times New Roman" w:hAnsi="Helvetica" w:cs="Helvetica"/>
+          <w:b/>
+          <w:bCs/>
+          <w:color w:val="212121"/>
+          <w:sz w:val="21"/>
+          <w:szCs w:val="21"/>
+        </w:rPr>
+        <w:t>Specialization</w:t>
+      </w:r>
+      <w:r>
+        <w:rPr>
+          <w:rFonts w:ascii="Helvetica" w:eastAsia="Times New Roman" w:hAnsi="Helvetica" w:cs="Helvetica"/>
+          <w:color w:val="212121"/>
+          <w:sz w:val="21"/>
+          <w:szCs w:val="21"/>
+        </w:rPr>
+        <w:t xml:space="preserve"> (</w:t>
+      </w:r>
+      <w:r>
+        <w:rPr>
+          <w:rFonts w:ascii="Helvetica" w:eastAsia="Times New Roman" w:hAnsi="Helvetica" w:cs="Helvetica"/>
+          <w:color w:val="212121"/>
+          <w:sz w:val="21"/>
+          <w:szCs w:val="21"/>
+          <w:u w:val="single"/>
+        </w:rPr>
+        <w:t>Specialization_Name</w:t>
+      </w:r>
+      <w:r>
+        <w:rPr>
+          <w:rFonts w:ascii="Helvetica" w:eastAsia="Times New Roman" w:hAnsi="Helvetica" w:cs="Helvetica"/>
+          <w:color w:val="212121"/>
+          <w:sz w:val="21"/>
+          <w:szCs w:val="21"/>
+        </w:rPr>
+        <w:t>, Description)</w:t>
+      </w:r>
+    </w:p>
+    <w:p>
+      <w:pPr>
+        <w:rPr>
+          <w:rFonts w:ascii="Helvetica" w:eastAsia="Times New Roman" w:hAnsi="Helvetica" w:cs="Helvetica"/>
+          <w:color w:val="212121"/>
+          <w:sz w:val="21"/>
+          <w:szCs w:val="21"/>
+        </w:rPr>
+      </w:pPr>
+      <w:r>
+        <w:rPr>
+          <w:rFonts w:ascii="Helvetica" w:eastAsia="Times New Roman" w:hAnsi="Helvetica" w:cs="Helvetica"/>
+          <w:b/>
+          <w:bCs/>
+          <w:color w:val="212121"/>
+          <w:sz w:val="21"/>
+          <w:szCs w:val="21"/>
+        </w:rPr>
+        <w:lastRenderedPageBreak/>
+        <w:t>Staff_Specialization</w:t>
+      </w:r>
+      <w:r>
+        <w:rPr>
+          <w:rFonts w:ascii="Helvetica" w:eastAsia="Times New Roman" w:hAnsi="Helvetica" w:cs="Helvetica"/>
+          <w:color w:val="212121"/>
+          <w:sz w:val="21"/>
+          <w:szCs w:val="21"/>
+        </w:rPr>
+        <w:t xml:space="preserve"> (</w:t>
+      </w:r>
+      <w:r>
+        <w:rPr>
+          <w:rFonts w:ascii="Helvetica" w:eastAsia="Times New Roman" w:hAnsi="Helvetica" w:cs="Helvetica"/>
+          <w:color w:val="212121"/>
+          <w:sz w:val="21"/>
+          <w:szCs w:val="21"/>
+          <w:u w:val="single"/>
+        </w:rPr>
+        <w:t>HospitalStaffID</w:t>
+      </w:r>
+      <w:r>
+        <w:rPr>
+          <w:rFonts w:ascii="Helvetica" w:eastAsia="Times New Roman" w:hAnsi="Helvetica" w:cs="Helvetica"/>
+          <w:color w:val="212121"/>
+          <w:sz w:val="21"/>
+          <w:szCs w:val="21"/>
+          <w:u w:val="single"/>
+        </w:rPr>
+        <w:t xml:space="preserve">, </w:t>
+      </w:r>
+      <w:r>
+        <w:rPr>
+          <w:rFonts w:ascii="Helvetica" w:eastAsia="Times New Roman" w:hAnsi="Helvetica" w:cs="Helvetica"/>
+          <w:color w:val="212121"/>
+          <w:sz w:val="21"/>
+          <w:szCs w:val="21"/>
+          <w:u w:val="single"/>
+        </w:rPr>
+        <w:t>Specialization</w:t>
+      </w:r>
+      <w:r>
+        <w:rPr>
+          <w:rFonts w:ascii="Helvetica" w:eastAsia="Times New Roman" w:hAnsi="Helvetica" w:cs="Helvetica"/>
+          <w:color w:val="212121"/>
+          <w:sz w:val="21"/>
+          <w:szCs w:val="21"/>
+          <w:u w:val="single"/>
+        </w:rPr>
+        <w:t>_Name</w:t>
+      </w:r>
+      <w:r>
+        <w:rPr>
+          <w:rFonts w:ascii="Helvetica" w:eastAsia="Times New Roman" w:hAnsi="Helvetica" w:cs="Helvetica"/>
+          <w:color w:val="212121"/>
+          <w:sz w:val="21"/>
+          <w:szCs w:val="21"/>
+        </w:rPr>
+        <w:t>)</w:t>
+      </w:r>
+    </w:p>
+    <w:p>
+      <w:pPr>
+        <w:rPr>
+          <w:rFonts w:ascii="Helvetica" w:eastAsia="Times New Roman" w:hAnsi="Helvetica" w:cs="Helvetica"/>
+          <w:color w:val="212121"/>
+          <w:sz w:val="21"/>
+          <w:szCs w:val="21"/>
+        </w:rPr>
+      </w:pPr>
+      <w:r>
+        <w:rPr>
+          <w:rFonts w:ascii="Helvetica" w:eastAsia="Times New Roman" w:hAnsi="Helvetica" w:cs="Helvetica"/>
+          <w:b/>
+          <w:bCs/>
+          <w:color w:val="212121"/>
+          <w:sz w:val="21"/>
+          <w:szCs w:val="21"/>
+        </w:rPr>
+        <w:t>Doctor</w:t>
+      </w:r>
+      <w:r>
+        <w:rPr>
+          <w:rFonts w:ascii="Helvetica" w:eastAsia="Times New Roman" w:hAnsi="Helvetica" w:cs="Helvetica"/>
+          <w:color w:val="212121"/>
+          <w:sz w:val="21"/>
+          <w:szCs w:val="21"/>
+        </w:rPr>
+        <w:t xml:space="preserve"> (</w:t>
+      </w:r>
+      <w:r>
+        <w:rPr>
+          <w:rFonts w:ascii="Helvetica" w:eastAsia="Times New Roman" w:hAnsi="Helvetica" w:cs="Helvetica"/>
+          <w:color w:val="212121"/>
+          <w:sz w:val="21"/>
+          <w:szCs w:val="21"/>
+          <w:u w:val="single"/>
+        </w:rPr>
+        <w:t>HospitalStaffID</w:t>
+      </w:r>
+      <w:r>
+        <w:rPr>
+          <w:rFonts w:ascii="Helvetica" w:eastAsia="Times New Roman" w:hAnsi="Helvetica" w:cs="Helvetica"/>
+          <w:color w:val="212121"/>
+          <w:sz w:val="21"/>
+          <w:szCs w:val="21"/>
+          <w:u w:val="single"/>
+        </w:rPr>
+        <w:t>,</w:t>
+      </w:r>
+      <w:r>
+        <w:rPr>
+          <w:rFonts w:ascii="Helvetica" w:eastAsia="Times New Roman" w:hAnsi="Helvetica" w:cs="Helvetica"/>
+          <w:color w:val="212121"/>
+          <w:sz w:val="21"/>
+          <w:szCs w:val="21"/>
+        </w:rPr>
+        <w:t xml:space="preserve"> OfficeID)</w:t>
+      </w:r>
+    </w:p>
+    <w:p>
+      <w:pPr>
+        <w:rPr>
+          <w:rFonts w:ascii="Helvetica" w:eastAsia="Times New Roman" w:hAnsi="Helvetica" w:cs="Helvetica"/>
+          <w:color w:val="212121"/>
+          <w:sz w:val="21"/>
+          <w:szCs w:val="21"/>
+        </w:rPr>
+      </w:pPr>
+      <w:r>
+        <w:rPr>
+          <w:rFonts w:ascii="Helvetica" w:eastAsia="Times New Roman" w:hAnsi="Helvetica" w:cs="Helvetica"/>
+          <w:b/>
+          <w:bCs/>
+          <w:color w:val="212121"/>
+          <w:sz w:val="21"/>
+          <w:szCs w:val="21"/>
+        </w:rPr>
+        <w:t>Nurse</w:t>
+      </w:r>
+      <w:r>
+        <w:rPr>
+          <w:rFonts w:ascii="Helvetica" w:eastAsia="Times New Roman" w:hAnsi="Helvetica" w:cs="Helvetica"/>
+          <w:color w:val="212121"/>
+          <w:sz w:val="21"/>
+          <w:szCs w:val="21"/>
+        </w:rPr>
+        <w:t xml:space="preserve"> (</w:t>
+      </w:r>
+      <w:r>
+        <w:rPr>
+          <w:rFonts w:ascii="Helvetica" w:eastAsia="Times New Roman" w:hAnsi="Helvetica" w:cs="Helvetica"/>
+          <w:color w:val="212121"/>
+          <w:sz w:val="21"/>
+          <w:szCs w:val="21"/>
+          <w:u w:val="single"/>
+        </w:rPr>
+        <w:t>HospitalStaffID</w:t>
+      </w:r>
+      <w:r>
+        <w:rPr>
+          <w:rFonts w:ascii="Helvetica" w:eastAsia="Times New Roman" w:hAnsi="Helvetica" w:cs="Helvetica"/>
+          <w:color w:val="212121"/>
+          <w:sz w:val="21"/>
+          <w:szCs w:val="21"/>
+        </w:rPr>
+        <w:t xml:space="preserve">, </w:t>
+      </w:r>
+      <w:r>
+        <w:rPr>
+          <w:rFonts w:ascii="Helvetica" w:eastAsia="Times New Roman" w:hAnsi="Helvetica" w:cs="Helvetica"/>
+          <w:color w:val="212121"/>
+          <w:sz w:val="21"/>
+          <w:szCs w:val="21"/>
+        </w:rPr>
+        <w:t xml:space="preserve">Doctor_ </w:t>
+      </w:r>
+      <w:r>
+        <w:rPr>
+          <w:rFonts w:ascii="Helvetica" w:eastAsia="Times New Roman" w:hAnsi="Helvetica" w:cs="Helvetica"/>
+          <w:color w:val="212121"/>
+          <w:sz w:val="21"/>
+          <w:szCs w:val="21"/>
+        </w:rPr>
+        <w:t>HospitalStaffID</w:t>
+      </w:r>
+      <w:r>
+        <w:rPr>
+          <w:rFonts w:ascii="Helvetica" w:eastAsia="Times New Roman" w:hAnsi="Helvetica" w:cs="Helvetica"/>
+          <w:color w:val="212121"/>
+          <w:sz w:val="21"/>
+          <w:szCs w:val="21"/>
+        </w:rPr>
+        <w:t>)</w:t>
+      </w:r>
+    </w:p>
+    <w:p>
+      <w:pPr>
+        <w:rPr>
+          <w:rFonts w:ascii="Helvetica" w:eastAsia="Times New Roman" w:hAnsi="Helvetica" w:cs="Helvetica"/>
+          <w:color w:val="212121"/>
+          <w:sz w:val="21"/>
+          <w:szCs w:val="21"/>
+        </w:rPr>
+      </w:pPr>
+      <w:r>
+        <w:rPr>
+          <w:rFonts w:ascii="Helvetica" w:eastAsia="Times New Roman" w:hAnsi="Helvetica" w:cs="Helvetica"/>
+          <w:b/>
+          <w:bCs/>
+          <w:color w:val="212121"/>
+          <w:sz w:val="21"/>
+          <w:szCs w:val="21"/>
+        </w:rPr>
+        <w:t>Doctor_Consultant</w:t>
+      </w:r>
+      <w:r>
+        <w:rPr>
+          <w:rFonts w:ascii="Helvetica" w:eastAsia="Times New Roman" w:hAnsi="Helvetica" w:cs="Helvetica"/>
+          <w:color w:val="212121"/>
+          <w:sz w:val="21"/>
+          <w:szCs w:val="21"/>
+        </w:rPr>
+        <w:t xml:space="preserve"> (</w:t>
+      </w:r>
+      <w:r>
+        <w:rPr>
+          <w:rFonts w:ascii="Helvetica" w:eastAsia="Times New Roman" w:hAnsi="Helvetica" w:cs="Helvetica"/>
+          <w:color w:val="212121"/>
+          <w:sz w:val="21"/>
+          <w:szCs w:val="21"/>
+          <w:u w:val="single"/>
+        </w:rPr>
+        <w:t>Primary</w:t>
+      </w:r>
+      <w:r>
+        <w:rPr>
+          <w:rFonts w:ascii="Helvetica" w:eastAsia="Times New Roman" w:hAnsi="Helvetica" w:cs="Helvetica"/>
+          <w:color w:val="212121"/>
+          <w:sz w:val="21"/>
+          <w:szCs w:val="21"/>
+          <w:u w:val="single"/>
+        </w:rPr>
+        <w:t>_ HospitalStaffID</w:t>
+      </w:r>
+      <w:r>
+        <w:rPr>
+          <w:rFonts w:ascii="Helvetica" w:eastAsia="Times New Roman" w:hAnsi="Helvetica" w:cs="Helvetica"/>
+          <w:color w:val="212121"/>
+          <w:sz w:val="21"/>
+          <w:szCs w:val="21"/>
+        </w:rPr>
+        <w:t>,</w:t>
+      </w:r>
+      <w:r>
+        <w:rPr>
+          <w:rFonts w:ascii="Helvetica" w:eastAsia="Times New Roman" w:hAnsi="Helvetica" w:cs="Helvetica"/>
+          <w:color w:val="212121"/>
+          <w:sz w:val="21"/>
+          <w:szCs w:val="21"/>
+        </w:rPr>
+        <w:t xml:space="preserve"> </w:t>
+      </w:r>
+      <w:r>
+        <w:rPr>
+          <w:rFonts w:ascii="Helvetica" w:eastAsia="Times New Roman" w:hAnsi="Helvetica" w:cs="Helvetica"/>
+          <w:color w:val="212121"/>
+          <w:sz w:val="21"/>
+          <w:szCs w:val="21"/>
+          <w:u w:val="single"/>
+        </w:rPr>
+        <w:t>Consultant</w:t>
+      </w:r>
+      <w:r>
+        <w:rPr>
+          <w:rFonts w:ascii="Helvetica" w:eastAsia="Times New Roman" w:hAnsi="Helvetica" w:cs="Helvetica"/>
+          <w:color w:val="212121"/>
+          <w:sz w:val="21"/>
+          <w:szCs w:val="21"/>
+          <w:u w:val="single"/>
+        </w:rPr>
+        <w:t>_ HospitalStaffID</w:t>
+      </w:r>
+      <w:r>
+        <w:rPr>
+          <w:rFonts w:ascii="Helvetica" w:eastAsia="Times New Roman" w:hAnsi="Helvetica" w:cs="Helvetica"/>
+          <w:color w:val="212121"/>
+          <w:sz w:val="21"/>
+          <w:szCs w:val="21"/>
+        </w:rPr>
+        <w:t>)</w:t>
+      </w:r>
+    </w:p>
+    <w:p>
+      <w:pPr>
+        <w:rPr>
+          <w:rFonts w:ascii="Helvetica" w:eastAsia="Times New Roman" w:hAnsi="Helvetica" w:cs="Helvetica"/>
+          <w:color w:val="212121"/>
+          <w:sz w:val="21"/>
+          <w:szCs w:val="21"/>
+        </w:rPr>
+      </w:pPr>
+      <w:r>
+        <w:rPr>
+          <w:rFonts w:ascii="Helvetica" w:eastAsia="Times New Roman" w:hAnsi="Helvetica" w:cs="Helvetica"/>
+          <w:b/>
+          <w:bCs/>
+          <w:color w:val="212121"/>
+          <w:sz w:val="21"/>
+          <w:szCs w:val="21"/>
+        </w:rPr>
+        <w:t>Patient</w:t>
+      </w:r>
+      <w:r>
+        <w:rPr>
+          <w:rFonts w:ascii="Helvetica" w:eastAsia="Times New Roman" w:hAnsi="Helvetica" w:cs="Helvetica"/>
+          <w:color w:val="212121"/>
+          <w:sz w:val="21"/>
+          <w:szCs w:val="21"/>
+        </w:rPr>
+        <w:t xml:space="preserve"> (</w:t>
+      </w:r>
+      <w:r>
+        <w:rPr>
+          <w:rFonts w:ascii="Helvetica" w:eastAsia="Times New Roman" w:hAnsi="Helvetica" w:cs="Helvetica"/>
+          <w:color w:val="212121"/>
+          <w:sz w:val="21"/>
+          <w:szCs w:val="21"/>
+          <w:u w:val="single"/>
+        </w:rPr>
+        <w:t>PatientID</w:t>
+      </w:r>
+      <w:r>
+        <w:rPr>
+          <w:rFonts w:ascii="Helvetica" w:eastAsia="Times New Roman" w:hAnsi="Helvetica" w:cs="Helvetica"/>
+          <w:color w:val="212121"/>
+          <w:sz w:val="21"/>
+          <w:szCs w:val="21"/>
+        </w:rPr>
+        <w:t>, SSI, AdmissionDate</w:t>
+      </w:r>
+      <w:r>
+        <w:rPr>
+          <w:rFonts w:ascii="Helvetica" w:eastAsia="Times New Roman" w:hAnsi="Helvetica" w:cs="Helvetica"/>
+          <w:color w:val="212121"/>
+          <w:sz w:val="21"/>
+          <w:szCs w:val="21"/>
+        </w:rPr>
+        <w:t>, CheckOutDate</w:t>
+      </w:r>
+      <w:r>
+        <w:rPr>
+          <w:rFonts w:ascii="Helvetica" w:eastAsia="Times New Roman" w:hAnsi="Helvetica" w:cs="Helvetica"/>
+          <w:color w:val="212121"/>
+          <w:sz w:val="21"/>
+          <w:szCs w:val="21"/>
+        </w:rPr>
+        <w:t>, First_Name, MI_Name, Last_Name)</w:t>
+      </w:r>
+    </w:p>
+    <w:p>
+      <w:pPr>
+        <w:rPr>
+          <w:rFonts w:ascii="Helvetica" w:eastAsia="Times New Roman" w:hAnsi="Helvetica" w:cs="Helvetica"/>
+          <w:color w:val="212121"/>
+          <w:sz w:val="21"/>
+          <w:szCs w:val="21"/>
+        </w:rPr>
+      </w:pPr>
+      <w:r>
+        <w:rPr>
+          <w:rFonts w:ascii="Helvetica" w:eastAsia="Times New Roman" w:hAnsi="Helvetica" w:cs="Helvetica"/>
+          <w:b/>
+          <w:bCs/>
+          <w:color w:val="212121"/>
+          <w:sz w:val="21"/>
+          <w:szCs w:val="21"/>
+        </w:rPr>
+        <w:t>Patient_Insurance</w:t>
+      </w:r>
+      <w:r>
+        <w:rPr>
+          <w:rFonts w:ascii="Helvetica" w:eastAsia="Times New Roman" w:hAnsi="Helvetica" w:cs="Helvetica"/>
+          <w:color w:val="212121"/>
+          <w:sz w:val="21"/>
+          <w:szCs w:val="21"/>
+        </w:rPr>
+        <w:t xml:space="preserve"> (</w:t>
+      </w:r>
+      <w:r>
+        <w:rPr>
+          <w:rFonts w:ascii="Helvetica" w:eastAsia="Times New Roman" w:hAnsi="Helvetica" w:cs="Helvetica"/>
+          <w:color w:val="212121"/>
+          <w:sz w:val="21"/>
+          <w:szCs w:val="21"/>
+          <w:u w:val="single"/>
+        </w:rPr>
+        <w:t>PatientID</w:t>
+      </w:r>
+      <w:r>
+        <w:rPr>
+          <w:rFonts w:ascii="Helvetica" w:eastAsia="Times New Roman" w:hAnsi="Helvetica" w:cs="Helvetica"/>
+          <w:color w:val="212121"/>
+          <w:sz w:val="21"/>
+          <w:szCs w:val="21"/>
+        </w:rPr>
+        <w:t xml:space="preserve">, </w:t>
+      </w:r>
+      <w:r>
+        <w:rPr>
+          <w:rFonts w:ascii="Helvetica" w:eastAsia="Times New Roman" w:hAnsi="Helvetica" w:cs="Helvetica"/>
+          <w:color w:val="212121"/>
+          <w:sz w:val="21"/>
+          <w:szCs w:val="21"/>
+          <w:u w:val="single"/>
+        </w:rPr>
+        <w:t>InsuranceGroupID</w:t>
+      </w:r>
+      <w:r>
+        <w:rPr>
+          <w:rFonts w:ascii="Helvetica" w:eastAsia="Times New Roman" w:hAnsi="Helvetica" w:cs="Helvetica"/>
+          <w:color w:val="212121"/>
+          <w:sz w:val="21"/>
+          <w:szCs w:val="21"/>
+        </w:rPr>
+        <w:t>, InsuranceName, InsuranceOwnerSSI)</w:t>
+      </w:r>
+    </w:p>
+    <w:p>
+      <w:pPr>
+        <w:rPr>
+          <w:rFonts w:ascii="Helvetica" w:eastAsia="Times New Roman" w:hAnsi="Helvetica" w:cs="Helvetica"/>
+          <w:color w:val="212121"/>
+          <w:sz w:val="21"/>
+          <w:szCs w:val="21"/>
+        </w:rPr>
+      </w:pPr>
+      <w:r>
+        <w:rPr>
+          <w:rFonts w:ascii="Helvetica" w:eastAsia="Times New Roman" w:hAnsi="Helvetica" w:cs="Helvetica"/>
+          <w:color w:val="212121"/>
+          <w:sz w:val="21"/>
+          <w:szCs w:val="21"/>
+        </w:rPr>
+        <w:t>Doctor_Patient (</w:t>
+      </w:r>
+      <w:r>
+        <w:rPr>
+          <w:rFonts w:ascii="Helvetica" w:eastAsia="Times New Roman" w:hAnsi="Helvetica" w:cs="Helvetica"/>
+          <w:color w:val="212121"/>
+          <w:sz w:val="21"/>
+          <w:szCs w:val="21"/>
+          <w:u w:val="single"/>
+        </w:rPr>
+        <w:t>Doctor_HospitalStaffID</w:t>
+      </w:r>
+      <w:r>
+        <w:rPr>
+          <w:rFonts w:ascii="Helvetica" w:eastAsia="Times New Roman" w:hAnsi="Helvetica" w:cs="Helvetica"/>
+          <w:color w:val="212121"/>
+          <w:sz w:val="21"/>
+          <w:szCs w:val="21"/>
+          <w:u w:val="single"/>
+        </w:rPr>
+        <w:t>, PatientID</w:t>
+      </w:r>
+      <w:r>
+        <w:rPr>
+          <w:rFonts w:ascii="Helvetica" w:eastAsia="Times New Roman" w:hAnsi="Helvetica" w:cs="Helvetica"/>
+          <w:color w:val="212121"/>
+          <w:sz w:val="21"/>
+          <w:szCs w:val="21"/>
+        </w:rPr>
+        <w:t>)</w:t>
+      </w:r>
     </w:p>
     <w:p>
       <w:pPr>
@@ -1781,15 +4170,449 @@
       <w:r>
         <w:rPr>
           <w:rFonts w:ascii="Helvetica" w:eastAsia="Times New Roman" w:hAnsi="Helvetica" w:cs="Helvetica"/>
-          <w:color w:val="212121"/>
-          <w:sz w:val="21"/>
-          <w:szCs w:val="21"/>
-          <w:highlight w:val="yellow"/>
-        </w:rPr>
-        <w:t>4. [20%] Convert Task 3's ER diagram to a table.</w:t>
-      </w:r>
-    </w:p>
-    <w:p/>
+          <w:b/>
+          <w:bCs/>
+          <w:color w:val="212121"/>
+          <w:sz w:val="21"/>
+          <w:szCs w:val="21"/>
+        </w:rPr>
+        <w:t>Test</w:t>
+      </w:r>
+      <w:r>
+        <w:rPr>
+          <w:rFonts w:ascii="Helvetica" w:eastAsia="Times New Roman" w:hAnsi="Helvetica" w:cs="Helvetica"/>
+          <w:color w:val="212121"/>
+          <w:sz w:val="21"/>
+          <w:szCs w:val="21"/>
+        </w:rPr>
+        <w:t xml:space="preserve"> (</w:t>
+      </w:r>
+      <w:r>
+        <w:rPr>
+          <w:rFonts w:ascii="Helvetica" w:eastAsia="Times New Roman" w:hAnsi="Helvetica" w:cs="Helvetica"/>
+          <w:color w:val="212121"/>
+          <w:sz w:val="21"/>
+          <w:szCs w:val="21"/>
+          <w:u w:val="single"/>
+        </w:rPr>
+        <w:t>TestID</w:t>
+      </w:r>
+      <w:r>
+        <w:rPr>
+          <w:rFonts w:ascii="Helvetica" w:eastAsia="Times New Roman" w:hAnsi="Helvetica" w:cs="Helvetica"/>
+          <w:color w:val="212121"/>
+          <w:sz w:val="21"/>
+          <w:szCs w:val="21"/>
+        </w:rPr>
+        <w:t xml:space="preserve">, </w:t>
+      </w:r>
+      <w:r>
+        <w:rPr>
+          <w:rFonts w:ascii="Helvetica" w:eastAsia="Times New Roman" w:hAnsi="Helvetica" w:cs="Helvetica"/>
+          <w:color w:val="212121"/>
+          <w:sz w:val="21"/>
+          <w:szCs w:val="21"/>
+          <w:u w:val="single"/>
+        </w:rPr>
+        <w:t>PatientID</w:t>
+      </w:r>
+      <w:r>
+        <w:rPr>
+          <w:rFonts w:ascii="Helvetica" w:eastAsia="Times New Roman" w:hAnsi="Helvetica" w:cs="Helvetica"/>
+          <w:color w:val="212121"/>
+          <w:sz w:val="21"/>
+          <w:szCs w:val="21"/>
+        </w:rPr>
+        <w:t xml:space="preserve">, </w:t>
+      </w:r>
+      <w:r>
+        <w:rPr>
+          <w:rFonts w:ascii="Helvetica" w:eastAsia="Times New Roman" w:hAnsi="Helvetica" w:cs="Helvetica"/>
+          <w:color w:val="212121"/>
+          <w:sz w:val="21"/>
+          <w:szCs w:val="21"/>
+          <w:u w:val="single"/>
+        </w:rPr>
+        <w:t>Doctor_</w:t>
+      </w:r>
+      <w:r>
+        <w:rPr>
+          <w:rFonts w:ascii="Helvetica" w:eastAsia="Times New Roman" w:hAnsi="Helvetica" w:cs="Helvetica"/>
+          <w:color w:val="212121"/>
+          <w:sz w:val="21"/>
+          <w:szCs w:val="21"/>
+          <w:u w:val="single"/>
+        </w:rPr>
+        <w:t>HospitalStaffID</w:t>
+      </w:r>
+      <w:r>
+        <w:rPr>
+          <w:rFonts w:ascii="Helvetica" w:eastAsia="Times New Roman" w:hAnsi="Helvetica" w:cs="Helvetica"/>
+          <w:color w:val="212121"/>
+          <w:sz w:val="21"/>
+          <w:szCs w:val="21"/>
+        </w:rPr>
+        <w:t>,</w:t>
+      </w:r>
+      <w:r>
+        <w:rPr>
+          <w:rFonts w:ascii="Helvetica" w:eastAsia="Times New Roman" w:hAnsi="Helvetica" w:cs="Helvetica"/>
+          <w:color w:val="212121"/>
+          <w:sz w:val="21"/>
+          <w:szCs w:val="21"/>
+        </w:rPr>
+        <w:t>Test_Name, Result</w:t>
+      </w:r>
+      <w:r>
+        <w:rPr>
+          <w:rFonts w:ascii="Helvetica" w:eastAsia="Times New Roman" w:hAnsi="Helvetica" w:cs="Helvetica"/>
+          <w:color w:val="212121"/>
+          <w:sz w:val="21"/>
+          <w:szCs w:val="21"/>
+        </w:rPr>
+        <w:t>, DateTime</w:t>
+      </w:r>
+      <w:r>
+        <w:rPr>
+          <w:rFonts w:ascii="Helvetica" w:eastAsia="Times New Roman" w:hAnsi="Helvetica" w:cs="Helvetica"/>
+          <w:color w:val="212121"/>
+          <w:sz w:val="21"/>
+          <w:szCs w:val="21"/>
+        </w:rPr>
+        <w:t>)</w:t>
+      </w:r>
+    </w:p>
+    <w:p>
+      <w:pPr>
+        <w:rPr>
+          <w:rFonts w:ascii="Helvetica" w:eastAsia="Times New Roman" w:hAnsi="Helvetica" w:cs="Helvetica"/>
+          <w:b/>
+          <w:bCs/>
+          <w:color w:val="212121"/>
+          <w:sz w:val="21"/>
+          <w:szCs w:val="21"/>
+          <w:u w:val="single"/>
+        </w:rPr>
+      </w:pPr>
+      <w:r>
+        <w:rPr>
+          <w:rFonts w:ascii="Helvetica" w:eastAsia="Times New Roman" w:hAnsi="Helvetica" w:cs="Helvetica"/>
+          <w:b/>
+          <w:bCs/>
+          <w:color w:val="212121"/>
+          <w:sz w:val="21"/>
+          <w:szCs w:val="21"/>
+          <w:u w:val="single"/>
+        </w:rPr>
+        <w:t>Database Considerations</w:t>
+      </w:r>
+    </w:p>
+    <w:p>
+      <w:pPr>
+        <w:pStyle w:val="ListParagraph"/>
+        <w:numPr>
+          <w:ilvl w:val="0"/>
+          <w:numId w:val="7"/>
+        </w:numPr>
+        <w:rPr>
+          <w:rFonts w:ascii="Helvetica" w:eastAsia="Times New Roman" w:hAnsi="Helvetica" w:cs="Helvetica"/>
+          <w:color w:val="212121"/>
+          <w:sz w:val="21"/>
+          <w:szCs w:val="21"/>
+        </w:rPr>
+      </w:pPr>
+      <w:r>
+        <w:rPr>
+          <w:rFonts w:ascii="Helvetica" w:eastAsia="Times New Roman" w:hAnsi="Helvetica" w:cs="Helvetica"/>
+          <w:color w:val="212121"/>
+          <w:sz w:val="21"/>
+          <w:szCs w:val="21"/>
+        </w:rPr>
+        <w:t xml:space="preserve">I added a Phone_Type attribute to the Staff_Phone table to </w:t>
+      </w:r>
+      <w:r>
+        <w:rPr>
+          <w:rFonts w:ascii="Helvetica" w:eastAsia="Times New Roman" w:hAnsi="Helvetica" w:cs="Helvetica"/>
+          <w:color w:val="212121"/>
+          <w:sz w:val="21"/>
+          <w:szCs w:val="21"/>
+        </w:rPr>
+        <w:t>support</w:t>
+      </w:r>
+      <w:r>
+        <w:rPr>
+          <w:rFonts w:ascii="Helvetica" w:eastAsia="Times New Roman" w:hAnsi="Helvetica" w:cs="Helvetica"/>
+          <w:color w:val="212121"/>
+          <w:sz w:val="21"/>
+          <w:szCs w:val="21"/>
+        </w:rPr>
+        <w:t xml:space="preserve"> functionality to </w:t>
+      </w:r>
+      <w:r>
+        <w:rPr>
+          <w:rFonts w:ascii="Helvetica" w:eastAsia="Times New Roman" w:hAnsi="Helvetica" w:cs="Helvetica"/>
+          <w:color w:val="212121"/>
+          <w:sz w:val="21"/>
+          <w:szCs w:val="21"/>
+        </w:rPr>
+        <w:t>save</w:t>
+      </w:r>
+      <w:r>
+        <w:rPr>
+          <w:rFonts w:ascii="Helvetica" w:eastAsia="Times New Roman" w:hAnsi="Helvetica" w:cs="Helvetica"/>
+          <w:color w:val="212121"/>
+          <w:sz w:val="21"/>
+          <w:szCs w:val="21"/>
+        </w:rPr>
+        <w:t xml:space="preserve"> cell vs. home vs. work</w:t>
+      </w:r>
+      <w:r>
+        <w:rPr>
+          <w:rFonts w:ascii="Helvetica" w:eastAsia="Times New Roman" w:hAnsi="Helvetica" w:cs="Helvetica"/>
+          <w:color w:val="212121"/>
+          <w:sz w:val="21"/>
+          <w:szCs w:val="21"/>
+        </w:rPr>
+        <w:t xml:space="preserve"> vs.</w:t>
+      </w:r>
+      <w:r>
+        <w:rPr>
+          <w:rFonts w:ascii="Helvetica" w:eastAsia="Times New Roman" w:hAnsi="Helvetica" w:cs="Helvetica"/>
+          <w:color w:val="212121"/>
+          <w:sz w:val="21"/>
+          <w:szCs w:val="21"/>
+        </w:rPr>
+        <w:t xml:space="preserve"> etc phone types. There is a decision as to whether have the Phone_Type attribute have a Phone_Type table to reference</w:t>
+      </w:r>
+      <w:r>
+        <w:rPr>
+          <w:rFonts w:ascii="Helvetica" w:eastAsia="Times New Roman" w:hAnsi="Helvetica" w:cs="Helvetica"/>
+          <w:color w:val="212121"/>
+          <w:sz w:val="21"/>
+          <w:szCs w:val="21"/>
+        </w:rPr>
+        <w:t xml:space="preserve"> or if the text “CELL”, “HOME”, ‘WORK” can be used and enforced in business layer code or stored procedures.</w:t>
+      </w:r>
+    </w:p>
+    <w:p>
+      <w:pPr>
+        <w:pStyle w:val="ListParagraph"/>
+        <w:numPr>
+          <w:ilvl w:val="0"/>
+          <w:numId w:val="7"/>
+        </w:numPr>
+        <w:rPr>
+          <w:rFonts w:ascii="Helvetica" w:eastAsia="Times New Roman" w:hAnsi="Helvetica" w:cs="Helvetica"/>
+          <w:color w:val="212121"/>
+          <w:sz w:val="21"/>
+          <w:szCs w:val="21"/>
+        </w:rPr>
+      </w:pPr>
+      <w:r>
+        <w:rPr>
+          <w:rFonts w:ascii="Helvetica" w:eastAsia="Times New Roman" w:hAnsi="Helvetica" w:cs="Helvetica"/>
+          <w:color w:val="212121"/>
+          <w:sz w:val="21"/>
+          <w:szCs w:val="21"/>
+        </w:rPr>
+        <w:t xml:space="preserve">There is an unfortunate situation that </w:t>
+      </w:r>
+      <w:r>
+        <w:rPr>
+          <w:rFonts w:ascii="Helvetica" w:eastAsia="Times New Roman" w:hAnsi="Helvetica" w:cs="Helvetica"/>
+          <w:color w:val="212121"/>
+          <w:sz w:val="21"/>
+          <w:szCs w:val="21"/>
+        </w:rPr>
+        <w:t>can</w:t>
+      </w:r>
+      <w:r>
+        <w:rPr>
+          <w:rFonts w:ascii="Helvetica" w:eastAsia="Times New Roman" w:hAnsi="Helvetica" w:cs="Helvetica"/>
+          <w:color w:val="212121"/>
+          <w:sz w:val="21"/>
+          <w:szCs w:val="21"/>
+        </w:rPr>
+        <w:t xml:space="preserve"> occur with this model. When a Doctor is no longer </w:t>
+      </w:r>
+      <w:r>
+        <w:rPr>
+          <w:rFonts w:ascii="Helvetica" w:eastAsia="Times New Roman" w:hAnsi="Helvetica" w:cs="Helvetica"/>
+          <w:color w:val="212121"/>
+          <w:sz w:val="21"/>
+          <w:szCs w:val="21"/>
+        </w:rPr>
+        <w:t>a</w:t>
+      </w:r>
+      <w:r>
+        <w:rPr>
+          <w:rFonts w:ascii="Helvetica" w:eastAsia="Times New Roman" w:hAnsi="Helvetica" w:cs="Helvetica"/>
+          <w:color w:val="212121"/>
+          <w:sz w:val="21"/>
+          <w:szCs w:val="21"/>
+        </w:rPr>
+        <w:t xml:space="preserve">ctive at a Hospital, but </w:t>
+      </w:r>
+      <w:r>
+        <w:rPr>
+          <w:rFonts w:ascii="Helvetica" w:eastAsia="Times New Roman" w:hAnsi="Helvetica" w:cs="Helvetica"/>
+          <w:color w:val="212121"/>
+          <w:sz w:val="21"/>
+          <w:szCs w:val="21"/>
+        </w:rPr>
+        <w:t>the inactive</w:t>
+      </w:r>
+      <w:r>
+        <w:rPr>
+          <w:rFonts w:ascii="Helvetica" w:eastAsia="Times New Roman" w:hAnsi="Helvetica" w:cs="Helvetica"/>
+          <w:color w:val="212121"/>
+          <w:sz w:val="21"/>
+          <w:szCs w:val="21"/>
+        </w:rPr>
+        <w:t xml:space="preserve"> Doctor has Nurses assigned to them. Since Nurses </w:t>
+      </w:r>
+      <w:r>
+        <w:rPr>
+          <w:rFonts w:ascii="Helvetica" w:eastAsia="Times New Roman" w:hAnsi="Helvetica" w:cs="Helvetica"/>
+          <w:color w:val="212121"/>
+          <w:sz w:val="21"/>
+          <w:szCs w:val="21"/>
+        </w:rPr>
+        <w:t>must be assigned</w:t>
+      </w:r>
+      <w:r>
+        <w:rPr>
+          <w:rFonts w:ascii="Helvetica" w:eastAsia="Times New Roman" w:hAnsi="Helvetica" w:cs="Helvetica"/>
+          <w:color w:val="212121"/>
+          <w:sz w:val="21"/>
+          <w:szCs w:val="21"/>
+        </w:rPr>
+        <w:t xml:space="preserve"> a Doctor, we do not want NULL values in Nurse.Doctor_HospitalStaffID</w:t>
+      </w:r>
+      <w:r>
+        <w:rPr>
+          <w:rFonts w:ascii="Helvetica" w:eastAsia="Times New Roman" w:hAnsi="Helvetica" w:cs="Helvetica"/>
+          <w:color w:val="212121"/>
+          <w:sz w:val="21"/>
+          <w:szCs w:val="21"/>
+        </w:rPr>
+        <w:t>. O</w:t>
+      </w:r>
+      <w:r>
+        <w:rPr>
+          <w:rFonts w:ascii="Helvetica" w:eastAsia="Times New Roman" w:hAnsi="Helvetica" w:cs="Helvetica"/>
+          <w:color w:val="212121"/>
+          <w:sz w:val="21"/>
+          <w:szCs w:val="21"/>
+        </w:rPr>
+        <w:t xml:space="preserve">ne solution is to create a placeholder Doctor whose ID can be associated with Nurses who otherwise will not have a </w:t>
+      </w:r>
+      <w:r>
+        <w:rPr>
+          <w:rFonts w:ascii="Helvetica" w:eastAsia="Times New Roman" w:hAnsi="Helvetica" w:cs="Helvetica"/>
+          <w:color w:val="212121"/>
+          <w:sz w:val="21"/>
+          <w:szCs w:val="21"/>
+        </w:rPr>
+        <w:t>Doctor_HospitalStaffID</w:t>
+      </w:r>
+      <w:r>
+        <w:rPr>
+          <w:rFonts w:ascii="Helvetica" w:eastAsia="Times New Roman" w:hAnsi="Helvetica" w:cs="Helvetica"/>
+          <w:color w:val="212121"/>
+          <w:sz w:val="21"/>
+          <w:szCs w:val="21"/>
+        </w:rPr>
+        <w:t xml:space="preserve">, or create an “Active_Ind” on the Doctor record (this would be the preferred method for </w:t>
+      </w:r>
+      <w:r>
+        <w:rPr>
+          <w:rFonts w:ascii="Helvetica" w:eastAsia="Times New Roman" w:hAnsi="Helvetica" w:cs="Helvetica"/>
+          <w:color w:val="212121"/>
+          <w:sz w:val="21"/>
+          <w:szCs w:val="21"/>
+        </w:rPr>
+        <w:t>referential integrity</w:t>
+      </w:r>
+      <w:r>
+        <w:rPr>
+          <w:rFonts w:ascii="Helvetica" w:eastAsia="Times New Roman" w:hAnsi="Helvetica" w:cs="Helvetica"/>
+          <w:color w:val="212121"/>
+          <w:sz w:val="21"/>
+          <w:szCs w:val="21"/>
+        </w:rPr>
+        <w:t xml:space="preserve"> purposes), and then have a business process that we check for Nurses assigned to inactive Doctors and fix the situation via process</w:t>
+      </w:r>
+      <w:r>
+        <w:rPr>
+          <w:rFonts w:ascii="Helvetica" w:eastAsia="Times New Roman" w:hAnsi="Helvetica" w:cs="Helvetica"/>
+          <w:color w:val="212121"/>
+          <w:sz w:val="21"/>
+          <w:szCs w:val="21"/>
+        </w:rPr>
+        <w:t xml:space="preserve"> instead of enforcing it in the database.</w:t>
+      </w:r>
+    </w:p>
+    <w:p>
+      <w:pPr>
+        <w:pStyle w:val="ListParagraph"/>
+        <w:numPr>
+          <w:ilvl w:val="0"/>
+          <w:numId w:val="7"/>
+        </w:numPr>
+        <w:rPr>
+          <w:rFonts w:ascii="Helvetica" w:eastAsia="Times New Roman" w:hAnsi="Helvetica" w:cs="Helvetica"/>
+          <w:color w:val="212121"/>
+          <w:sz w:val="21"/>
+          <w:szCs w:val="21"/>
+        </w:rPr>
+      </w:pPr>
+      <w:r>
+        <w:rPr>
+          <w:rFonts w:ascii="Helvetica" w:eastAsia="Times New Roman" w:hAnsi="Helvetica" w:cs="Helvetica"/>
+          <w:color w:val="212121"/>
+          <w:sz w:val="21"/>
+          <w:szCs w:val="21"/>
+        </w:rPr>
+        <w:t xml:space="preserve">In both </w:t>
+      </w:r>
+      <w:r>
+        <w:rPr>
+          <w:rFonts w:ascii="Helvetica" w:eastAsia="Times New Roman" w:hAnsi="Helvetica" w:cs="Helvetica"/>
+          <w:color w:val="212121"/>
+          <w:sz w:val="21"/>
+          <w:szCs w:val="21"/>
+        </w:rPr>
+        <w:t xml:space="preserve">the </w:t>
+      </w:r>
+      <w:r>
+        <w:rPr>
+          <w:rFonts w:ascii="Helvetica" w:eastAsia="Times New Roman" w:hAnsi="Helvetica" w:cs="Helvetica"/>
+          <w:color w:val="212121"/>
+          <w:sz w:val="21"/>
+          <w:szCs w:val="21"/>
+        </w:rPr>
+        <w:t xml:space="preserve">Doctor_Patient, and Test </w:t>
+      </w:r>
+      <w:r>
+        <w:rPr>
+          <w:rFonts w:ascii="Helvetica" w:eastAsia="Times New Roman" w:hAnsi="Helvetica" w:cs="Helvetica"/>
+          <w:color w:val="212121"/>
+          <w:sz w:val="21"/>
+          <w:szCs w:val="21"/>
+        </w:rPr>
+        <w:t xml:space="preserve">tables </w:t>
+      </w:r>
+      <w:r>
+        <w:rPr>
+          <w:rFonts w:ascii="Helvetica" w:eastAsia="Times New Roman" w:hAnsi="Helvetica" w:cs="Helvetica"/>
+          <w:color w:val="212121"/>
+          <w:sz w:val="21"/>
+          <w:szCs w:val="21"/>
+        </w:rPr>
+        <w:t>I refer to the HospitalStaffID as Doctor_HospitalStaffID for clarity.</w:t>
+      </w:r>
+    </w:p>
     <w:sectPr>
       <w:pgSz w:w="12240" w:h="15840"/>
       <w:pgMar w:top="1440" w:right="1440" w:bottom="1440" w:left="1440" w:header="720" w:footer="720" w:gutter="0"/>
@@ -1981,6 +4804,95 @@
     </w:lvl>
   </w:abstractNum>
   <w:abstractNum w:abstractNumId="2" w15:restartNumberingAfterBreak="0">
+    <w:nsid w:val="42BF5FB2"/>
+    <w:multiLevelType w:val="hybridMultilevel"/>
+    <w:tmpl w:val="F59CF998"/>
+    <w:lvl w:ilvl="0" w:tplc="0409000F">
+      <w:start w:val="1"/>
+      <w:numFmt w:val="decimal"/>
+      <w:lvlText w:val="%1."/>
+      <w:lvlJc w:val="left"/>
+      <w:pPr>
+        <w:ind w:left="720" w:hanging="360"/>
+      </w:pPr>
+      <w:rPr>
+        <w:rFonts w:hint="default"/>
+      </w:rPr>
+    </w:lvl>
+    <w:lvl w:ilvl="1" w:tplc="04090019" w:tentative="1">
+      <w:start w:val="1"/>
+      <w:numFmt w:val="lowerLetter"/>
+      <w:lvlText w:val="%2."/>
+      <w:lvlJc w:val="left"/>
+      <w:pPr>
+        <w:ind w:left="1440" w:hanging="360"/>
+      </w:pPr>
+    </w:lvl>
+    <w:lvl w:ilvl="2" w:tplc="0409001B" w:tentative="1">
+      <w:start w:val="1"/>
+      <w:numFmt w:val="lowerRoman"/>
+      <w:lvlText w:val="%3."/>
+      <w:lvlJc w:val="right"/>
+      <w:pPr>
+        <w:ind w:left="2160" w:hanging="180"/>
+      </w:pPr>
+    </w:lvl>
+    <w:lvl w:ilvl="3" w:tplc="0409000F" w:tentative="1">
+      <w:start w:val="1"/>
+      <w:numFmt w:val="decimal"/>
+      <w:lvlText w:val="%4."/>
+      <w:lvlJc w:val="left"/>
+      <w:pPr>
+        <w:ind w:left="2880" w:hanging="360"/>
+      </w:pPr>
+    </w:lvl>
+    <w:lvl w:ilvl="4" w:tplc="04090019" w:tentative="1">
+      <w:start w:val="1"/>
+      <w:numFmt w:val="lowerLetter"/>
+      <w:lvlText w:val="%5."/>
+      <w:lvlJc w:val="left"/>
+      <w:pPr>
+        <w:ind w:left="3600" w:hanging="360"/>
+      </w:pPr>
+    </w:lvl>
+    <w:lvl w:ilvl="5" w:tplc="0409001B" w:tentative="1">
+      <w:start w:val="1"/>
+      <w:numFmt w:val="lowerRoman"/>
+      <w:lvlText w:val="%6."/>
+      <w:lvlJc w:val="right"/>
+      <w:pPr>
+        <w:ind w:left="4320" w:hanging="180"/>
+      </w:pPr>
+    </w:lvl>
+    <w:lvl w:ilvl="6" w:tplc="0409000F" w:tentative="1">
+      <w:start w:val="1"/>
+      <w:numFmt w:val="decimal"/>
+      <w:lvlText w:val="%7."/>
+      <w:lvlJc w:val="left"/>
+      <w:pPr>
+        <w:ind w:left="5040" w:hanging="360"/>
+      </w:pPr>
+    </w:lvl>
+    <w:lvl w:ilvl="7" w:tplc="04090019" w:tentative="1">
+      <w:start w:val="1"/>
+      <w:numFmt w:val="lowerLetter"/>
+      <w:lvlText w:val="%8."/>
+      <w:lvlJc w:val="left"/>
+      <w:pPr>
+        <w:ind w:left="5760" w:hanging="360"/>
+      </w:pPr>
+    </w:lvl>
+    <w:lvl w:ilvl="8" w:tplc="0409001B" w:tentative="1">
+      <w:start w:val="1"/>
+      <w:numFmt w:val="lowerRoman"/>
+      <w:lvlText w:val="%9."/>
+      <w:lvlJc w:val="right"/>
+      <w:pPr>
+        <w:ind w:left="6480" w:hanging="180"/>
+      </w:pPr>
+    </w:lvl>
+  </w:abstractNum>
+  <w:abstractNum w:abstractNumId="3" w15:restartNumberingAfterBreak="0">
     <w:nsid w:val="49993FE2"/>
     <w:multiLevelType w:val="multilevel"/>
     <w:tmpl w:val="EB4A1666"/>
@@ -2129,7 +5041,7 @@
       </w:rPr>
     </w:lvl>
   </w:abstractNum>
-  <w:abstractNum w:abstractNumId="3" w15:restartNumberingAfterBreak="0">
+  <w:abstractNum w:abstractNumId="4" w15:restartNumberingAfterBreak="0">
     <w:nsid w:val="567E7955"/>
     <w:multiLevelType w:val="multilevel"/>
     <w:tmpl w:val="FA4CED74"/>
@@ -2278,17 +5190,204 @@
       </w:rPr>
     </w:lvl>
   </w:abstractNum>
+  <w:abstractNum w:abstractNumId="5" w15:restartNumberingAfterBreak="0">
+    <w:nsid w:val="7A863E3E"/>
+    <w:multiLevelType w:val="hybridMultilevel"/>
+    <w:tmpl w:val="9B98B13E"/>
+    <w:lvl w:ilvl="0" w:tplc="F98E49FC">
+      <w:start w:val="1"/>
+      <w:numFmt w:val="decimal"/>
+      <w:lvlText w:val="%1."/>
+      <w:lvlJc w:val="left"/>
+      <w:pPr>
+        <w:ind w:left="1080" w:hanging="360"/>
+      </w:pPr>
+      <w:rPr>
+        <w:rFonts w:hint="default"/>
+      </w:rPr>
+    </w:lvl>
+    <w:lvl w:ilvl="1" w:tplc="04090019">
+      <w:start w:val="1"/>
+      <w:numFmt w:val="lowerLetter"/>
+      <w:lvlText w:val="%2."/>
+      <w:lvlJc w:val="left"/>
+      <w:pPr>
+        <w:ind w:left="1800" w:hanging="360"/>
+      </w:pPr>
+    </w:lvl>
+    <w:lvl w:ilvl="2" w:tplc="0409001B" w:tentative="1">
+      <w:start w:val="1"/>
+      <w:numFmt w:val="lowerRoman"/>
+      <w:lvlText w:val="%3."/>
+      <w:lvlJc w:val="right"/>
+      <w:pPr>
+        <w:ind w:left="2520" w:hanging="180"/>
+      </w:pPr>
+    </w:lvl>
+    <w:lvl w:ilvl="3" w:tplc="0409000F" w:tentative="1">
+      <w:start w:val="1"/>
+      <w:numFmt w:val="decimal"/>
+      <w:lvlText w:val="%4."/>
+      <w:lvlJc w:val="left"/>
+      <w:pPr>
+        <w:ind w:left="3240" w:hanging="360"/>
+      </w:pPr>
+    </w:lvl>
+    <w:lvl w:ilvl="4" w:tplc="04090019" w:tentative="1">
+      <w:start w:val="1"/>
+      <w:numFmt w:val="lowerLetter"/>
+      <w:lvlText w:val="%5."/>
+      <w:lvlJc w:val="left"/>
+      <w:pPr>
+        <w:ind w:left="3960" w:hanging="360"/>
+      </w:pPr>
+    </w:lvl>
+    <w:lvl w:ilvl="5" w:tplc="0409001B" w:tentative="1">
+      <w:start w:val="1"/>
+      <w:numFmt w:val="lowerRoman"/>
+      <w:lvlText w:val="%6."/>
+      <w:lvlJc w:val="right"/>
+      <w:pPr>
+        <w:ind w:left="4680" w:hanging="180"/>
+      </w:pPr>
+    </w:lvl>
+    <w:lvl w:ilvl="6" w:tplc="0409000F" w:tentative="1">
+      <w:start w:val="1"/>
+      <w:numFmt w:val="decimal"/>
+      <w:lvlText w:val="%7."/>
+      <w:lvlJc w:val="left"/>
+      <w:pPr>
+        <w:ind w:left="5400" w:hanging="360"/>
+      </w:pPr>
+    </w:lvl>
+    <w:lvl w:ilvl="7" w:tplc="04090019" w:tentative="1">
+      <w:start w:val="1"/>
+      <w:numFmt w:val="lowerLetter"/>
+      <w:lvlText w:val="%8."/>
+      <w:lvlJc w:val="left"/>
+      <w:pPr>
+        <w:ind w:left="6120" w:hanging="360"/>
+      </w:pPr>
+    </w:lvl>
+    <w:lvl w:ilvl="8" w:tplc="0409001B" w:tentative="1">
+      <w:start w:val="1"/>
+      <w:numFmt w:val="lowerRoman"/>
+      <w:lvlText w:val="%9."/>
+      <w:lvlJc w:val="right"/>
+      <w:pPr>
+        <w:ind w:left="6840" w:hanging="180"/>
+      </w:pPr>
+    </w:lvl>
+  </w:abstractNum>
+  <w:abstractNum w:abstractNumId="6" w15:restartNumberingAfterBreak="0">
+    <w:nsid w:val="7B960A16"/>
+    <w:multiLevelType w:val="hybridMultilevel"/>
+    <w:tmpl w:val="9B98B13E"/>
+    <w:lvl w:ilvl="0" w:tplc="F98E49FC">
+      <w:start w:val="1"/>
+      <w:numFmt w:val="decimal"/>
+      <w:lvlText w:val="%1."/>
+      <w:lvlJc w:val="left"/>
+      <w:pPr>
+        <w:ind w:left="1080" w:hanging="360"/>
+      </w:pPr>
+      <w:rPr>
+        <w:rFonts w:hint="default"/>
+      </w:rPr>
+    </w:lvl>
+    <w:lvl w:ilvl="1" w:tplc="04090019">
+      <w:start w:val="1"/>
+      <w:numFmt w:val="lowerLetter"/>
+      <w:lvlText w:val="%2."/>
+      <w:lvlJc w:val="left"/>
+      <w:pPr>
+        <w:ind w:left="1800" w:hanging="360"/>
+      </w:pPr>
+    </w:lvl>
+    <w:lvl w:ilvl="2" w:tplc="0409001B" w:tentative="1">
+      <w:start w:val="1"/>
+      <w:numFmt w:val="lowerRoman"/>
+      <w:lvlText w:val="%3."/>
+      <w:lvlJc w:val="right"/>
+      <w:pPr>
+        <w:ind w:left="2520" w:hanging="180"/>
+      </w:pPr>
+    </w:lvl>
+    <w:lvl w:ilvl="3" w:tplc="0409000F" w:tentative="1">
+      <w:start w:val="1"/>
+      <w:numFmt w:val="decimal"/>
+      <w:lvlText w:val="%4."/>
+      <w:lvlJc w:val="left"/>
+      <w:pPr>
+        <w:ind w:left="3240" w:hanging="360"/>
+      </w:pPr>
+    </w:lvl>
+    <w:lvl w:ilvl="4" w:tplc="04090019" w:tentative="1">
+      <w:start w:val="1"/>
+      <w:numFmt w:val="lowerLetter"/>
+      <w:lvlText w:val="%5."/>
+      <w:lvlJc w:val="left"/>
+      <w:pPr>
+        <w:ind w:left="3960" w:hanging="360"/>
+      </w:pPr>
+    </w:lvl>
+    <w:lvl w:ilvl="5" w:tplc="0409001B" w:tentative="1">
+      <w:start w:val="1"/>
+      <w:numFmt w:val="lowerRoman"/>
+      <w:lvlText w:val="%6."/>
+      <w:lvlJc w:val="right"/>
+      <w:pPr>
+        <w:ind w:left="4680" w:hanging="180"/>
+      </w:pPr>
+    </w:lvl>
+    <w:lvl w:ilvl="6" w:tplc="0409000F" w:tentative="1">
+      <w:start w:val="1"/>
+      <w:numFmt w:val="decimal"/>
+      <w:lvlText w:val="%7."/>
+      <w:lvlJc w:val="left"/>
+      <w:pPr>
+        <w:ind w:left="5400" w:hanging="360"/>
+      </w:pPr>
+    </w:lvl>
+    <w:lvl w:ilvl="7" w:tplc="04090019" w:tentative="1">
+      <w:start w:val="1"/>
+      <w:numFmt w:val="lowerLetter"/>
+      <w:lvlText w:val="%8."/>
+      <w:lvlJc w:val="left"/>
+      <w:pPr>
+        <w:ind w:left="6120" w:hanging="360"/>
+      </w:pPr>
+    </w:lvl>
+    <w:lvl w:ilvl="8" w:tplc="0409001B" w:tentative="1">
+      <w:start w:val="1"/>
+      <w:numFmt w:val="lowerRoman"/>
+      <w:lvlText w:val="%9."/>
+      <w:lvlJc w:val="right"/>
+      <w:pPr>
+        <w:ind w:left="6840" w:hanging="180"/>
+      </w:pPr>
+    </w:lvl>
+  </w:abstractNum>
   <w:num w:numId="1">
-    <w:abstractNumId w:val="2"/>
+    <w:abstractNumId w:val="3"/>
   </w:num>
   <w:num w:numId="2">
-    <w:abstractNumId w:val="3"/>
+    <w:abstractNumId w:val="4"/>
   </w:num>
   <w:num w:numId="3">
     <w:abstractNumId w:val="0"/>
   </w:num>
   <w:num w:numId="4">
     <w:abstractNumId w:val="1"/>
+  </w:num>
+  <w:num w:numId="5">
+    <w:abstractNumId w:val="5"/>
+  </w:num>
+  <w:num w:numId="6">
+    <w:abstractNumId w:val="6"/>
+  </w:num>
+  <w:num w:numId="7">
+    <w:abstractNumId w:val="2"/>
   </w:num>
 </w:numbering>
 </file>
@@ -2691,6 +5790,7 @@
   <w:style w:type="paragraph" w:default="1" w:styleId="Normal">
     <w:name w:val="Normal"/>
     <w:qFormat/>
+    <w:rsid w:val="0060413D"/>
   </w:style>
   <w:style w:type="paragraph" w:styleId="Heading1">
     <w:name w:val="heading 1"/>
@@ -2711,6 +5811,28 @@
       <w:color w:val="2F5496" w:themeColor="accent1" w:themeShade="BF"/>
       <w:sz w:val="32"/>
       <w:szCs w:val="32"/>
+    </w:rPr>
+  </w:style>
+  <w:style w:type="paragraph" w:styleId="Heading2">
+    <w:name w:val="heading 2"/>
+    <w:basedOn w:val="Normal"/>
+    <w:next w:val="Normal"/>
+    <w:link w:val="Heading2Char"/>
+    <w:uiPriority w:val="9"/>
+    <w:unhideWhenUsed/>
+    <w:qFormat/>
+    <w:rsid w:val="007F2C08"/>
+    <w:pPr>
+      <w:keepNext/>
+      <w:keepLines/>
+      <w:spacing w:before="40" w:after="0"/>
+      <w:outlineLvl w:val="1"/>
+    </w:pPr>
+    <w:rPr>
+      <w:rFonts w:asciiTheme="majorHAnsi" w:eastAsiaTheme="majorEastAsia" w:hAnsiTheme="majorHAnsi" w:cstheme="majorBidi"/>
+      <w:color w:val="2F5496" w:themeColor="accent1" w:themeShade="BF"/>
+      <w:sz w:val="26"/>
+      <w:szCs w:val="26"/>
     </w:rPr>
   </w:style>
   <w:style w:type="character" w:default="1" w:styleId="DefaultParagraphFont">
@@ -2779,6 +5901,35 @@
       <w:ind w:left="720"/>
       <w:contextualSpacing/>
     </w:pPr>
+  </w:style>
+  <w:style w:type="paragraph" w:customStyle="1" w:styleId="Default">
+    <w:name w:val="Default"/>
+    <w:rsid w:val="004146A4"/>
+    <w:pPr>
+      <w:autoSpaceDE w:val="0"/>
+      <w:autoSpaceDN w:val="0"/>
+      <w:adjustRightInd w:val="0"/>
+      <w:spacing w:after="0" w:line="240" w:lineRule="auto"/>
+    </w:pPr>
+    <w:rPr>
+      <w:rFonts w:ascii="Consolas" w:hAnsi="Consolas" w:cs="Consolas"/>
+      <w:color w:val="000000"/>
+      <w:sz w:val="24"/>
+      <w:szCs w:val="24"/>
+    </w:rPr>
+  </w:style>
+  <w:style w:type="character" w:customStyle="1" w:styleId="Heading2Char">
+    <w:name w:val="Heading 2 Char"/>
+    <w:basedOn w:val="DefaultParagraphFont"/>
+    <w:link w:val="Heading2"/>
+    <w:uiPriority w:val="9"/>
+    <w:rsid w:val="007F2C08"/>
+    <w:rPr>
+      <w:rFonts w:asciiTheme="majorHAnsi" w:eastAsiaTheme="majorEastAsia" w:hAnsiTheme="majorHAnsi" w:cstheme="majorBidi"/>
+      <w:color w:val="2F5496" w:themeColor="accent1" w:themeShade="BF"/>
+      <w:sz w:val="26"/>
+      <w:szCs w:val="26"/>
+    </w:rPr>
   </w:style>
 </w:styles>
 </file>

</xml_diff>